<commit_message>
Add initial code for gemfire-hbase, added spring cloud gemfire example, added Advanced Gemfire doc, misc updates and fixes
</commit_message>
<xml_diff>
--- a/docs/Advanced Gemfire.docx
+++ b/docs/Advanced Gemfire.docx
@@ -112,7 +112,15 @@
         <w:spacing w:after="120"/>
       </w:pPr>
       <w:r>
-        <w:t xml:space="preserve">The latest JDK should be used.  As of Gemfire 8 JDK 1.8 is supported.  There is a bug fix in JDK 8 that is critical for Gemfire (related to file descriptor leaks in the NIO module).  </w:t>
+        <w:t xml:space="preserve">The latest JDK should be used.  As of Gemfire 8 JDK 1.8 is supported.  There is a bug fix in JDK 8 that is critical for Gemfire (related to file descriptor leaks in the NIO </w:t>
+      </w:r>
+      <w:proofErr w:type="gramStart"/>
+      <w:r>
+        <w:t>module</w:t>
+      </w:r>
+      <w:proofErr w:type="gramEnd"/>
+      <w:r>
+        <w:t xml:space="preserve">).  </w:t>
       </w:r>
       <w:r>
         <w:t>The full JDK, rather than the JRE, should be used.</w:t>
@@ -122,6 +130,8 @@
       <w:r>
         <w:t xml:space="preserve">The </w:t>
       </w:r>
+      <w:proofErr w:type="spellStart"/>
+      <w:proofErr w:type="gramStart"/>
       <w:r>
         <w:rPr>
           <w:rFonts w:ascii="Courier New" w:hAnsi="Courier New" w:cs="Courier New"/>
@@ -130,12 +140,15 @@
         </w:rPr>
         <w:t>jps</w:t>
       </w:r>
+      <w:proofErr w:type="spellEnd"/>
+      <w:proofErr w:type="gramEnd"/>
       <w:r>
         <w:t xml:space="preserve"> command that comes with the JDK is very useful.  </w:t>
       </w:r>
       <w:r>
         <w:t xml:space="preserve">It is similar to the *nix </w:t>
       </w:r>
+      <w:proofErr w:type="spellStart"/>
       <w:r>
         <w:rPr>
           <w:rFonts w:ascii="Courier New" w:hAnsi="Courier New" w:cs="Courier New"/>
@@ -144,6 +157,7 @@
         </w:rPr>
         <w:t>ps</w:t>
       </w:r>
+      <w:proofErr w:type="spellEnd"/>
       <w:r>
         <w:t xml:space="preserve"> command, except it only displays Java processes.  </w:t>
       </w:r>
@@ -176,7 +190,15 @@
         </w:numPr>
       </w:pPr>
       <w:r>
-        <w:t>Unzip or untar the Gemfire distribution to some directory</w:t>
+        <w:t xml:space="preserve">Unzip or </w:t>
+      </w:r>
+      <w:proofErr w:type="spellStart"/>
+      <w:r>
+        <w:t>untar</w:t>
+      </w:r>
+      <w:proofErr w:type="spellEnd"/>
+      <w:r>
+        <w:t xml:space="preserve"> the Gemfire distribution to some directory</w:t>
       </w:r>
       <w:r>
         <w:t>, or use brew on Mac as described in the official documentation</w:t>
@@ -263,6 +285,7 @@
       <w:r>
         <w:t xml:space="preserve">Start a locator via </w:t>
       </w:r>
+      <w:proofErr w:type="spellStart"/>
       <w:r>
         <w:rPr>
           <w:rFonts w:ascii="Courier New" w:hAnsi="Courier New" w:cs="Courier New"/>
@@ -271,6 +294,7 @@
         </w:rPr>
         <w:t>gfsh</w:t>
       </w:r>
+      <w:proofErr w:type="spellEnd"/>
       <w:r>
         <w:rPr>
           <w:rFonts w:ascii="Courier New" w:hAnsi="Courier New" w:cs="Courier New"/>
@@ -307,13 +331,23 @@
       <w:r>
         <w:t xml:space="preserve">Start a server via </w:t>
       </w:r>
-      <w:r>
-        <w:rPr>
-          <w:rFonts w:ascii="Courier New" w:hAnsi="Courier New" w:cs="Courier New"/>
-          <w:sz w:val="20"/>
-          <w:szCs w:val="20"/>
-        </w:rPr>
-        <w:t xml:space="preserve">gfsh start server </w:t>
+      <w:proofErr w:type="spellStart"/>
+      <w:r>
+        <w:rPr>
+          <w:rFonts w:ascii="Courier New" w:hAnsi="Courier New" w:cs="Courier New"/>
+          <w:sz w:val="20"/>
+          <w:szCs w:val="20"/>
+        </w:rPr>
+        <w:t>gfsh</w:t>
+      </w:r>
+      <w:proofErr w:type="spellEnd"/>
+      <w:r>
+        <w:rPr>
+          <w:rFonts w:ascii="Courier New" w:hAnsi="Courier New" w:cs="Courier New"/>
+          <w:sz w:val="20"/>
+          <w:szCs w:val="20"/>
+        </w:rPr>
+        <w:t xml:space="preserve"> start server </w:t>
       </w:r>
       <w:r>
         <w:rPr>
@@ -345,7 +379,35 @@
           <w:sz w:val="20"/>
           <w:szCs w:val="20"/>
         </w:rPr>
-        <w:t>locators=localhost[10334]</w:t>
+        <w:t>locators=</w:t>
+      </w:r>
+      <w:proofErr w:type="spellStart"/>
+      <w:proofErr w:type="gramStart"/>
+      <w:r>
+        <w:rPr>
+          <w:rFonts w:ascii="Courier New" w:hAnsi="Courier New" w:cs="Courier New"/>
+          <w:sz w:val="20"/>
+          <w:szCs w:val="20"/>
+        </w:rPr>
+        <w:t>localhost</w:t>
+      </w:r>
+      <w:proofErr w:type="spellEnd"/>
+      <w:r>
+        <w:rPr>
+          <w:rFonts w:ascii="Courier New" w:hAnsi="Courier New" w:cs="Courier New"/>
+          <w:sz w:val="20"/>
+          <w:szCs w:val="20"/>
+        </w:rPr>
+        <w:t>[</w:t>
+      </w:r>
+      <w:proofErr w:type="gramEnd"/>
+      <w:r>
+        <w:rPr>
+          <w:rFonts w:ascii="Courier New" w:hAnsi="Courier New" w:cs="Courier New"/>
+          <w:sz w:val="20"/>
+          <w:szCs w:val="20"/>
+        </w:rPr>
+        <w:t>10334]</w:t>
       </w:r>
     </w:p>
     <w:p>
@@ -389,6 +451,8 @@
           <w:szCs w:val="18"/>
         </w:rPr>
       </w:pPr>
+      <w:proofErr w:type="spellStart"/>
+      <w:proofErr w:type="gramStart"/>
       <w:r>
         <w:rPr>
           <w:rFonts w:ascii="Courier New" w:hAnsi="Courier New" w:cs="Courier New"/>
@@ -403,7 +467,17 @@
           <w:sz w:val="18"/>
           <w:szCs w:val="18"/>
         </w:rPr>
-        <w:t xml:space="preserve">fsh start server </w:t>
+        <w:t>fsh</w:t>
+      </w:r>
+      <w:proofErr w:type="spellEnd"/>
+      <w:proofErr w:type="gramEnd"/>
+      <w:r>
+        <w:rPr>
+          <w:rFonts w:ascii="Courier New" w:hAnsi="Courier New" w:cs="Courier New"/>
+          <w:sz w:val="18"/>
+          <w:szCs w:val="18"/>
+        </w:rPr>
+        <w:t xml:space="preserve"> start server </w:t>
       </w:r>
       <w:r>
         <w:rPr>
@@ -435,7 +509,25 @@
           <w:sz w:val="18"/>
           <w:szCs w:val="18"/>
         </w:rPr>
-        <w:t xml:space="preserve">locators=localhost[10334] </w:t>
+        <w:t>locators=</w:t>
+      </w:r>
+      <w:proofErr w:type="spellStart"/>
+      <w:r>
+        <w:rPr>
+          <w:rFonts w:ascii="Courier New" w:hAnsi="Courier New" w:cs="Courier New"/>
+          <w:sz w:val="18"/>
+          <w:szCs w:val="18"/>
+        </w:rPr>
+        <w:t>localhost</w:t>
+      </w:r>
+      <w:proofErr w:type="spellEnd"/>
+      <w:r>
+        <w:rPr>
+          <w:rFonts w:ascii="Courier New" w:hAnsi="Courier New" w:cs="Courier New"/>
+          <w:sz w:val="18"/>
+          <w:szCs w:val="18"/>
+        </w:rPr>
+        <w:t xml:space="preserve">[10334] </w:t>
       </w:r>
       <w:r>
         <w:rPr>
@@ -463,6 +555,8 @@
           <w:szCs w:val="18"/>
         </w:rPr>
       </w:pPr>
+      <w:proofErr w:type="spellStart"/>
+      <w:proofErr w:type="gramStart"/>
       <w:r>
         <w:rPr>
           <w:rFonts w:ascii="Courier New" w:hAnsi="Courier New" w:cs="Courier New"/>
@@ -478,7 +572,17 @@
           <w:sz w:val="18"/>
           <w:szCs w:val="18"/>
         </w:rPr>
-        <w:t xml:space="preserve">fsh start server </w:t>
+        <w:t>fsh</w:t>
+      </w:r>
+      <w:proofErr w:type="spellEnd"/>
+      <w:proofErr w:type="gramEnd"/>
+      <w:r>
+        <w:rPr>
+          <w:rFonts w:ascii="Courier New" w:hAnsi="Courier New" w:cs="Courier New"/>
+          <w:sz w:val="18"/>
+          <w:szCs w:val="18"/>
+        </w:rPr>
+        <w:t xml:space="preserve"> start server </w:t>
       </w:r>
       <w:r>
         <w:rPr>
@@ -510,7 +614,25 @@
           <w:sz w:val="18"/>
           <w:szCs w:val="18"/>
         </w:rPr>
-        <w:t xml:space="preserve">locators=localhost[10334] </w:t>
+        <w:t>locators=</w:t>
+      </w:r>
+      <w:proofErr w:type="spellStart"/>
+      <w:r>
+        <w:rPr>
+          <w:rFonts w:ascii="Courier New" w:hAnsi="Courier New" w:cs="Courier New"/>
+          <w:sz w:val="18"/>
+          <w:szCs w:val="18"/>
+        </w:rPr>
+        <w:t>localhost</w:t>
+      </w:r>
+      <w:proofErr w:type="spellEnd"/>
+      <w:r>
+        <w:rPr>
+          <w:rFonts w:ascii="Courier New" w:hAnsi="Courier New" w:cs="Courier New"/>
+          <w:sz w:val="18"/>
+          <w:szCs w:val="18"/>
+        </w:rPr>
+        <w:t xml:space="preserve">[10334] </w:t>
       </w:r>
       <w:r>
         <w:rPr>
@@ -584,6 +706,7 @@
           <w:szCs w:val="18"/>
         </w:rPr>
       </w:pPr>
+      <w:proofErr w:type="gramStart"/>
       <w:r>
         <w:rPr>
           <w:rFonts w:ascii="Courier New" w:hAnsi="Courier New" w:cs="Courier New"/>
@@ -598,7 +721,16 @@
           <w:sz w:val="18"/>
           <w:szCs w:val="18"/>
         </w:rPr>
-        <w:t xml:space="preserve">tart locator </w:t>
+        <w:t>tart</w:t>
+      </w:r>
+      <w:proofErr w:type="gramEnd"/>
+      <w:r>
+        <w:rPr>
+          <w:rFonts w:ascii="Courier New" w:hAnsi="Courier New" w:cs="Courier New"/>
+          <w:sz w:val="18"/>
+          <w:szCs w:val="18"/>
+        </w:rPr>
+        <w:t xml:space="preserve"> locator </w:t>
       </w:r>
       <w:r>
         <w:rPr>
@@ -626,6 +758,7 @@
           <w:szCs w:val="18"/>
         </w:rPr>
       </w:pPr>
+      <w:proofErr w:type="gramStart"/>
       <w:r>
         <w:rPr>
           <w:rFonts w:ascii="Courier New" w:hAnsi="Courier New" w:cs="Courier New"/>
@@ -640,7 +773,34 @@
           <w:sz w:val="18"/>
           <w:szCs w:val="18"/>
         </w:rPr>
-        <w:t>tart server --name=server1 --locators=localhost[10334] --</w:t>
+        <w:t>tart</w:t>
+      </w:r>
+      <w:proofErr w:type="gramEnd"/>
+      <w:r>
+        <w:rPr>
+          <w:rFonts w:ascii="Courier New" w:hAnsi="Courier New" w:cs="Courier New"/>
+          <w:sz w:val="18"/>
+          <w:szCs w:val="18"/>
+        </w:rPr>
+        <w:t xml:space="preserve"> server --name=server1 --locators=</w:t>
+      </w:r>
+      <w:proofErr w:type="spellStart"/>
+      <w:r>
+        <w:rPr>
+          <w:rFonts w:ascii="Courier New" w:hAnsi="Courier New" w:cs="Courier New"/>
+          <w:sz w:val="18"/>
+          <w:szCs w:val="18"/>
+        </w:rPr>
+        <w:t>localhost</w:t>
+      </w:r>
+      <w:proofErr w:type="spellEnd"/>
+      <w:r>
+        <w:rPr>
+          <w:rFonts w:ascii="Courier New" w:hAnsi="Courier New" w:cs="Courier New"/>
+          <w:sz w:val="18"/>
+          <w:szCs w:val="18"/>
+        </w:rPr>
+        <w:t>[10334] --</w:t>
       </w:r>
       <w:r>
         <w:rPr>
@@ -660,6 +820,7 @@
           <w:szCs w:val="18"/>
         </w:rPr>
       </w:pPr>
+      <w:proofErr w:type="gramStart"/>
       <w:r>
         <w:rPr>
           <w:rFonts w:ascii="Courier New" w:hAnsi="Courier New" w:cs="Courier New"/>
@@ -674,7 +835,34 @@
           <w:sz w:val="18"/>
           <w:szCs w:val="18"/>
         </w:rPr>
-        <w:t>tart server --name=server2 --locators=localhost[10334] --</w:t>
+        <w:t>tart</w:t>
+      </w:r>
+      <w:proofErr w:type="gramEnd"/>
+      <w:r>
+        <w:rPr>
+          <w:rFonts w:ascii="Courier New" w:hAnsi="Courier New" w:cs="Courier New"/>
+          <w:sz w:val="18"/>
+          <w:szCs w:val="18"/>
+        </w:rPr>
+        <w:t xml:space="preserve"> server --name=server2 --locators=</w:t>
+      </w:r>
+      <w:proofErr w:type="spellStart"/>
+      <w:r>
+        <w:rPr>
+          <w:rFonts w:ascii="Courier New" w:hAnsi="Courier New" w:cs="Courier New"/>
+          <w:sz w:val="18"/>
+          <w:szCs w:val="18"/>
+        </w:rPr>
+        <w:t>localhost</w:t>
+      </w:r>
+      <w:proofErr w:type="spellEnd"/>
+      <w:r>
+        <w:rPr>
+          <w:rFonts w:ascii="Courier New" w:hAnsi="Courier New" w:cs="Courier New"/>
+          <w:sz w:val="18"/>
+          <w:szCs w:val="18"/>
+        </w:rPr>
+        <w:t>[10334] --</w:t>
       </w:r>
       <w:r>
         <w:rPr>
@@ -694,6 +882,7 @@
           <w:szCs w:val="18"/>
         </w:rPr>
       </w:pPr>
+      <w:proofErr w:type="gramStart"/>
       <w:r>
         <w:rPr>
           <w:rFonts w:ascii="Courier New" w:hAnsi="Courier New" w:cs="Courier New"/>
@@ -710,6 +899,7 @@
         </w:rPr>
         <w:t>onnect</w:t>
       </w:r>
+      <w:proofErr w:type="gramEnd"/>
     </w:p>
     <w:p>
       <w:pPr>
@@ -720,6 +910,7 @@
           <w:szCs w:val="18"/>
         </w:rPr>
       </w:pPr>
+      <w:proofErr w:type="gramStart"/>
       <w:r>
         <w:rPr>
           <w:rFonts w:ascii="Courier New" w:hAnsi="Courier New" w:cs="Courier New"/>
@@ -734,7 +925,16 @@
           <w:sz w:val="18"/>
           <w:szCs w:val="18"/>
         </w:rPr>
-        <w:t xml:space="preserve">reate disk-store </w:t>
+        <w:t>reate</w:t>
+      </w:r>
+      <w:proofErr w:type="gramEnd"/>
+      <w:r>
+        <w:rPr>
+          <w:rFonts w:ascii="Courier New" w:hAnsi="Courier New" w:cs="Courier New"/>
+          <w:sz w:val="18"/>
+          <w:szCs w:val="18"/>
+        </w:rPr>
+        <w:t xml:space="preserve"> disk-store </w:t>
       </w:r>
       <w:r>
         <w:rPr>
@@ -750,7 +950,25 @@
           <w:sz w:val="18"/>
           <w:szCs w:val="18"/>
         </w:rPr>
-        <w:t xml:space="preserve">name=pdx </w:t>
+        <w:t>name=</w:t>
+      </w:r>
+      <w:proofErr w:type="spellStart"/>
+      <w:r>
+        <w:rPr>
+          <w:rFonts w:ascii="Courier New" w:hAnsi="Courier New" w:cs="Courier New"/>
+          <w:sz w:val="18"/>
+          <w:szCs w:val="18"/>
+        </w:rPr>
+        <w:t>pdx</w:t>
+      </w:r>
+      <w:proofErr w:type="spellEnd"/>
+      <w:r>
+        <w:rPr>
+          <w:rFonts w:ascii="Courier New" w:hAnsi="Courier New" w:cs="Courier New"/>
+          <w:sz w:val="18"/>
+          <w:szCs w:val="18"/>
+        </w:rPr>
+        <w:t xml:space="preserve"> </w:t>
       </w:r>
       <w:r>
         <w:rPr>
@@ -760,13 +978,23 @@
         </w:rPr>
         <w:t>--</w:t>
       </w:r>
-      <w:r>
-        <w:rPr>
-          <w:rFonts w:ascii="Courier New" w:hAnsi="Courier New" w:cs="Courier New"/>
-          <w:sz w:val="18"/>
-          <w:szCs w:val="18"/>
-        </w:rPr>
-        <w:t>dir=./</w:t>
+      <w:proofErr w:type="spellStart"/>
+      <w:r>
+        <w:rPr>
+          <w:rFonts w:ascii="Courier New" w:hAnsi="Courier New" w:cs="Courier New"/>
+          <w:sz w:val="18"/>
+          <w:szCs w:val="18"/>
+        </w:rPr>
+        <w:t>dir</w:t>
+      </w:r>
+      <w:proofErr w:type="spellEnd"/>
+      <w:r>
+        <w:rPr>
+          <w:rFonts w:ascii="Courier New" w:hAnsi="Courier New" w:cs="Courier New"/>
+          <w:sz w:val="18"/>
+          <w:szCs w:val="18"/>
+        </w:rPr>
+        <w:t>=./</w:t>
       </w:r>
     </w:p>
     <w:p>
@@ -778,6 +1006,7 @@
           <w:szCs w:val="18"/>
         </w:rPr>
       </w:pPr>
+      <w:proofErr w:type="gramStart"/>
       <w:r>
         <w:rPr>
           <w:rFonts w:ascii="Courier New" w:hAnsi="Courier New" w:cs="Courier New"/>
@@ -792,7 +1021,34 @@
           <w:sz w:val="18"/>
           <w:szCs w:val="18"/>
         </w:rPr>
-        <w:t>reate disk-store --name=data --dir=./</w:t>
+        <w:t>reate</w:t>
+      </w:r>
+      <w:proofErr w:type="gramEnd"/>
+      <w:r>
+        <w:rPr>
+          <w:rFonts w:ascii="Courier New" w:hAnsi="Courier New" w:cs="Courier New"/>
+          <w:sz w:val="18"/>
+          <w:szCs w:val="18"/>
+        </w:rPr>
+        <w:t xml:space="preserve"> disk-store --name=data --</w:t>
+      </w:r>
+      <w:proofErr w:type="spellStart"/>
+      <w:r>
+        <w:rPr>
+          <w:rFonts w:ascii="Courier New" w:hAnsi="Courier New" w:cs="Courier New"/>
+          <w:sz w:val="18"/>
+          <w:szCs w:val="18"/>
+        </w:rPr>
+        <w:t>dir</w:t>
+      </w:r>
+      <w:proofErr w:type="spellEnd"/>
+      <w:r>
+        <w:rPr>
+          <w:rFonts w:ascii="Courier New" w:hAnsi="Courier New" w:cs="Courier New"/>
+          <w:sz w:val="18"/>
+          <w:szCs w:val="18"/>
+        </w:rPr>
+        <w:t>=./</w:t>
       </w:r>
     </w:p>
     <w:p>
@@ -804,6 +1060,7 @@
           <w:szCs w:val="18"/>
         </w:rPr>
       </w:pPr>
+      <w:proofErr w:type="gramStart"/>
       <w:r>
         <w:rPr>
           <w:rFonts w:ascii="Courier New" w:hAnsi="Courier New" w:cs="Courier New"/>
@@ -820,6 +1077,7 @@
         </w:rPr>
         <w:t>leep</w:t>
       </w:r>
+      <w:proofErr w:type="gramEnd"/>
     </w:p>
     <w:p>
       <w:pPr>
@@ -830,6 +1088,7 @@
           <w:szCs w:val="18"/>
         </w:rPr>
       </w:pPr>
+      <w:proofErr w:type="gramStart"/>
       <w:r>
         <w:rPr>
           <w:rFonts w:ascii="Courier New" w:hAnsi="Courier New" w:cs="Courier New"/>
@@ -844,7 +1103,34 @@
           <w:sz w:val="18"/>
           <w:szCs w:val="18"/>
         </w:rPr>
-        <w:t xml:space="preserve">onfigure pdx </w:t>
+        <w:t>onfigure</w:t>
+      </w:r>
+      <w:proofErr w:type="gramEnd"/>
+      <w:r>
+        <w:rPr>
+          <w:rFonts w:ascii="Courier New" w:hAnsi="Courier New" w:cs="Courier New"/>
+          <w:sz w:val="18"/>
+          <w:szCs w:val="18"/>
+        </w:rPr>
+        <w:t xml:space="preserve"> </w:t>
+      </w:r>
+      <w:proofErr w:type="spellStart"/>
+      <w:r>
+        <w:rPr>
+          <w:rFonts w:ascii="Courier New" w:hAnsi="Courier New" w:cs="Courier New"/>
+          <w:sz w:val="18"/>
+          <w:szCs w:val="18"/>
+        </w:rPr>
+        <w:t>pdx</w:t>
+      </w:r>
+      <w:proofErr w:type="spellEnd"/>
+      <w:r>
+        <w:rPr>
+          <w:rFonts w:ascii="Courier New" w:hAnsi="Courier New" w:cs="Courier New"/>
+          <w:sz w:val="18"/>
+          <w:szCs w:val="18"/>
+        </w:rPr>
+        <w:t xml:space="preserve"> </w:t>
       </w:r>
       <w:r>
         <w:rPr>
@@ -876,7 +1162,25 @@
           <w:sz w:val="18"/>
           <w:szCs w:val="18"/>
         </w:rPr>
-        <w:t xml:space="preserve">disk-store=pdx </w:t>
+        <w:t>disk-store=</w:t>
+      </w:r>
+      <w:proofErr w:type="spellStart"/>
+      <w:r>
+        <w:rPr>
+          <w:rFonts w:ascii="Courier New" w:hAnsi="Courier New" w:cs="Courier New"/>
+          <w:sz w:val="18"/>
+          <w:szCs w:val="18"/>
+        </w:rPr>
+        <w:t>pdx</w:t>
+      </w:r>
+      <w:proofErr w:type="spellEnd"/>
+      <w:r>
+        <w:rPr>
+          <w:rFonts w:ascii="Courier New" w:hAnsi="Courier New" w:cs="Courier New"/>
+          <w:sz w:val="18"/>
+          <w:szCs w:val="18"/>
+        </w:rPr>
+        <w:t xml:space="preserve"> </w:t>
       </w:r>
       <w:r>
         <w:rPr>
@@ -904,6 +1208,7 @@
           <w:szCs w:val="18"/>
         </w:rPr>
       </w:pPr>
+      <w:proofErr w:type="gramStart"/>
       <w:r>
         <w:rPr>
           <w:rFonts w:ascii="Courier New" w:hAnsi="Courier New" w:cs="Courier New"/>
@@ -920,6 +1225,7 @@
         </w:rPr>
         <w:t>hutdown</w:t>
       </w:r>
+      <w:proofErr w:type="gramEnd"/>
     </w:p>
     <w:p>
       <w:pPr>
@@ -930,6 +1236,7 @@
           <w:szCs w:val="18"/>
         </w:rPr>
       </w:pPr>
+      <w:proofErr w:type="gramStart"/>
       <w:r>
         <w:rPr>
           <w:rFonts w:ascii="Courier New" w:hAnsi="Courier New" w:cs="Courier New"/>
@@ -938,6 +1245,7 @@
         </w:rPr>
         <w:t>sleep</w:t>
       </w:r>
+      <w:proofErr w:type="gramEnd"/>
     </w:p>
     <w:p>
       <w:pPr>
@@ -948,6 +1256,7 @@
           <w:szCs w:val="18"/>
         </w:rPr>
       </w:pPr>
+      <w:proofErr w:type="gramStart"/>
       <w:r>
         <w:rPr>
           <w:rFonts w:ascii="Courier New" w:hAnsi="Courier New" w:cs="Courier New"/>
@@ -962,15 +1271,42 @@
           <w:sz w:val="18"/>
           <w:szCs w:val="18"/>
         </w:rPr>
-        <w:t>tart server --name=server1 --</w:t>
-      </w:r>
-      <w:r>
-        <w:rPr>
-          <w:rFonts w:ascii="Courier New" w:hAnsi="Courier New" w:cs="Courier New"/>
-          <w:sz w:val="18"/>
-          <w:szCs w:val="18"/>
-        </w:rPr>
-        <w:t>locators=localhost[1033</w:t>
+        <w:t>tart</w:t>
+      </w:r>
+      <w:proofErr w:type="gramEnd"/>
+      <w:r>
+        <w:rPr>
+          <w:rFonts w:ascii="Courier New" w:hAnsi="Courier New" w:cs="Courier New"/>
+          <w:sz w:val="18"/>
+          <w:szCs w:val="18"/>
+        </w:rPr>
+        <w:t xml:space="preserve"> server --name=server1 --</w:t>
+      </w:r>
+      <w:r>
+        <w:rPr>
+          <w:rFonts w:ascii="Courier New" w:hAnsi="Courier New" w:cs="Courier New"/>
+          <w:sz w:val="18"/>
+          <w:szCs w:val="18"/>
+        </w:rPr>
+        <w:t>locators=</w:t>
+      </w:r>
+      <w:proofErr w:type="spellStart"/>
+      <w:r>
+        <w:rPr>
+          <w:rFonts w:ascii="Courier New" w:hAnsi="Courier New" w:cs="Courier New"/>
+          <w:sz w:val="18"/>
+          <w:szCs w:val="18"/>
+        </w:rPr>
+        <w:t>localhost</w:t>
+      </w:r>
+      <w:proofErr w:type="spellEnd"/>
+      <w:r>
+        <w:rPr>
+          <w:rFonts w:ascii="Courier New" w:hAnsi="Courier New" w:cs="Courier New"/>
+          <w:sz w:val="18"/>
+          <w:szCs w:val="18"/>
+        </w:rPr>
+        <w:t>[1033</w:t>
       </w:r>
       <w:r>
         <w:rPr>
@@ -998,6 +1334,7 @@
           <w:szCs w:val="18"/>
         </w:rPr>
       </w:pPr>
+      <w:proofErr w:type="gramStart"/>
       <w:r>
         <w:rPr>
           <w:rFonts w:ascii="Courier New" w:hAnsi="Courier New" w:cs="Courier New"/>
@@ -1012,7 +1349,16 @@
           <w:sz w:val="18"/>
           <w:szCs w:val="18"/>
         </w:rPr>
-        <w:t>tart server --</w:t>
+        <w:t>tart</w:t>
+      </w:r>
+      <w:proofErr w:type="gramEnd"/>
+      <w:r>
+        <w:rPr>
+          <w:rFonts w:ascii="Courier New" w:hAnsi="Courier New" w:cs="Courier New"/>
+          <w:sz w:val="18"/>
+          <w:szCs w:val="18"/>
+        </w:rPr>
+        <w:t xml:space="preserve"> server --</w:t>
       </w:r>
       <w:r>
         <w:rPr>
@@ -1028,7 +1374,25 @@
           <w:sz w:val="18"/>
           <w:szCs w:val="18"/>
         </w:rPr>
-        <w:t>er2 --locators=localhost[10334] --</w:t>
+        <w:t>er2 --locators=</w:t>
+      </w:r>
+      <w:proofErr w:type="spellStart"/>
+      <w:r>
+        <w:rPr>
+          <w:rFonts w:ascii="Courier New" w:hAnsi="Courier New" w:cs="Courier New"/>
+          <w:sz w:val="18"/>
+          <w:szCs w:val="18"/>
+        </w:rPr>
+        <w:t>localhost</w:t>
+      </w:r>
+      <w:proofErr w:type="spellEnd"/>
+      <w:r>
+        <w:rPr>
+          <w:rFonts w:ascii="Courier New" w:hAnsi="Courier New" w:cs="Courier New"/>
+          <w:sz w:val="18"/>
+          <w:szCs w:val="18"/>
+        </w:rPr>
+        <w:t>[10334] --</w:t>
       </w:r>
       <w:r>
         <w:rPr>
@@ -1043,6 +1407,7 @@
       <w:pPr>
         <w:ind w:left="270"/>
       </w:pPr>
+      <w:proofErr w:type="gramStart"/>
       <w:r>
         <w:rPr>
           <w:rFonts w:ascii="Courier New" w:hAnsi="Courier New" w:cs="Courier New"/>
@@ -1057,7 +1422,16 @@
           <w:sz w:val="18"/>
           <w:szCs w:val="18"/>
         </w:rPr>
-        <w:t xml:space="preserve">reate region </w:t>
+        <w:t>reate</w:t>
+      </w:r>
+      <w:proofErr w:type="gramEnd"/>
+      <w:r>
+        <w:rPr>
+          <w:rFonts w:ascii="Courier New" w:hAnsi="Courier New" w:cs="Courier New"/>
+          <w:sz w:val="18"/>
+          <w:szCs w:val="18"/>
+        </w:rPr>
+        <w:t xml:space="preserve"> region </w:t>
       </w:r>
       <w:r>
         <w:rPr>
@@ -1073,7 +1447,25 @@
           <w:sz w:val="18"/>
           <w:szCs w:val="18"/>
         </w:rPr>
-        <w:t xml:space="preserve">name=myregion </w:t>
+        <w:t>name=</w:t>
+      </w:r>
+      <w:proofErr w:type="spellStart"/>
+      <w:r>
+        <w:rPr>
+          <w:rFonts w:ascii="Courier New" w:hAnsi="Courier New" w:cs="Courier New"/>
+          <w:sz w:val="18"/>
+          <w:szCs w:val="18"/>
+        </w:rPr>
+        <w:t>myregion</w:t>
+      </w:r>
+      <w:proofErr w:type="spellEnd"/>
+      <w:r>
+        <w:rPr>
+          <w:rFonts w:ascii="Courier New" w:hAnsi="Courier New" w:cs="Courier New"/>
+          <w:sz w:val="18"/>
+          <w:szCs w:val="18"/>
+        </w:rPr>
+        <w:t xml:space="preserve"> </w:t>
       </w:r>
       <w:r>
         <w:rPr>
@@ -1109,6 +1501,8 @@
           <w:szCs w:val="20"/>
         </w:rPr>
       </w:pPr>
+      <w:proofErr w:type="spellStart"/>
+      <w:proofErr w:type="gramStart"/>
       <w:r>
         <w:rPr>
           <w:rFonts w:ascii="Courier New" w:hAnsi="Courier New" w:cs="Courier New"/>
@@ -1123,7 +1517,17 @@
           <w:sz w:val="20"/>
           <w:szCs w:val="20"/>
         </w:rPr>
-        <w:t xml:space="preserve">fsh run </w:t>
+        <w:t>fsh</w:t>
+      </w:r>
+      <w:proofErr w:type="spellEnd"/>
+      <w:proofErr w:type="gramEnd"/>
+      <w:r>
+        <w:rPr>
+          <w:rFonts w:ascii="Courier New" w:hAnsi="Courier New" w:cs="Courier New"/>
+          <w:sz w:val="20"/>
+          <w:szCs w:val="20"/>
+        </w:rPr>
+        <w:t xml:space="preserve"> run </w:t>
       </w:r>
       <w:r>
         <w:rPr>
@@ -1221,12 +1625,14 @@
       <w:r>
         <w:t xml:space="preserve"> value is fairly long, the </w:t>
       </w:r>
+      <w:proofErr w:type="gramStart"/>
       <w:r>
         <w:rPr>
           <w:rStyle w:val="HTMLPreformattedChar"/>
         </w:rPr>
         <w:t>equals</w:t>
       </w:r>
+      <w:proofErr w:type="gramEnd"/>
       <w:r>
         <w:t xml:space="preserve"> method is somewhat slow.  Since the key uses the </w:t>
       </w:r>
@@ -1248,12 +1654,14 @@
       <w:r>
         <w:t xml:space="preserve"> to determine identity, the </w:t>
       </w:r>
+      <w:proofErr w:type="gramStart"/>
       <w:r>
         <w:rPr>
           <w:rStyle w:val="HTMLPreformattedChar"/>
         </w:rPr>
         <w:t>equals</w:t>
       </w:r>
+      <w:proofErr w:type="gramEnd"/>
       <w:r>
         <w:t xml:space="preserve"> method is called many times.  This can affect performance in some situations.</w:t>
       </w:r>
@@ -1265,12 +1673,14 @@
       <w:r>
         <w:t xml:space="preserve">A numeric value, such as </w:t>
       </w:r>
+      <w:proofErr w:type="spellStart"/>
       <w:r>
         <w:rPr>
           <w:rStyle w:val="HTMLPreformattedChar"/>
         </w:rPr>
         <w:t>int</w:t>
       </w:r>
+      <w:proofErr w:type="spellEnd"/>
       <w:r>
         <w:t xml:space="preserve"> or </w:t>
       </w:r>
@@ -1301,12 +1711,14 @@
       <w:r>
         <w:t xml:space="preserve"> are very fast and efficient.  If the smaller range of values afforded by an </w:t>
       </w:r>
+      <w:proofErr w:type="spellStart"/>
       <w:r>
         <w:rPr>
           <w:rStyle w:val="HTMLPreformattedChar"/>
         </w:rPr>
         <w:t>int</w:t>
       </w:r>
+      <w:proofErr w:type="spellEnd"/>
       <w:r>
         <w:t xml:space="preserve"> are sufficient, it is the best choice</w:t>
       </w:r>
@@ -1505,12 +1917,14 @@
       <w:r>
         <w:t xml:space="preserve"> class should have an accompanying </w:t>
       </w:r>
+      <w:proofErr w:type="spellStart"/>
       <w:r>
         <w:rPr>
           <w:rStyle w:val="HTMLPreformattedChar"/>
         </w:rPr>
         <w:t>AccountKey</w:t>
       </w:r>
+      <w:proofErr w:type="spellEnd"/>
       <w:r>
         <w:t xml:space="preserve"> class.</w:t>
       </w:r>
@@ -1882,7 +2296,25 @@
           <w:sz w:val="22"/>
           <w:szCs w:val="22"/>
         </w:rPr>
-        <w:t>--colocated-with=A</w:t>
+        <w:t>--</w:t>
+      </w:r>
+      <w:proofErr w:type="spellStart"/>
+      <w:r>
+        <w:rPr>
+          <w:rFonts w:ascii="Courier New" w:hAnsi="Courier New" w:cs="Courier New"/>
+          <w:sz w:val="22"/>
+          <w:szCs w:val="22"/>
+        </w:rPr>
+        <w:t>colocated</w:t>
+      </w:r>
+      <w:proofErr w:type="spellEnd"/>
+      <w:r>
+        <w:rPr>
+          <w:rFonts w:ascii="Courier New" w:hAnsi="Courier New" w:cs="Courier New"/>
+          <w:sz w:val="22"/>
+          <w:szCs w:val="22"/>
+        </w:rPr>
+        <w:t>-with=A</w:t>
       </w:r>
       <w:r>
         <w:t xml:space="preserve"> (if GFSH is used to create the region).</w:t>
@@ -1899,7 +2331,11 @@
         <w:spacing w:after="120"/>
       </w:pPr>
       <w:r>
-        <w:t>The second requirement is related to how Gemfire determines which bucket to place an object</w:t>
+        <w:t xml:space="preserve">The second </w:t>
+      </w:r>
+      <w:proofErr w:type="gramStart"/>
+      <w:r>
+        <w:t>requirement is related to how Gemfire determines which bucket to place an object</w:t>
       </w:r>
       <w:r>
         <w:t xml:space="preserve"> on </w:t>
@@ -1934,6 +2370,7 @@
         </w:rPr>
         <w:t>remove</w:t>
       </w:r>
+      <w:proofErr w:type="gramEnd"/>
       <w:r>
         <w:t>.</w:t>
       </w:r>
@@ -1963,7 +2400,15 @@
         <w:t xml:space="preserve"> plugin is configured the default is to use the </w:t>
       </w:r>
       <w:r>
-        <w:t>key as the “routing  object”</w:t>
+        <w:t>key as the “</w:t>
+      </w:r>
+      <w:proofErr w:type="gramStart"/>
+      <w:r>
+        <w:t>routing  object</w:t>
+      </w:r>
+      <w:proofErr w:type="gramEnd"/>
+      <w:r>
+        <w:t>”</w:t>
       </w:r>
       <w:r>
         <w:t>.  The calculation is as follows</w:t>
@@ -1982,6 +2427,8 @@
           <w:szCs w:val="20"/>
         </w:rPr>
       </w:pPr>
+      <w:proofErr w:type="spellStart"/>
+      <w:proofErr w:type="gramStart"/>
       <w:r>
         <w:rPr>
           <w:rFonts w:ascii="Courier New" w:hAnsi="Courier New" w:cs="Courier New"/>
@@ -1996,15 +2443,79 @@
           <w:sz w:val="20"/>
           <w:szCs w:val="20"/>
         </w:rPr>
-        <w:t>ucketNumber = Math.abs(routingObject</w:t>
-      </w:r>
-      <w:r>
-        <w:rPr>
-          <w:rFonts w:ascii="Courier New" w:hAnsi="Courier New" w:cs="Courier New"/>
-          <w:sz w:val="20"/>
-          <w:szCs w:val="20"/>
-        </w:rPr>
-        <w:t>.hashCode % numberOfBuckets)</w:t>
+        <w:t>ucketNumber</w:t>
+      </w:r>
+      <w:proofErr w:type="spellEnd"/>
+      <w:proofErr w:type="gramEnd"/>
+      <w:r>
+        <w:rPr>
+          <w:rFonts w:ascii="Courier New" w:hAnsi="Courier New" w:cs="Courier New"/>
+          <w:sz w:val="20"/>
+          <w:szCs w:val="20"/>
+        </w:rPr>
+        <w:t xml:space="preserve"> = </w:t>
+      </w:r>
+      <w:proofErr w:type="spellStart"/>
+      <w:r>
+        <w:rPr>
+          <w:rFonts w:ascii="Courier New" w:hAnsi="Courier New" w:cs="Courier New"/>
+          <w:sz w:val="20"/>
+          <w:szCs w:val="20"/>
+        </w:rPr>
+        <w:t>Math.abs</w:t>
+      </w:r>
+      <w:proofErr w:type="spellEnd"/>
+      <w:r>
+        <w:rPr>
+          <w:rFonts w:ascii="Courier New" w:hAnsi="Courier New" w:cs="Courier New"/>
+          <w:sz w:val="20"/>
+          <w:szCs w:val="20"/>
+        </w:rPr>
+        <w:t>(</w:t>
+      </w:r>
+      <w:proofErr w:type="spellStart"/>
+      <w:r>
+        <w:rPr>
+          <w:rFonts w:ascii="Courier New" w:hAnsi="Courier New" w:cs="Courier New"/>
+          <w:sz w:val="20"/>
+          <w:szCs w:val="20"/>
+        </w:rPr>
+        <w:t>routingObject</w:t>
+      </w:r>
+      <w:r>
+        <w:rPr>
+          <w:rFonts w:ascii="Courier New" w:hAnsi="Courier New" w:cs="Courier New"/>
+          <w:sz w:val="20"/>
+          <w:szCs w:val="20"/>
+        </w:rPr>
+        <w:t>.hashCode</w:t>
+      </w:r>
+      <w:proofErr w:type="spellEnd"/>
+      <w:r>
+        <w:rPr>
+          <w:rFonts w:ascii="Courier New" w:hAnsi="Courier New" w:cs="Courier New"/>
+          <w:sz w:val="20"/>
+          <w:szCs w:val="20"/>
+        </w:rPr>
+        <w:t xml:space="preserve"> % </w:t>
+      </w:r>
+      <w:proofErr w:type="spellStart"/>
+      <w:r>
+        <w:rPr>
+          <w:rFonts w:ascii="Courier New" w:hAnsi="Courier New" w:cs="Courier New"/>
+          <w:sz w:val="20"/>
+          <w:szCs w:val="20"/>
+        </w:rPr>
+        <w:t>numberOfBuckets</w:t>
+      </w:r>
+      <w:proofErr w:type="spellEnd"/>
+      <w:r>
+        <w:rPr>
+          <w:rFonts w:ascii="Courier New" w:hAnsi="Courier New" w:cs="Courier New"/>
+          <w:sz w:val="20"/>
+          <w:szCs w:val="20"/>
+        </w:rPr>
+        <w:t>)</w:t>
       </w:r>
     </w:p>
     <w:p>
@@ -2071,6 +2582,7 @@
       <w:r>
         <w:t xml:space="preserve">  In other words, </w:t>
       </w:r>
+      <w:proofErr w:type="spellStart"/>
       <w:r>
         <w:rPr>
           <w:rFonts w:ascii="Courier New" w:hAnsi="Courier New" w:cs="Courier New"/>
@@ -2079,9 +2591,12 @@
         </w:rPr>
         <w:t>AKey</w:t>
       </w:r>
+      <w:proofErr w:type="spellEnd"/>
       <w:r>
         <w:t xml:space="preserve"> has an </w:t>
       </w:r>
+      <w:proofErr w:type="spellStart"/>
+      <w:proofErr w:type="gramStart"/>
       <w:r>
         <w:rPr>
           <w:rFonts w:ascii="Courier New" w:hAnsi="Courier New" w:cs="Courier New"/>
@@ -2090,9 +2605,12 @@
         </w:rPr>
         <w:t>idA</w:t>
       </w:r>
+      <w:proofErr w:type="spellEnd"/>
+      <w:proofErr w:type="gramEnd"/>
       <w:r>
         <w:t xml:space="preserve"> field and </w:t>
       </w:r>
+      <w:proofErr w:type="spellStart"/>
       <w:r>
         <w:rPr>
           <w:rFonts w:ascii="Courier New" w:hAnsi="Courier New" w:cs="Courier New"/>
@@ -2101,12 +2619,14 @@
         </w:rPr>
         <w:t>BKey</w:t>
       </w:r>
+      <w:proofErr w:type="spellEnd"/>
       <w:r>
         <w:t xml:space="preserve"> </w:t>
       </w:r>
       <w:r>
         <w:t xml:space="preserve">has both </w:t>
       </w:r>
+      <w:proofErr w:type="spellStart"/>
       <w:r>
         <w:rPr>
           <w:rFonts w:ascii="Courier New" w:hAnsi="Courier New" w:cs="Courier New"/>
@@ -2115,9 +2635,11 @@
         </w:rPr>
         <w:t>idA</w:t>
       </w:r>
+      <w:proofErr w:type="spellEnd"/>
       <w:r>
         <w:t xml:space="preserve"> and </w:t>
       </w:r>
+      <w:proofErr w:type="spellStart"/>
       <w:r>
         <w:rPr>
           <w:rFonts w:ascii="Courier New" w:hAnsi="Courier New" w:cs="Courier New"/>
@@ -2126,6 +2648,7 @@
         </w:rPr>
         <w:t>idB</w:t>
       </w:r>
+      <w:proofErr w:type="spellEnd"/>
       <w:r>
         <w:t xml:space="preserve"> fields.  </w:t>
       </w:r>
@@ -2152,7 +2675,11 @@
         <w:t>equals</w:t>
       </w:r>
       <w:r>
-        <w:t xml:space="preserve"> method</w:t>
+        <w:t xml:space="preserve"> </w:t>
+      </w:r>
+      <w:proofErr w:type="gramStart"/>
+      <w:r>
+        <w:t>method</w:t>
       </w:r>
       <w:r>
         <w:t>s</w:t>
@@ -2160,6 +2687,7 @@
       <w:r>
         <w:t xml:space="preserve"> in </w:t>
       </w:r>
+      <w:proofErr w:type="spellStart"/>
       <w:r>
         <w:rPr>
           <w:rFonts w:ascii="Courier New" w:hAnsi="Courier New" w:cs="Courier New"/>
@@ -2168,9 +2696,15 @@
         </w:rPr>
         <w:t>AKey</w:t>
       </w:r>
-      <w:r>
-        <w:t xml:space="preserve"> uses the </w:t>
-      </w:r>
+      <w:proofErr w:type="spellEnd"/>
+      <w:r>
+        <w:t xml:space="preserve"> uses</w:t>
+      </w:r>
+      <w:proofErr w:type="gramEnd"/>
+      <w:r>
+        <w:t xml:space="preserve"> the </w:t>
+      </w:r>
+      <w:proofErr w:type="spellStart"/>
       <w:r>
         <w:rPr>
           <w:rFonts w:ascii="Courier New" w:hAnsi="Courier New" w:cs="Courier New"/>
@@ -2179,6 +2713,7 @@
         </w:rPr>
         <w:t>idA</w:t>
       </w:r>
+      <w:proofErr w:type="spellEnd"/>
       <w:r>
         <w:t xml:space="preserve"> field, and the </w:t>
       </w:r>
@@ -2204,6 +2739,7 @@
       <w:r>
         <w:t xml:space="preserve"> methods in </w:t>
       </w:r>
+      <w:proofErr w:type="spellStart"/>
       <w:r>
         <w:rPr>
           <w:rFonts w:ascii="Courier New" w:hAnsi="Courier New" w:cs="Courier New"/>
@@ -2212,9 +2748,11 @@
         </w:rPr>
         <w:t>BKey</w:t>
       </w:r>
+      <w:proofErr w:type="spellEnd"/>
       <w:r>
         <w:t xml:space="preserve"> use the </w:t>
       </w:r>
+      <w:proofErr w:type="spellStart"/>
       <w:r>
         <w:rPr>
           <w:rFonts w:ascii="Courier New" w:hAnsi="Courier New" w:cs="Courier New"/>
@@ -2223,6 +2761,7 @@
         </w:rPr>
         <w:t>idB</w:t>
       </w:r>
+      <w:proofErr w:type="spellEnd"/>
       <w:r>
         <w:t xml:space="preserve"> field.  </w:t>
       </w:r>
@@ -2240,6 +2779,8 @@
       <w:r>
         <w:t xml:space="preserve"> implementation for B just returns the </w:t>
       </w:r>
+      <w:proofErr w:type="spellStart"/>
+      <w:proofErr w:type="gramStart"/>
       <w:r>
         <w:rPr>
           <w:rFonts w:ascii="Courier New" w:hAnsi="Courier New" w:cs="Courier New"/>
@@ -2248,12 +2789,15 @@
         </w:rPr>
         <w:t>idA</w:t>
       </w:r>
+      <w:proofErr w:type="spellEnd"/>
+      <w:proofErr w:type="gramEnd"/>
       <w:r>
         <w:t xml:space="preserve"> field</w:t>
       </w:r>
       <w:r>
         <w:t xml:space="preserve"> from </w:t>
       </w:r>
+      <w:proofErr w:type="spellStart"/>
       <w:r>
         <w:rPr>
           <w:rFonts w:ascii="Courier New" w:hAnsi="Courier New" w:cs="Courier New"/>
@@ -2262,6 +2806,7 @@
         </w:rPr>
         <w:t>BKey</w:t>
       </w:r>
+      <w:proofErr w:type="spellEnd"/>
       <w:r>
         <w:t>.</w:t>
       </w:r>
@@ -2271,8 +2816,17 @@
         <w:spacing w:after="120"/>
       </w:pPr>
       <w:r>
-        <w:t xml:space="preserve">The difficulty with this technique is that only the identity of B is known – a REST api would only pass </w:t>
-      </w:r>
+        <w:t xml:space="preserve">The difficulty with this technique is that only the identity of B is known – a REST </w:t>
+      </w:r>
+      <w:proofErr w:type="spellStart"/>
+      <w:r>
+        <w:t>api</w:t>
+      </w:r>
+      <w:proofErr w:type="spellEnd"/>
+      <w:r>
+        <w:t xml:space="preserve"> would only pass </w:t>
+      </w:r>
+      <w:proofErr w:type="spellStart"/>
       <w:r>
         <w:rPr>
           <w:rFonts w:ascii="Courier New" w:hAnsi="Courier New" w:cs="Courier New"/>
@@ -2281,9 +2835,11 @@
         </w:rPr>
         <w:t>idB</w:t>
       </w:r>
+      <w:proofErr w:type="spellEnd"/>
       <w:r>
         <w:t xml:space="preserve"> since it would not know </w:t>
       </w:r>
+      <w:proofErr w:type="spellStart"/>
       <w:r>
         <w:rPr>
           <w:rFonts w:ascii="Courier New" w:hAnsi="Courier New" w:cs="Courier New"/>
@@ -2292,6 +2848,7 @@
         </w:rPr>
         <w:t>idA</w:t>
       </w:r>
+      <w:proofErr w:type="spellEnd"/>
       <w:r>
         <w:t xml:space="preserve"> (e.g., only the Order ID is known, not the Account ID, since that is what the customer would select or enter).</w:t>
       </w:r>
@@ -2311,6 +2868,8 @@
       <w:r>
         <w:t xml:space="preserve">Include both </w:t>
       </w:r>
+      <w:proofErr w:type="spellStart"/>
+      <w:proofErr w:type="gramStart"/>
       <w:r>
         <w:rPr>
           <w:rFonts w:ascii="Courier New" w:hAnsi="Courier New" w:cs="Courier New"/>
@@ -2319,9 +2878,12 @@
         </w:rPr>
         <w:t>idA</w:t>
       </w:r>
+      <w:proofErr w:type="spellEnd"/>
+      <w:proofErr w:type="gramEnd"/>
       <w:r>
         <w:t xml:space="preserve"> and </w:t>
       </w:r>
+      <w:proofErr w:type="spellStart"/>
       <w:r>
         <w:rPr>
           <w:rFonts w:ascii="Courier New" w:hAnsi="Courier New" w:cs="Courier New"/>
@@ -2330,9 +2892,15 @@
         </w:rPr>
         <w:t>idB</w:t>
       </w:r>
-      <w:r>
-        <w:t xml:space="preserve"> in the api</w:t>
-      </w:r>
+      <w:proofErr w:type="spellEnd"/>
+      <w:r>
+        <w:t xml:space="preserve"> in the </w:t>
+      </w:r>
+      <w:proofErr w:type="spellStart"/>
+      <w:r>
+        <w:t>api</w:t>
+      </w:r>
+      <w:proofErr w:type="spellEnd"/>
       <w:r>
         <w:t>.  This may be cumbersome in some situations.</w:t>
       </w:r>
@@ -2364,8 +2932,18 @@
           <w:sz w:val="22"/>
           <w:szCs w:val="22"/>
         </w:rPr>
-        <w:t>&lt;idB&gt;:&lt;idA</w:t>
-      </w:r>
+        <w:t>&lt;</w:t>
+      </w:r>
+      <w:proofErr w:type="spellStart"/>
+      <w:r>
+        <w:rPr>
+          <w:rFonts w:ascii="Courier New" w:hAnsi="Courier New" w:cs="Courier New"/>
+          <w:sz w:val="22"/>
+          <w:szCs w:val="22"/>
+        </w:rPr>
+        <w:t>idB</w:t>
+      </w:r>
+      <w:proofErr w:type="spellEnd"/>
       <w:r>
         <w:rPr>
           <w:rFonts w:ascii="Courier New" w:hAnsi="Courier New" w:cs="Courier New"/>
@@ -2374,9 +2952,38 @@
         </w:rPr>
         <w:t>&gt;</w:t>
       </w:r>
+      <w:proofErr w:type="gramStart"/>
+      <w:r>
+        <w:rPr>
+          <w:rFonts w:ascii="Courier New" w:hAnsi="Courier New" w:cs="Courier New"/>
+          <w:sz w:val="22"/>
+          <w:szCs w:val="22"/>
+        </w:rPr>
+        <w:t>:&lt;</w:t>
+      </w:r>
+      <w:proofErr w:type="spellStart"/>
+      <w:proofErr w:type="gramEnd"/>
+      <w:r>
+        <w:rPr>
+          <w:rFonts w:ascii="Courier New" w:hAnsi="Courier New" w:cs="Courier New"/>
+          <w:sz w:val="22"/>
+          <w:szCs w:val="22"/>
+        </w:rPr>
+        <w:t>idA</w:t>
+      </w:r>
+      <w:proofErr w:type="spellEnd"/>
+      <w:r>
+        <w:rPr>
+          <w:rFonts w:ascii="Courier New" w:hAnsi="Courier New" w:cs="Courier New"/>
+          <w:sz w:val="22"/>
+          <w:szCs w:val="22"/>
+        </w:rPr>
+        <w:t>&gt;</w:t>
+      </w:r>
       <w:r>
         <w:t xml:space="preserve">.  </w:t>
       </w:r>
+      <w:proofErr w:type="spellStart"/>
       <w:r>
         <w:rPr>
           <w:rFonts w:ascii="Courier New" w:hAnsi="Courier New" w:cs="Courier New"/>
@@ -2385,6 +2992,7 @@
         </w:rPr>
         <w:t>BKey</w:t>
       </w:r>
+      <w:proofErr w:type="spellEnd"/>
       <w:r>
         <w:t xml:space="preserve"> would just have one field called id that would contain this string, and the custom </w:t>
       </w:r>
@@ -2399,6 +3007,8 @@
       <w:r>
         <w:t xml:space="preserve"> would parse the string to extract </w:t>
       </w:r>
+      <w:proofErr w:type="spellStart"/>
+      <w:proofErr w:type="gramStart"/>
       <w:r>
         <w:rPr>
           <w:rFonts w:ascii="Courier New" w:hAnsi="Courier New" w:cs="Courier New"/>
@@ -2407,6 +3017,8 @@
         </w:rPr>
         <w:t>idA</w:t>
       </w:r>
+      <w:proofErr w:type="spellEnd"/>
+      <w:proofErr w:type="gramEnd"/>
       <w:r>
         <w:t>, which is the routing object.</w:t>
       </w:r>
@@ -2418,6 +3030,7 @@
       <w:r>
         <w:t xml:space="preserve">The </w:t>
       </w:r>
+      <w:proofErr w:type="spellStart"/>
       <w:r>
         <w:rPr>
           <w:rFonts w:ascii="Courier New" w:hAnsi="Courier New" w:cs="Courier New"/>
@@ -2434,9 +3047,11 @@
         </w:rPr>
         <w:t>emfire-util</w:t>
       </w:r>
+      <w:proofErr w:type="spellEnd"/>
       <w:r>
         <w:t xml:space="preserve"> component provides a class called </w:t>
       </w:r>
+      <w:proofErr w:type="spellStart"/>
       <w:r>
         <w:rPr>
           <w:rFonts w:ascii="Courier New" w:hAnsi="Courier New" w:cs="Courier New"/>
@@ -2445,6 +3060,7 @@
         </w:rPr>
         <w:t>EncodedStringPartitionResolver</w:t>
       </w:r>
+      <w:proofErr w:type="spellEnd"/>
       <w:r>
         <w:t xml:space="preserve"> that provides a generic solution to option 2.</w:t>
       </w:r>
@@ -2675,7 +3291,15 @@
         </w:numPr>
       </w:pPr>
       <w:r>
-        <w:t>Embed the Gemfire server inside a WAR using Spring and deploy the WAR to Tomcat.</w:t>
+        <w:t xml:space="preserve">Embed the Gemfire server inside a WAR using </w:t>
+      </w:r>
+      <w:proofErr w:type="gramStart"/>
+      <w:r>
+        <w:t>Spring</w:t>
+      </w:r>
+      <w:proofErr w:type="gramEnd"/>
+      <w:r>
+        <w:t xml:space="preserve"> and deploy the WAR to Tomcat.</w:t>
       </w:r>
     </w:p>
     <w:p>
@@ -2687,7 +3311,15 @@
         </w:numPr>
       </w:pPr>
       <w:r>
-        <w:t>Embed the Gemfire server inside a Spring application, especially Spring Boot.</w:t>
+        <w:t xml:space="preserve">Embed the Gemfire server inside a </w:t>
+      </w:r>
+      <w:proofErr w:type="gramStart"/>
+      <w:r>
+        <w:t>Spring</w:t>
+      </w:r>
+      <w:proofErr w:type="gramEnd"/>
+      <w:r>
+        <w:t xml:space="preserve"> application, especially Spring Boot.</w:t>
       </w:r>
     </w:p>
     <w:p>
@@ -2823,7 +3455,15 @@
         <w:t>ferred technique.</w:t>
       </w:r>
       <w:r>
-        <w:t xml:space="preserve">  The WAR and Spring techniques cannot be used, and it is difficult to deploy a JAR to the classpath on a server when using the Tile.</w:t>
+        <w:t xml:space="preserve">  The WAR and </w:t>
+      </w:r>
+      <w:proofErr w:type="gramStart"/>
+      <w:r>
+        <w:t>Spring</w:t>
+      </w:r>
+      <w:proofErr w:type="gramEnd"/>
+      <w:r>
+        <w:t xml:space="preserve"> techniques cannot be used, and it is difficult to deploy a JAR to the classpath on a server when using the Tile.</w:t>
       </w:r>
     </w:p>
     <w:p>
@@ -2920,14 +3560,34 @@
       <w:r>
         <w:t xml:space="preserve">The </w:t>
       </w:r>
-      <w:r>
-        <w:rPr>
-          <w:rFonts w:ascii="Courier New" w:hAnsi="Courier New" w:cs="Courier New"/>
-          <w:sz w:val="22"/>
-          <w:szCs w:val="22"/>
-        </w:rPr>
-        <w:t>dependency:copy-dependencies</w:t>
-      </w:r>
+      <w:proofErr w:type="spellStart"/>
+      <w:r>
+        <w:rPr>
+          <w:rFonts w:ascii="Courier New" w:hAnsi="Courier New" w:cs="Courier New"/>
+          <w:sz w:val="22"/>
+          <w:szCs w:val="22"/>
+        </w:rPr>
+        <w:t>dependency</w:t>
+      </w:r>
+      <w:proofErr w:type="gramStart"/>
+      <w:r>
+        <w:rPr>
+          <w:rFonts w:ascii="Courier New" w:hAnsi="Courier New" w:cs="Courier New"/>
+          <w:sz w:val="22"/>
+          <w:szCs w:val="22"/>
+        </w:rPr>
+        <w:t>:copy</w:t>
+      </w:r>
+      <w:proofErr w:type="gramEnd"/>
+      <w:r>
+        <w:rPr>
+          <w:rFonts w:ascii="Courier New" w:hAnsi="Courier New" w:cs="Courier New"/>
+          <w:sz w:val="22"/>
+          <w:szCs w:val="22"/>
+        </w:rPr>
+        <w:t>-dependencies</w:t>
+      </w:r>
+      <w:proofErr w:type="spellEnd"/>
       <w:r>
         <w:t xml:space="preserve"> phase copies all dependencies in the </w:t>
       </w:r>
@@ -2940,7 +3600,15 @@
         <w:t>target/dependency</w:t>
       </w:r>
       <w:r>
-        <w:t xml:space="preserve"> directory.  Then the dependencies can be deployed to the server using gfsh:</w:t>
+        <w:t xml:space="preserve"> directory.  Then the dependencies can be deployed to the server using </w:t>
+      </w:r>
+      <w:proofErr w:type="spellStart"/>
+      <w:r>
+        <w:t>gfsh</w:t>
+      </w:r>
+      <w:proofErr w:type="spellEnd"/>
+      <w:r>
+        <w:t>:</w:t>
       </w:r>
     </w:p>
     <w:p>
@@ -2953,6 +3621,7 @@
           <w:szCs w:val="20"/>
         </w:rPr>
       </w:pPr>
+      <w:proofErr w:type="gramStart"/>
       <w:r>
         <w:rPr>
           <w:rFonts w:ascii="Courier New" w:hAnsi="Courier New" w:cs="Courier New"/>
@@ -2967,7 +3636,16 @@
           <w:sz w:val="20"/>
           <w:szCs w:val="20"/>
         </w:rPr>
-        <w:t xml:space="preserve">eploy </w:t>
+        <w:t>eploy</w:t>
+      </w:r>
+      <w:proofErr w:type="gramEnd"/>
+      <w:r>
+        <w:rPr>
+          <w:rFonts w:ascii="Courier New" w:hAnsi="Courier New" w:cs="Courier New"/>
+          <w:sz w:val="20"/>
+          <w:szCs w:val="20"/>
+        </w:rPr>
+        <w:t xml:space="preserve"> </w:t>
       </w:r>
       <w:r>
         <w:rPr>
@@ -2977,13 +3655,23 @@
         </w:rPr>
         <w:t>--</w:t>
       </w:r>
-      <w:r>
-        <w:rPr>
-          <w:rFonts w:ascii="Courier New" w:hAnsi="Courier New" w:cs="Courier New"/>
-          <w:sz w:val="20"/>
-          <w:szCs w:val="20"/>
-        </w:rPr>
-        <w:t xml:space="preserve">dir=target/dependency </w:t>
+      <w:proofErr w:type="spellStart"/>
+      <w:r>
+        <w:rPr>
+          <w:rFonts w:ascii="Courier New" w:hAnsi="Courier New" w:cs="Courier New"/>
+          <w:sz w:val="20"/>
+          <w:szCs w:val="20"/>
+        </w:rPr>
+        <w:t>dir</w:t>
+      </w:r>
+      <w:proofErr w:type="spellEnd"/>
+      <w:r>
+        <w:rPr>
+          <w:rFonts w:ascii="Courier New" w:hAnsi="Courier New" w:cs="Courier New"/>
+          <w:sz w:val="20"/>
+          <w:szCs w:val="20"/>
+        </w:rPr>
+        <w:t xml:space="preserve">=target/dependency </w:t>
       </w:r>
     </w:p>
     <w:p>
@@ -2996,14 +3684,34 @@
       <w:r>
         <w:t xml:space="preserve">mapping the </w:t>
       </w:r>
-      <w:r>
-        <w:rPr>
-          <w:rFonts w:ascii="Courier New" w:hAnsi="Courier New" w:cs="Courier New"/>
-          <w:sz w:val="22"/>
-          <w:szCs w:val="22"/>
-        </w:rPr>
-        <w:t>dependency:copy-dependencies</w:t>
-      </w:r>
+      <w:proofErr w:type="spellStart"/>
+      <w:r>
+        <w:rPr>
+          <w:rFonts w:ascii="Courier New" w:hAnsi="Courier New" w:cs="Courier New"/>
+          <w:sz w:val="22"/>
+          <w:szCs w:val="22"/>
+        </w:rPr>
+        <w:t>dependency</w:t>
+      </w:r>
+      <w:proofErr w:type="gramStart"/>
+      <w:r>
+        <w:rPr>
+          <w:rFonts w:ascii="Courier New" w:hAnsi="Courier New" w:cs="Courier New"/>
+          <w:sz w:val="22"/>
+          <w:szCs w:val="22"/>
+        </w:rPr>
+        <w:t>:copy</w:t>
+      </w:r>
+      <w:proofErr w:type="gramEnd"/>
+      <w:r>
+        <w:rPr>
+          <w:rFonts w:ascii="Courier New" w:hAnsi="Courier New" w:cs="Courier New"/>
+          <w:sz w:val="22"/>
+          <w:szCs w:val="22"/>
+        </w:rPr>
+        <w:t>-dependencies</w:t>
+      </w:r>
+      <w:proofErr w:type="spellEnd"/>
       <w:r>
         <w:t xml:space="preserve"> phase to the </w:t>
       </w:r>
@@ -3033,7 +3741,43 @@
           <w:sz w:val="22"/>
           <w:szCs w:val="22"/>
         </w:rPr>
-        <w:t>&lt;excludeScope&gt;provided&lt;/excludeScope&gt;</w:t>
+        <w:t>&lt;</w:t>
+      </w:r>
+      <w:proofErr w:type="spellStart"/>
+      <w:r>
+        <w:rPr>
+          <w:rFonts w:ascii="Courier New" w:hAnsi="Courier New" w:cs="Courier New"/>
+          <w:sz w:val="22"/>
+          <w:szCs w:val="22"/>
+        </w:rPr>
+        <w:t>excludeScope</w:t>
+      </w:r>
+      <w:proofErr w:type="spellEnd"/>
+      <w:r>
+        <w:rPr>
+          <w:rFonts w:ascii="Courier New" w:hAnsi="Courier New" w:cs="Courier New"/>
+          <w:sz w:val="22"/>
+          <w:szCs w:val="22"/>
+        </w:rPr>
+        <w:t>&gt;provided&lt;/</w:t>
+      </w:r>
+      <w:proofErr w:type="spellStart"/>
+      <w:r>
+        <w:rPr>
+          <w:rFonts w:ascii="Courier New" w:hAnsi="Courier New" w:cs="Courier New"/>
+          <w:sz w:val="22"/>
+          <w:szCs w:val="22"/>
+        </w:rPr>
+        <w:t>excludeScope</w:t>
+      </w:r>
+      <w:proofErr w:type="spellEnd"/>
+      <w:r>
+        <w:rPr>
+          <w:rFonts w:ascii="Courier New" w:hAnsi="Courier New" w:cs="Courier New"/>
+          <w:sz w:val="22"/>
+          <w:szCs w:val="22"/>
+        </w:rPr>
+        <w:t>&gt;</w:t>
       </w:r>
       <w:r>
         <w:t xml:space="preserve"> to the </w:t>
@@ -3094,6 +3838,7 @@
       <w:r>
         <w:t xml:space="preserve">, and other plugins that use the </w:t>
       </w:r>
+      <w:proofErr w:type="spellStart"/>
       <w:r>
         <w:rPr>
           <w:rFonts w:ascii="Courier New" w:hAnsi="Courier New" w:cs="Courier New"/>
@@ -3102,6 +3847,7 @@
         </w:rPr>
         <w:t>Declarable.init</w:t>
       </w:r>
+      <w:proofErr w:type="spellEnd"/>
       <w:r>
         <w:t xml:space="preserve"> method for initialization: there currently is no means of supplying the properties to pass to this method.  In the cache.xml they can be provided via &lt;property&gt; elements, b</w:t>
       </w:r>
@@ -3114,6 +3860,7 @@
       <w:r>
         <w:t xml:space="preserve">  If the properties are global they can be provided via </w:t>
       </w:r>
+      <w:proofErr w:type="spellStart"/>
       <w:r>
         <w:rPr>
           <w:rFonts w:ascii="Courier New" w:hAnsi="Courier New" w:cs="Courier New"/>
@@ -3122,6 +3869,7 @@
         </w:rPr>
         <w:t>System.getProperty</w:t>
       </w:r>
+      <w:proofErr w:type="spellEnd"/>
       <w:r>
         <w:t xml:space="preserve"> with </w:t>
       </w:r>
@@ -3168,8 +3916,13 @@
         <w:t xml:space="preserve"> commonly used and rarely changing dependencies</w:t>
       </w:r>
       <w:r>
-        <w:t>, such as Spring</w:t>
-      </w:r>
+        <w:t xml:space="preserve">, such as </w:t>
+      </w:r>
+      <w:proofErr w:type="gramStart"/>
+      <w:r>
+        <w:t>Spring</w:t>
+      </w:r>
+      <w:proofErr w:type="gramEnd"/>
       <w:r>
         <w:t>, to the classpath and use GFSH to deploy application code</w:t>
       </w:r>
@@ -3231,15 +3984,36 @@
         <w:pStyle w:val="Heading3"/>
       </w:pPr>
       <w:r>
-        <w:t>Embedded in Spring</w:t>
-      </w:r>
+        <w:t xml:space="preserve">Embedded in </w:t>
+      </w:r>
+      <w:proofErr w:type="gramStart"/>
+      <w:r>
+        <w:t>Spring</w:t>
+      </w:r>
+      <w:proofErr w:type="gramEnd"/>
     </w:p>
     <w:p>
       <w:pPr>
         <w:pStyle w:val="BodyText"/>
       </w:pPr>
       <w:r>
-        <w:t>The considerable power of Spring is available to the application code, especially dependency injection.  All of the Spring modules can be utilized.</w:t>
+        <w:t xml:space="preserve">The considerable power of </w:t>
+      </w:r>
+      <w:proofErr w:type="gramStart"/>
+      <w:r>
+        <w:t>Spring</w:t>
+      </w:r>
+      <w:proofErr w:type="gramEnd"/>
+      <w:r>
+        <w:t xml:space="preserve"> is available to the application code, especially dependency injection.  All of the </w:t>
+      </w:r>
+      <w:proofErr w:type="gramStart"/>
+      <w:r>
+        <w:t>Spring</w:t>
+      </w:r>
+      <w:proofErr w:type="gramEnd"/>
+      <w:r>
+        <w:t xml:space="preserve"> modules can be utilized.</w:t>
       </w:r>
       <w:r>
         <w:t xml:space="preserve">  The disadvantage is that the servers must be restarted with all the problems of data reloading</w:t>
@@ -3294,16 +4068,34 @@
       <w:r>
         <w:t xml:space="preserve">When writing code for the server, try to design the code such that it can be used either via a </w:t>
       </w:r>
-      <w:r>
-        <w:rPr>
-          <w:rFonts w:ascii="Courier New" w:hAnsi="Courier New" w:cs="Courier New"/>
-          <w:sz w:val="22"/>
-          <w:szCs w:val="22"/>
-        </w:rPr>
-        <w:t>gfsh deploy</w:t>
-      </w:r>
-      <w:r>
-        <w:t xml:space="preserve"> or embedding via a WAR or Spring.  One of the most important aspects is how to gain access to a Region in a </w:t>
+      <w:proofErr w:type="spellStart"/>
+      <w:r>
+        <w:rPr>
+          <w:rFonts w:ascii="Courier New" w:hAnsi="Courier New" w:cs="Courier New"/>
+          <w:sz w:val="22"/>
+          <w:szCs w:val="22"/>
+        </w:rPr>
+        <w:t>gfsh</w:t>
+      </w:r>
+      <w:proofErr w:type="spellEnd"/>
+      <w:r>
+        <w:rPr>
+          <w:rFonts w:ascii="Courier New" w:hAnsi="Courier New" w:cs="Courier New"/>
+          <w:sz w:val="22"/>
+          <w:szCs w:val="22"/>
+        </w:rPr>
+        <w:t xml:space="preserve"> deploy</w:t>
+      </w:r>
+      <w:r>
+        <w:t xml:space="preserve"> or embedding via a WAR or </w:t>
+      </w:r>
+      <w:proofErr w:type="gramStart"/>
+      <w:r>
+        <w:t>Spring</w:t>
+      </w:r>
+      <w:proofErr w:type="gramEnd"/>
+      <w:r>
+        <w:t xml:space="preserve">.  One of the most important aspects is how to gain access to a Region in a </w:t>
       </w:r>
       <w:r>
         <w:rPr>
@@ -3338,17 +4130,48 @@
       <w:r>
         <w:t xml:space="preserve">, etc.  In some cases the Region is provided by the callback methods in the interface (e.g., in the </w:t>
       </w:r>
-      <w:r>
-        <w:rPr>
-          <w:rFonts w:ascii="Courier New" w:hAnsi="Courier New" w:cs="Courier New"/>
-          <w:sz w:val="22"/>
-          <w:szCs w:val="22"/>
-        </w:rPr>
-        <w:t>CacheLoader.load(LoaderHelper)</w:t>
+      <w:proofErr w:type="spellStart"/>
+      <w:proofErr w:type="gramStart"/>
+      <w:r>
+        <w:rPr>
+          <w:rFonts w:ascii="Courier New" w:hAnsi="Courier New" w:cs="Courier New"/>
+          <w:sz w:val="22"/>
+          <w:szCs w:val="22"/>
+        </w:rPr>
+        <w:t>CacheLoader.load</w:t>
+      </w:r>
+      <w:proofErr w:type="spellEnd"/>
+      <w:r>
+        <w:rPr>
+          <w:rFonts w:ascii="Courier New" w:hAnsi="Courier New" w:cs="Courier New"/>
+          <w:sz w:val="22"/>
+          <w:szCs w:val="22"/>
+        </w:rPr>
+        <w:t>(</w:t>
+      </w:r>
+      <w:proofErr w:type="spellStart"/>
+      <w:proofErr w:type="gramEnd"/>
+      <w:r>
+        <w:rPr>
+          <w:rFonts w:ascii="Courier New" w:hAnsi="Courier New" w:cs="Courier New"/>
+          <w:sz w:val="22"/>
+          <w:szCs w:val="22"/>
+        </w:rPr>
+        <w:t>LoaderHelper</w:t>
+      </w:r>
+      <w:proofErr w:type="spellEnd"/>
+      <w:r>
+        <w:rPr>
+          <w:rFonts w:ascii="Courier New" w:hAnsi="Courier New" w:cs="Courier New"/>
+          <w:sz w:val="22"/>
+          <w:szCs w:val="22"/>
+        </w:rPr>
+        <w:t>)</w:t>
       </w:r>
       <w:r>
         <w:t xml:space="preserve"> method the </w:t>
       </w:r>
+      <w:proofErr w:type="spellStart"/>
       <w:r>
         <w:rPr>
           <w:rFonts w:ascii="Courier New" w:hAnsi="Courier New" w:cs="Courier New"/>
@@ -3357,6 +4180,7 @@
         </w:rPr>
         <w:t>LoaderHelper</w:t>
       </w:r>
+      <w:proofErr w:type="spellEnd"/>
       <w:r>
         <w:t xml:space="preserve"> class provides access to the Region that triggered the call to the </w:t>
       </w:r>
@@ -3369,8 +4193,21 @@
         <w:t>CacheLoader</w:t>
       </w:r>
       <w:r>
-        <w:t>).  Where the Region is not provided by the plugin interface it must be obtained some other way.  If the plugin implementation is created by Spring the Region may be injected via a setter method.  If the plugin implementation is configured via gfsh</w:t>
-      </w:r>
+        <w:t xml:space="preserve">).  Where the Region is not provided by the plugin interface it must be obtained some other way.  If the plugin implementation is created by </w:t>
+      </w:r>
+      <w:proofErr w:type="gramStart"/>
+      <w:r>
+        <w:t>Spring</w:t>
+      </w:r>
+      <w:proofErr w:type="gramEnd"/>
+      <w:r>
+        <w:t xml:space="preserve"> the Region may be injected via a setter method.  If the plugin implementation is configured via </w:t>
+      </w:r>
+      <w:proofErr w:type="spellStart"/>
+      <w:r>
+        <w:t>gfsh</w:t>
+      </w:r>
+      <w:proofErr w:type="spellEnd"/>
     </w:p>
     <w:p>
       <w:pPr>
@@ -3476,17 +4313,28 @@
       <w:r>
         <w:t xml:space="preserve">Server-side code in Gemfire can easily be debugged since Gemfire is written in Java and can be started via a standard debug configuration in Eclipse.  When the </w:t>
       </w:r>
-      <w:r>
-        <w:rPr>
-          <w:rFonts w:ascii="Courier New" w:hAnsi="Courier New" w:cs="Courier New"/>
-          <w:sz w:val="22"/>
-          <w:szCs w:val="22"/>
-        </w:rPr>
-        <w:t>gfsh start server</w:t>
+      <w:proofErr w:type="spellStart"/>
+      <w:r>
+        <w:rPr>
+          <w:rFonts w:ascii="Courier New" w:hAnsi="Courier New" w:cs="Courier New"/>
+          <w:sz w:val="22"/>
+          <w:szCs w:val="22"/>
+        </w:rPr>
+        <w:t>gfsh</w:t>
+      </w:r>
+      <w:proofErr w:type="spellEnd"/>
+      <w:r>
+        <w:rPr>
+          <w:rFonts w:ascii="Courier New" w:hAnsi="Courier New" w:cs="Courier New"/>
+          <w:sz w:val="22"/>
+          <w:szCs w:val="22"/>
+        </w:rPr>
+        <w:t xml:space="preserve"> start server</w:t>
       </w:r>
       <w:r>
         <w:t xml:space="preserve"> command is executed the script eventually calls a main method in the </w:t>
       </w:r>
+      <w:proofErr w:type="spellStart"/>
       <w:r>
         <w:rPr>
           <w:rFonts w:ascii="Courier New" w:hAnsi="Courier New" w:cs="Courier New"/>
@@ -3495,6 +4343,7 @@
         </w:rPr>
         <w:t>com.gemstone.gemfire.distributed.ServerLauncher</w:t>
       </w:r>
+      <w:proofErr w:type="spellEnd"/>
       <w:r>
         <w:rPr>
           <w:rFonts w:cs=".SF NS Text"/>
@@ -3584,6 +4433,7 @@
       <w:r>
         <w:t xml:space="preserve">or search for </w:t>
       </w:r>
+      <w:proofErr w:type="spellStart"/>
       <w:r>
         <w:rPr>
           <w:rFonts w:ascii="Courier New" w:hAnsi="Courier New" w:cs="Courier New"/>
@@ -3592,6 +4442,7 @@
         </w:rPr>
         <w:t>com.gemstone.gemfire.distributed.ServerLauncher</w:t>
       </w:r>
+      <w:proofErr w:type="spellEnd"/>
       <w:r>
         <w:rPr>
           <w:rFonts w:cs=".SF NS Text"/>
@@ -3634,7 +4485,25 @@
           <w:sz w:val="22"/>
           <w:szCs w:val="22"/>
         </w:rPr>
-        <w:t>–Dgemfire.locators=&lt;locator&gt;</w:t>
+        <w:t>–</w:t>
+      </w:r>
+      <w:proofErr w:type="spellStart"/>
+      <w:r>
+        <w:rPr>
+          <w:rFonts w:ascii="Courier New" w:hAnsi="Courier New" w:cs="Courier New"/>
+          <w:sz w:val="22"/>
+          <w:szCs w:val="22"/>
+        </w:rPr>
+        <w:t>Dgemfire.locators</w:t>
+      </w:r>
+      <w:proofErr w:type="spellEnd"/>
+      <w:r>
+        <w:rPr>
+          <w:rFonts w:ascii="Courier New" w:hAnsi="Courier New" w:cs="Courier New"/>
+          <w:sz w:val="22"/>
+          <w:szCs w:val="22"/>
+        </w:rPr>
+        <w:t>=&lt;locator&gt;</w:t>
       </w:r>
       <w:r>
         <w:rPr>
@@ -3688,15 +4557,33 @@
           <w:sz w:val="22"/>
           <w:szCs w:val="22"/>
         </w:rPr>
-        <w:t>–Dgemfire.</w:t>
-      </w:r>
-      <w:r>
-        <w:rPr>
-          <w:rFonts w:ascii="Courier New" w:hAnsi="Courier New" w:cs="Courier New"/>
-          <w:sz w:val="22"/>
-          <w:szCs w:val="22"/>
-        </w:rPr>
-        <w:t>cache-xml-file=path/to</w:t>
+        <w:t>–</w:t>
+      </w:r>
+      <w:proofErr w:type="spellStart"/>
+      <w:r>
+        <w:rPr>
+          <w:rFonts w:ascii="Courier New" w:hAnsi="Courier New" w:cs="Courier New"/>
+          <w:sz w:val="22"/>
+          <w:szCs w:val="22"/>
+        </w:rPr>
+        <w:t>Dgemfire.</w:t>
+      </w:r>
+      <w:r>
+        <w:rPr>
+          <w:rFonts w:ascii="Courier New" w:hAnsi="Courier New" w:cs="Courier New"/>
+          <w:sz w:val="22"/>
+          <w:szCs w:val="22"/>
+        </w:rPr>
+        <w:t>cache</w:t>
+      </w:r>
+      <w:proofErr w:type="spellEnd"/>
+      <w:r>
+        <w:rPr>
+          <w:rFonts w:ascii="Courier New" w:hAnsi="Courier New" w:cs="Courier New"/>
+          <w:sz w:val="22"/>
+          <w:szCs w:val="22"/>
+        </w:rPr>
+        <w:t>-xml-file=path/to</w:t>
       </w:r>
       <w:r>
         <w:rPr>
@@ -3715,7 +4602,15 @@
         <w:t>cache.xml</w:t>
       </w:r>
       <w:r>
-        <w:t xml:space="preserve">.  Note that it should NOT go in src/main/resources since it will end up in the JAR file, which </w:t>
+        <w:t xml:space="preserve">.  Note that it should NOT go in </w:t>
+      </w:r>
+      <w:proofErr w:type="spellStart"/>
+      <w:r>
+        <w:t>src</w:t>
+      </w:r>
+      <w:proofErr w:type="spellEnd"/>
+      <w:r>
+        <w:t xml:space="preserve">/main/resources since it will end up in the JAR file, which </w:t>
       </w:r>
       <w:r>
         <w:t>will eventually get</w:t>
@@ -3732,6 +4627,7 @@
       <w:r>
         <w:t xml:space="preserve">test is run via the </w:t>
       </w:r>
+      <w:proofErr w:type="spellStart"/>
       <w:r>
         <w:rPr>
           <w:rFonts w:ascii="Courier New" w:hAnsi="Courier New" w:cs="Courier New"/>
@@ -3740,6 +4636,7 @@
         </w:rPr>
         <w:t>ClientCache</w:t>
       </w:r>
+      <w:proofErr w:type="spellEnd"/>
       <w:r>
         <w:t>.</w:t>
       </w:r>
@@ -3767,7 +4664,53 @@
           <w:sz w:val="22"/>
           <w:szCs w:val="22"/>
         </w:rPr>
-        <w:t>Cache cache = new CacheFactory().create()</w:t>
+        <w:t xml:space="preserve">Cache </w:t>
+      </w:r>
+      <w:proofErr w:type="spellStart"/>
+      <w:r>
+        <w:rPr>
+          <w:rFonts w:ascii="Courier New" w:hAnsi="Courier New" w:cs="Courier New"/>
+          <w:sz w:val="22"/>
+          <w:szCs w:val="22"/>
+        </w:rPr>
+        <w:t>cache</w:t>
+      </w:r>
+      <w:proofErr w:type="spellEnd"/>
+      <w:r>
+        <w:rPr>
+          <w:rFonts w:ascii="Courier New" w:hAnsi="Courier New" w:cs="Courier New"/>
+          <w:sz w:val="22"/>
+          <w:szCs w:val="22"/>
+        </w:rPr>
+        <w:t xml:space="preserve"> = new </w:t>
+      </w:r>
+      <w:proofErr w:type="spellStart"/>
+      <w:proofErr w:type="gramStart"/>
+      <w:r>
+        <w:rPr>
+          <w:rFonts w:ascii="Courier New" w:hAnsi="Courier New" w:cs="Courier New"/>
+          <w:sz w:val="22"/>
+          <w:szCs w:val="22"/>
+        </w:rPr>
+        <w:t>CacheFactory</w:t>
+      </w:r>
+      <w:proofErr w:type="spellEnd"/>
+      <w:r>
+        <w:rPr>
+          <w:rFonts w:ascii="Courier New" w:hAnsi="Courier New" w:cs="Courier New"/>
+          <w:sz w:val="22"/>
+          <w:szCs w:val="22"/>
+        </w:rPr>
+        <w:t>(</w:t>
+      </w:r>
+      <w:proofErr w:type="gramEnd"/>
+      <w:r>
+        <w:rPr>
+          <w:rFonts w:ascii="Courier New" w:hAnsi="Courier New" w:cs="Courier New"/>
+          <w:sz w:val="22"/>
+          <w:szCs w:val="22"/>
+        </w:rPr>
+        <w:t>).create()</w:t>
       </w:r>
       <w:r>
         <w:rPr>
@@ -3828,6 +4771,7 @@
       <w:r>
         <w:t xml:space="preserve">Create your own Log4J2 configuration file and explicitly specify its location with the –Dlog4j.configurationFile=/path/to/log4j2.xml system property.  Care must be taken to ensure that any logger in the </w:t>
       </w:r>
+      <w:proofErr w:type="spellStart"/>
       <w:r>
         <w:rPr>
           <w:rFonts w:ascii="Courier New" w:hAnsi="Courier New" w:cs="Courier New"/>
@@ -3836,6 +4780,7 @@
         </w:rPr>
         <w:t>com.gemstone.gemfire</w:t>
       </w:r>
+      <w:proofErr w:type="spellEnd"/>
       <w:r>
         <w:t xml:space="preserve"> package is logging at WARN since the output is extensive</w:t>
       </w:r>
@@ -3854,8 +4799,13 @@
         <w:t>Use Slf4J</w:t>
       </w:r>
       <w:r>
-        <w:t>/Logback</w:t>
-      </w:r>
+        <w:t>/</w:t>
+      </w:r>
+      <w:proofErr w:type="spellStart"/>
+      <w:r>
+        <w:t>Logback</w:t>
+      </w:r>
+      <w:proofErr w:type="spellEnd"/>
       <w:r>
         <w:t xml:space="preserve"> for Application Code</w:t>
       </w:r>
@@ -3865,10 +4815,28 @@
         <w:t>Use Slf4J</w:t>
       </w:r>
       <w:r>
-        <w:t xml:space="preserve"> api and the L</w:t>
-      </w:r>
-      <w:r>
-        <w:t>ogback implementation, with a separate logback.xml configuration file</w:t>
+        <w:t xml:space="preserve"> </w:t>
+      </w:r>
+      <w:proofErr w:type="spellStart"/>
+      <w:proofErr w:type="gramStart"/>
+      <w:r>
+        <w:t>api</w:t>
+      </w:r>
+      <w:proofErr w:type="spellEnd"/>
+      <w:proofErr w:type="gramEnd"/>
+      <w:r>
+        <w:t xml:space="preserve"> and the </w:t>
+      </w:r>
+      <w:proofErr w:type="spellStart"/>
+      <w:r>
+        <w:t>L</w:t>
+      </w:r>
+      <w:r>
+        <w:t>ogback</w:t>
+      </w:r>
+      <w:proofErr w:type="spellEnd"/>
+      <w:r>
+        <w:t xml:space="preserve"> implementation, with a separate logback.xml configuration file</w:t>
       </w:r>
       <w:r>
         <w:t xml:space="preserve"> that uses a file logger and writes to a separate log file</w:t>
@@ -3877,7 +4845,17 @@
         <w:t>.</w:t>
       </w:r>
       <w:r>
-        <w:t xml:space="preserve">  Note that there is a Log4J2 bridge component, log4j-slf4j-impl.  This allows the code to use the Slf4J api but still use Log4J2 as the implementation.  This provides some flexibility since the logging implementation can change without changing any of the </w:t>
+        <w:t xml:space="preserve">  Note that there is a Log4J2 bridge component, log4j-slf4j-impl.  This allows the code to use the Slf4J </w:t>
+      </w:r>
+      <w:proofErr w:type="spellStart"/>
+      <w:proofErr w:type="gramStart"/>
+      <w:r>
+        <w:t>api</w:t>
+      </w:r>
+      <w:proofErr w:type="spellEnd"/>
+      <w:proofErr w:type="gramEnd"/>
+      <w:r>
+        <w:t xml:space="preserve"> but still use Log4J2 as the implementation.  This provides some flexibility since the logging implementation can change without changing any of the </w:t>
       </w:r>
       <w:r>
         <w:t>application code.</w:t>
@@ -3943,6 +4921,7 @@
           <w:szCs w:val="22"/>
         </w:rPr>
       </w:pPr>
+      <w:proofErr w:type="gramStart"/>
       <w:r>
         <w:rPr>
           <w:rFonts w:ascii="Courier New" w:hAnsi="Courier New" w:cs="Courier New"/>
@@ -3957,7 +4936,16 @@
           <w:sz w:val="22"/>
           <w:szCs w:val="22"/>
         </w:rPr>
-        <w:t xml:space="preserve">onnect </w:t>
+        <w:t>onnect</w:t>
+      </w:r>
+      <w:proofErr w:type="gramEnd"/>
+      <w:r>
+        <w:rPr>
+          <w:rFonts w:ascii="Courier New" w:hAnsi="Courier New" w:cs="Courier New"/>
+          <w:sz w:val="22"/>
+          <w:szCs w:val="22"/>
+        </w:rPr>
+        <w:t xml:space="preserve"> </w:t>
       </w:r>
       <w:r>
         <w:rPr>
@@ -3973,13 +4961,32 @@
           <w:sz w:val="22"/>
           <w:szCs w:val="22"/>
         </w:rPr>
-        <w:t>locator=mylocator[10123]</w:t>
+        <w:t>locator=</w:t>
+      </w:r>
+      <w:proofErr w:type="spellStart"/>
+      <w:r>
+        <w:rPr>
+          <w:rFonts w:ascii="Courier New" w:hAnsi="Courier New" w:cs="Courier New"/>
+          <w:sz w:val="22"/>
+          <w:szCs w:val="22"/>
+        </w:rPr>
+        <w:t>mylocator</w:t>
+      </w:r>
+      <w:proofErr w:type="spellEnd"/>
+      <w:r>
+        <w:rPr>
+          <w:rFonts w:ascii="Courier New" w:hAnsi="Courier New" w:cs="Courier New"/>
+          <w:sz w:val="22"/>
+          <w:szCs w:val="22"/>
+        </w:rPr>
+        <w:t>[10123]</w:t>
       </w:r>
     </w:p>
     <w:p>
       <w:pPr>
         <w:ind w:left="360"/>
       </w:pPr>
+      <w:proofErr w:type="gramStart"/>
       <w:r>
         <w:rPr>
           <w:rFonts w:ascii="Courier New" w:hAnsi="Courier New" w:cs="Courier New"/>
@@ -3994,7 +5001,16 @@
           <w:sz w:val="22"/>
           <w:szCs w:val="22"/>
         </w:rPr>
-        <w:t xml:space="preserve">reate region </w:t>
+        <w:t>reate</w:t>
+      </w:r>
+      <w:proofErr w:type="gramEnd"/>
+      <w:r>
+        <w:rPr>
+          <w:rFonts w:ascii="Courier New" w:hAnsi="Courier New" w:cs="Courier New"/>
+          <w:sz w:val="22"/>
+          <w:szCs w:val="22"/>
+        </w:rPr>
+        <w:t xml:space="preserve"> region </w:t>
       </w:r>
       <w:r>
         <w:rPr>
@@ -4010,7 +5026,25 @@
           <w:sz w:val="22"/>
           <w:szCs w:val="22"/>
         </w:rPr>
-        <w:t xml:space="preserve">name=myregion </w:t>
+        <w:t>name=</w:t>
+      </w:r>
+      <w:proofErr w:type="spellStart"/>
+      <w:r>
+        <w:rPr>
+          <w:rFonts w:ascii="Courier New" w:hAnsi="Courier New" w:cs="Courier New"/>
+          <w:sz w:val="22"/>
+          <w:szCs w:val="22"/>
+        </w:rPr>
+        <w:t>myregion</w:t>
+      </w:r>
+      <w:proofErr w:type="spellEnd"/>
+      <w:r>
+        <w:rPr>
+          <w:rFonts w:ascii="Courier New" w:hAnsi="Courier New" w:cs="Courier New"/>
+          <w:sz w:val="22"/>
+          <w:szCs w:val="22"/>
+        </w:rPr>
+        <w:t xml:space="preserve"> </w:t>
       </w:r>
       <w:r>
         <w:rPr>
@@ -4046,6 +5080,8 @@
           <w:szCs w:val="22"/>
         </w:rPr>
       </w:pPr>
+      <w:proofErr w:type="spellStart"/>
+      <w:proofErr w:type="gramStart"/>
       <w:r>
         <w:rPr>
           <w:rFonts w:ascii="Courier New" w:hAnsi="Courier New" w:cs="Courier New"/>
@@ -4060,7 +5096,17 @@
           <w:sz w:val="22"/>
           <w:szCs w:val="22"/>
         </w:rPr>
-        <w:t xml:space="preserve">fsh run </w:t>
+        <w:t>fsh</w:t>
+      </w:r>
+      <w:proofErr w:type="spellEnd"/>
+      <w:proofErr w:type="gramEnd"/>
+      <w:r>
+        <w:rPr>
+          <w:rFonts w:ascii="Courier New" w:hAnsi="Courier New" w:cs="Courier New"/>
+          <w:sz w:val="22"/>
+          <w:szCs w:val="22"/>
+        </w:rPr>
+        <w:t xml:space="preserve"> run </w:t>
       </w:r>
       <w:r>
         <w:rPr>
@@ -4084,7 +5130,15 @@
         <w:spacing w:before="120"/>
       </w:pPr>
       <w:r>
-        <w:t>Note that the preceding line is not interactive, so it could be run as part of a build, via a cron job, or any other facility that can execute shell commands.</w:t>
+        <w:t xml:space="preserve">Note that the preceding line is not interactive, so it could be run as part of a build, via a </w:t>
+      </w:r>
+      <w:proofErr w:type="spellStart"/>
+      <w:r>
+        <w:t>cron</w:t>
+      </w:r>
+      <w:proofErr w:type="spellEnd"/>
+      <w:r>
+        <w:t xml:space="preserve"> job, or any other facility that can execute shell commands.</w:t>
       </w:r>
     </w:p>
     <w:p>
@@ -4121,7 +5175,15 @@
         </w:numPr>
       </w:pPr>
       <w:r>
-        <w:t xml:space="preserve">Create a disk store called “pdx” using the </w:t>
+        <w:t>Create a disk store called “</w:t>
+      </w:r>
+      <w:proofErr w:type="spellStart"/>
+      <w:r>
+        <w:t>pdx</w:t>
+      </w:r>
+      <w:proofErr w:type="spellEnd"/>
+      <w:r>
+        <w:t xml:space="preserve">” using the </w:t>
       </w:r>
       <w:r>
         <w:rPr>
@@ -4152,8 +5214,18 @@
           <w:sz w:val="22"/>
           <w:szCs w:val="22"/>
         </w:rPr>
-        <w:t>configure pdx</w:t>
-      </w:r>
+        <w:t xml:space="preserve">configure </w:t>
+      </w:r>
+      <w:proofErr w:type="spellStart"/>
+      <w:r>
+        <w:rPr>
+          <w:rFonts w:ascii="Courier New" w:hAnsi="Courier New" w:cs="Courier New"/>
+          <w:sz w:val="22"/>
+          <w:szCs w:val="22"/>
+        </w:rPr>
+        <w:t>pdx</w:t>
+      </w:r>
+      <w:proofErr w:type="spellEnd"/>
       <w:r>
         <w:t xml:space="preserve"> command</w:t>
       </w:r>
@@ -4191,7 +5263,25 @@
           <w:sz w:val="22"/>
           <w:szCs w:val="22"/>
         </w:rPr>
-        <w:t>auto-serializable-classes</w:t>
+        <w:t>auto-</w:t>
+      </w:r>
+      <w:proofErr w:type="spellStart"/>
+      <w:r>
+        <w:rPr>
+          <w:rFonts w:ascii="Courier New" w:hAnsi="Courier New" w:cs="Courier New"/>
+          <w:sz w:val="22"/>
+          <w:szCs w:val="22"/>
+        </w:rPr>
+        <w:t>serializable</w:t>
+      </w:r>
+      <w:proofErr w:type="spellEnd"/>
+      <w:r>
+        <w:rPr>
+          <w:rFonts w:ascii="Courier New" w:hAnsi="Courier New" w:cs="Courier New"/>
+          <w:sz w:val="22"/>
+          <w:szCs w:val="22"/>
+        </w:rPr>
+        <w:t>-classes</w:t>
       </w:r>
       <w:r>
         <w:t xml:space="preserve"> option.  The best way to minimize the chance of incorrectly configuring PDX is to use a run script that is checked into source code control, rather than typing commands directly into GFSH.</w:t>
@@ -4356,7 +5446,15 @@
         <w:t>PdxInstance</w:t>
       </w:r>
       <w:r>
-        <w:t xml:space="preserve"> rather than String, Integer, or Long, since the problem with </w:t>
+        <w:t xml:space="preserve"> rather than String, Integer, or </w:t>
+      </w:r>
+      <w:proofErr w:type="gramStart"/>
+      <w:r>
+        <w:t>Long</w:t>
+      </w:r>
+      <w:proofErr w:type="gramEnd"/>
+      <w:r>
+        <w:t xml:space="preserve">, since the problem with </w:t>
       </w:r>
       <w:r>
         <w:rPr>
@@ -4400,6 +5498,7 @@
       <w:r>
         <w:t xml:space="preserve"> can be converted to and from a JSON string very easily (using the </w:t>
       </w:r>
+      <w:proofErr w:type="spellStart"/>
       <w:r>
         <w:rPr>
           <w:rFonts w:ascii="Courier New" w:hAnsi="Courier New" w:cs="Courier New"/>
@@ -4408,9 +5507,11 @@
         </w:rPr>
         <w:t>JSONFormatter</w:t>
       </w:r>
+      <w:proofErr w:type="spellEnd"/>
       <w:r>
         <w:t xml:space="preserve"> helper class in Gemfire).  Gemfire will use a special PDX type for a PdxInstance converted from JSON.  However, if domain classes are also used to access the same data it is not possible to use </w:t>
       </w:r>
+      <w:proofErr w:type="spellStart"/>
       <w:r>
         <w:rPr>
           <w:rFonts w:ascii="Courier New" w:hAnsi="Courier New" w:cs="Courier New"/>
@@ -4419,9 +5520,11 @@
         </w:rPr>
         <w:t>JSONFormatter</w:t>
       </w:r>
+      <w:proofErr w:type="spellEnd"/>
       <w:r>
         <w:t xml:space="preserve"> since the PDX type is not the domain class.  The </w:t>
       </w:r>
+      <w:proofErr w:type="spellStart"/>
       <w:r>
         <w:rPr>
           <w:rFonts w:ascii="Courier New" w:hAnsi="Courier New" w:cs="Courier New"/>
@@ -4438,9 +5541,11 @@
         </w:rPr>
         <w:t>emfire-util</w:t>
       </w:r>
+      <w:proofErr w:type="spellEnd"/>
       <w:r>
         <w:t xml:space="preserve"> component includes a solution, in the form of the </w:t>
       </w:r>
+      <w:proofErr w:type="spellStart"/>
       <w:r>
         <w:rPr>
           <w:rFonts w:ascii="Courier New" w:hAnsi="Courier New" w:cs="Courier New"/>
@@ -4449,6 +5554,7 @@
         </w:rPr>
         <w:t>JSONConverter</w:t>
       </w:r>
+      <w:proofErr w:type="spellEnd"/>
       <w:r>
         <w:t>.  It allows a fully qualified class name to be specified when converting from JSON to PDX.</w:t>
       </w:r>
@@ -4516,6 +5622,936 @@
       <w:r>
         <w:t>If subscriptions are used the connection from the client to the server can get very chatty, especially if there are a large number of clients.</w:t>
       </w:r>
+    </w:p>
+    <w:p>
+      <w:pPr>
+        <w:pStyle w:val="Heading1"/>
+      </w:pPr>
+      <w:r>
+        <w:t>Spring Cloud</w:t>
+      </w:r>
+      <w:r>
+        <w:t xml:space="preserve"> Gemfire</w:t>
+      </w:r>
+    </w:p>
+    <w:p>
+      <w:pPr>
+        <w:pStyle w:val="BodyText"/>
+      </w:pPr>
+      <w:r>
+        <w:t>When using the Gemfire Tile within Pivotal Cloud Foundry, micro-service applications that embed the Gemfire client should use the Spring Cloud Gemfire connector for Cloud Foundry</w:t>
+      </w:r>
+      <w:r>
+        <w:t xml:space="preserve"> in conju</w:t>
+      </w:r>
+      <w:r>
+        <w:t>n</w:t>
+      </w:r>
+      <w:r>
+        <w:t>ction with Spring Boot</w:t>
+      </w:r>
+      <w:r>
+        <w:t>.</w:t>
+      </w:r>
+      <w:r>
+        <w:t xml:space="preserve">  This automatically binds the Gemfire service to the micro-service app and implicitly configures the locators in the client.</w:t>
+      </w:r>
+      <w:r>
+        <w:t xml:space="preserve">  An example of how to use the Spring Cloud Gemfire connector is in the </w:t>
+      </w:r>
+      <w:r>
+        <w:t>g</w:t>
+      </w:r>
+      <w:r>
+        <w:t>emfire-fe repo.</w:t>
+      </w:r>
+    </w:p>
+    <w:p>
+      <w:pPr>
+        <w:pStyle w:val="BodyText"/>
+      </w:pPr>
+      <w:r>
+        <w:t>It is possible to test the Spr</w:t>
+      </w:r>
+      <w:r>
+        <w:t>ing Boot/Spring Cloud Gemfire app inside of Eclipse (or other tools).  Cloud Foundry sets 2 environment variables that contain the service binding information</w:t>
+      </w:r>
+      <w:r>
+        <w:t xml:space="preserve"> when it starts a micro-service</w:t>
+      </w:r>
+      <w:r>
+        <w:t>, including the locators</w:t>
+      </w:r>
+      <w:r>
+        <w:t>:</w:t>
+      </w:r>
+    </w:p>
+    <w:p>
+      <w:pPr>
+        <w:pStyle w:val="BodyText"/>
+        <w:numPr>
+          <w:ilvl w:val="0"/>
+          <w:numId w:val="16"/>
+        </w:numPr>
+      </w:pPr>
+      <w:r>
+        <w:rPr>
+          <w:rFonts w:ascii="Courier New" w:hAnsi="Courier New" w:cs="Courier New"/>
+          <w:sz w:val="20"/>
+          <w:szCs w:val="20"/>
+        </w:rPr>
+        <w:t>VCAP_APPLICATION</w:t>
+      </w:r>
+      <w:r>
+        <w:t>.  This is a marker that tells the Spring Cloud library that this is a Cloud Foundry micro-service.  The value can be anything as long as something is set.</w:t>
+      </w:r>
+    </w:p>
+    <w:p>
+      <w:pPr>
+        <w:pStyle w:val="BodyText"/>
+        <w:numPr>
+          <w:ilvl w:val="0"/>
+          <w:numId w:val="16"/>
+        </w:numPr>
+      </w:pPr>
+      <w:r>
+        <w:rPr>
+          <w:rFonts w:ascii="Courier New" w:hAnsi="Courier New" w:cs="Courier New"/>
+          <w:sz w:val="20"/>
+          <w:szCs w:val="20"/>
+        </w:rPr>
+        <w:t>VCAP_SERVICES</w:t>
+      </w:r>
+      <w:r>
+        <w:t>.  This is a JSON document that contains the configuration information for the service.  The format is:</w:t>
+      </w:r>
+    </w:p>
+    <w:p>
+      <w:pPr>
+        <w:pStyle w:val="BodyText"/>
+        <w:spacing w:after="0"/>
+        <w:ind w:left="720"/>
+        <w:rPr>
+          <w:rFonts w:ascii="Courier New" w:hAnsi="Courier New" w:cs="Courier New"/>
+          <w:sz w:val="20"/>
+          <w:szCs w:val="20"/>
+        </w:rPr>
+      </w:pPr>
+      <w:r>
+        <w:rPr>
+          <w:rFonts w:ascii="Courier New" w:hAnsi="Courier New" w:cs="Courier New"/>
+          <w:sz w:val="20"/>
+          <w:szCs w:val="20"/>
+        </w:rPr>
+        <w:t>"VCAP_SERVICES": </w:t>
+      </w:r>
+    </w:p>
+    <w:p>
+      <w:pPr>
+        <w:pStyle w:val="BodyText"/>
+        <w:spacing w:after="0"/>
+        <w:ind w:left="720"/>
+        <w:rPr>
+          <w:rFonts w:ascii="Courier New" w:hAnsi="Courier New" w:cs="Courier New"/>
+          <w:sz w:val="20"/>
+          <w:szCs w:val="20"/>
+        </w:rPr>
+      </w:pPr>
+      <w:r>
+        <w:rPr>
+          <w:rFonts w:ascii="Courier New" w:hAnsi="Courier New" w:cs="Courier New"/>
+          <w:sz w:val="20"/>
+          <w:szCs w:val="20"/>
+        </w:rPr>
+        <w:t>    {</w:t>
+      </w:r>
+    </w:p>
+    <w:p>
+      <w:pPr>
+        <w:pStyle w:val="BodyText"/>
+        <w:spacing w:after="0"/>
+        <w:ind w:left="720"/>
+        <w:rPr>
+          <w:rFonts w:ascii="Courier New" w:hAnsi="Courier New" w:cs="Courier New"/>
+          <w:sz w:val="20"/>
+          <w:szCs w:val="20"/>
+        </w:rPr>
+      </w:pPr>
+      <w:r>
+        <w:rPr>
+          <w:rFonts w:ascii="Courier New" w:hAnsi="Courier New" w:cs="Courier New"/>
+          <w:sz w:val="20"/>
+          <w:szCs w:val="20"/>
+        </w:rPr>
+        <w:t>      "</w:t>
+      </w:r>
+      <w:proofErr w:type="gramStart"/>
+      <w:r>
+        <w:rPr>
+          <w:rFonts w:ascii="Courier New" w:hAnsi="Courier New" w:cs="Courier New"/>
+          <w:sz w:val="20"/>
+          <w:szCs w:val="20"/>
+        </w:rPr>
+        <w:t>p</w:t>
+      </w:r>
+      <w:proofErr w:type="gramEnd"/>
+      <w:r>
+        <w:rPr>
+          <w:rFonts w:ascii="Courier New" w:hAnsi="Courier New" w:cs="Courier New"/>
+          <w:sz w:val="20"/>
+          <w:szCs w:val="20"/>
+        </w:rPr>
+        <w:t>-</w:t>
+      </w:r>
+      <w:proofErr w:type="spellStart"/>
+      <w:r>
+        <w:rPr>
+          <w:rFonts w:ascii="Courier New" w:hAnsi="Courier New" w:cs="Courier New"/>
+          <w:sz w:val="20"/>
+          <w:szCs w:val="20"/>
+        </w:rPr>
+        <w:t>gemfire</w:t>
+      </w:r>
+      <w:proofErr w:type="spellEnd"/>
+      <w:r>
+        <w:rPr>
+          <w:rFonts w:ascii="Courier New" w:hAnsi="Courier New" w:cs="Courier New"/>
+          <w:sz w:val="20"/>
+          <w:szCs w:val="20"/>
+        </w:rPr>
+        <w:t>": [</w:t>
+      </w:r>
+    </w:p>
+    <w:p>
+      <w:pPr>
+        <w:pStyle w:val="BodyText"/>
+        <w:spacing w:after="0"/>
+        <w:ind w:left="720"/>
+        <w:rPr>
+          <w:rFonts w:ascii="Courier New" w:hAnsi="Courier New" w:cs="Courier New"/>
+          <w:sz w:val="20"/>
+          <w:szCs w:val="20"/>
+        </w:rPr>
+      </w:pPr>
+      <w:r>
+        <w:rPr>
+          <w:rFonts w:ascii="Courier New" w:hAnsi="Courier New" w:cs="Courier New"/>
+          <w:sz w:val="20"/>
+          <w:szCs w:val="20"/>
+        </w:rPr>
+        <w:t>        {</w:t>
+      </w:r>
+    </w:p>
+    <w:p>
+      <w:pPr>
+        <w:pStyle w:val="BodyText"/>
+        <w:spacing w:after="0"/>
+        <w:ind w:left="720"/>
+        <w:rPr>
+          <w:rFonts w:ascii="Courier New" w:hAnsi="Courier New" w:cs="Courier New"/>
+          <w:sz w:val="20"/>
+          <w:szCs w:val="20"/>
+        </w:rPr>
+      </w:pPr>
+      <w:r>
+        <w:rPr>
+          <w:rFonts w:ascii="Courier New" w:hAnsi="Courier New" w:cs="Courier New"/>
+          <w:sz w:val="20"/>
+          <w:szCs w:val="20"/>
+        </w:rPr>
+        <w:t>          "</w:t>
+      </w:r>
+      <w:proofErr w:type="gramStart"/>
+      <w:r>
+        <w:rPr>
+          <w:rFonts w:ascii="Courier New" w:hAnsi="Courier New" w:cs="Courier New"/>
+          <w:sz w:val="20"/>
+          <w:szCs w:val="20"/>
+        </w:rPr>
+        <w:t>name</w:t>
+      </w:r>
+      <w:proofErr w:type="gramEnd"/>
+      <w:r>
+        <w:rPr>
+          <w:rFonts w:ascii="Courier New" w:hAnsi="Courier New" w:cs="Courier New"/>
+          <w:sz w:val="20"/>
+          <w:szCs w:val="20"/>
+        </w:rPr>
+        <w:t>": "</w:t>
+      </w:r>
+      <w:proofErr w:type="spellStart"/>
+      <w:r>
+        <w:rPr>
+          <w:rFonts w:ascii="Courier New" w:hAnsi="Courier New" w:cs="Courier New"/>
+          <w:sz w:val="20"/>
+          <w:szCs w:val="20"/>
+        </w:rPr>
+        <w:t>my_gemfire_service</w:t>
+      </w:r>
+      <w:proofErr w:type="spellEnd"/>
+      <w:r>
+        <w:rPr>
+          <w:rFonts w:ascii="Courier New" w:hAnsi="Courier New" w:cs="Courier New"/>
+          <w:sz w:val="20"/>
+          <w:szCs w:val="20"/>
+        </w:rPr>
+        <w:t>",</w:t>
+      </w:r>
+    </w:p>
+    <w:p>
+      <w:pPr>
+        <w:pStyle w:val="BodyText"/>
+        <w:spacing w:after="0"/>
+        <w:ind w:left="720"/>
+        <w:rPr>
+          <w:rFonts w:ascii="Courier New" w:hAnsi="Courier New" w:cs="Courier New"/>
+          <w:sz w:val="20"/>
+          <w:szCs w:val="20"/>
+        </w:rPr>
+      </w:pPr>
+      <w:r>
+        <w:rPr>
+          <w:rFonts w:ascii="Courier New" w:hAnsi="Courier New" w:cs="Courier New"/>
+          <w:sz w:val="20"/>
+          <w:szCs w:val="20"/>
+        </w:rPr>
+        <w:t>          "</w:t>
+      </w:r>
+      <w:proofErr w:type="gramStart"/>
+      <w:r>
+        <w:rPr>
+          <w:rFonts w:ascii="Courier New" w:hAnsi="Courier New" w:cs="Courier New"/>
+          <w:sz w:val="20"/>
+          <w:szCs w:val="20"/>
+        </w:rPr>
+        <w:t>label</w:t>
+      </w:r>
+      <w:proofErr w:type="gramEnd"/>
+      <w:r>
+        <w:rPr>
+          <w:rFonts w:ascii="Courier New" w:hAnsi="Courier New" w:cs="Courier New"/>
+          <w:sz w:val="20"/>
+          <w:szCs w:val="20"/>
+        </w:rPr>
+        <w:t>": "p-</w:t>
+      </w:r>
+      <w:proofErr w:type="spellStart"/>
+      <w:r>
+        <w:rPr>
+          <w:rFonts w:ascii="Courier New" w:hAnsi="Courier New" w:cs="Courier New"/>
+          <w:sz w:val="20"/>
+          <w:szCs w:val="20"/>
+        </w:rPr>
+        <w:t>gemfire</w:t>
+      </w:r>
+      <w:proofErr w:type="spellEnd"/>
+      <w:r>
+        <w:rPr>
+          <w:rFonts w:ascii="Courier New" w:hAnsi="Courier New" w:cs="Courier New"/>
+          <w:sz w:val="20"/>
+          <w:szCs w:val="20"/>
+        </w:rPr>
+        <w:t>",</w:t>
+      </w:r>
+    </w:p>
+    <w:p>
+      <w:pPr>
+        <w:pStyle w:val="BodyText"/>
+        <w:spacing w:after="0"/>
+        <w:ind w:left="720"/>
+        <w:rPr>
+          <w:rFonts w:ascii="Courier New" w:hAnsi="Courier New" w:cs="Courier New"/>
+          <w:sz w:val="20"/>
+          <w:szCs w:val="20"/>
+        </w:rPr>
+      </w:pPr>
+      <w:r>
+        <w:rPr>
+          <w:rFonts w:ascii="Courier New" w:hAnsi="Courier New" w:cs="Courier New"/>
+          <w:sz w:val="20"/>
+          <w:szCs w:val="20"/>
+        </w:rPr>
+        <w:t>          "</w:t>
+      </w:r>
+      <w:proofErr w:type="gramStart"/>
+      <w:r>
+        <w:rPr>
+          <w:rFonts w:ascii="Courier New" w:hAnsi="Courier New" w:cs="Courier New"/>
+          <w:sz w:val="20"/>
+          <w:szCs w:val="20"/>
+        </w:rPr>
+        <w:t>tags</w:t>
+      </w:r>
+      <w:proofErr w:type="gramEnd"/>
+      <w:r>
+        <w:rPr>
+          <w:rFonts w:ascii="Courier New" w:hAnsi="Courier New" w:cs="Courier New"/>
+          <w:sz w:val="20"/>
+          <w:szCs w:val="20"/>
+        </w:rPr>
+        <w:t>": [</w:t>
+      </w:r>
+    </w:p>
+    <w:p>
+      <w:pPr>
+        <w:pStyle w:val="BodyText"/>
+        <w:spacing w:after="0"/>
+        <w:ind w:left="720"/>
+        <w:rPr>
+          <w:rFonts w:ascii="Courier New" w:hAnsi="Courier New" w:cs="Courier New"/>
+          <w:sz w:val="20"/>
+          <w:szCs w:val="20"/>
+        </w:rPr>
+      </w:pPr>
+      <w:r>
+        <w:rPr>
+          <w:rFonts w:ascii="Courier New" w:hAnsi="Courier New" w:cs="Courier New"/>
+          <w:sz w:val="20"/>
+          <w:szCs w:val="20"/>
+        </w:rPr>
+        <w:t>            "</w:t>
+      </w:r>
+      <w:proofErr w:type="spellStart"/>
+      <w:proofErr w:type="gramStart"/>
+      <w:r>
+        <w:rPr>
+          <w:rFonts w:ascii="Courier New" w:hAnsi="Courier New" w:cs="Courier New"/>
+          <w:sz w:val="20"/>
+          <w:szCs w:val="20"/>
+        </w:rPr>
+        <w:t>gemfire</w:t>
+      </w:r>
+      <w:proofErr w:type="spellEnd"/>
+      <w:proofErr w:type="gramEnd"/>
+      <w:r>
+        <w:rPr>
+          <w:rFonts w:ascii="Courier New" w:hAnsi="Courier New" w:cs="Courier New"/>
+          <w:sz w:val="20"/>
+          <w:szCs w:val="20"/>
+        </w:rPr>
+        <w:t>"</w:t>
+      </w:r>
+    </w:p>
+    <w:p>
+      <w:pPr>
+        <w:pStyle w:val="BodyText"/>
+        <w:spacing w:after="0"/>
+        <w:ind w:left="720"/>
+        <w:rPr>
+          <w:rFonts w:ascii="Courier New" w:hAnsi="Courier New" w:cs="Courier New"/>
+          <w:sz w:val="20"/>
+          <w:szCs w:val="20"/>
+        </w:rPr>
+      </w:pPr>
+      <w:r>
+        <w:rPr>
+          <w:rFonts w:ascii="Courier New" w:hAnsi="Courier New" w:cs="Courier New"/>
+          <w:sz w:val="20"/>
+          <w:szCs w:val="20"/>
+        </w:rPr>
+        <w:t>          ],</w:t>
+      </w:r>
+    </w:p>
+    <w:p>
+      <w:pPr>
+        <w:pStyle w:val="BodyText"/>
+        <w:spacing w:after="0"/>
+        <w:ind w:left="720"/>
+        <w:rPr>
+          <w:rFonts w:ascii="Courier New" w:hAnsi="Courier New" w:cs="Courier New"/>
+          <w:sz w:val="20"/>
+          <w:szCs w:val="20"/>
+        </w:rPr>
+      </w:pPr>
+      <w:r>
+        <w:rPr>
+          <w:rFonts w:ascii="Courier New" w:hAnsi="Courier New" w:cs="Courier New"/>
+          <w:sz w:val="20"/>
+          <w:szCs w:val="20"/>
+        </w:rPr>
+        <w:t>          "</w:t>
+      </w:r>
+      <w:proofErr w:type="gramStart"/>
+      <w:r>
+        <w:rPr>
+          <w:rFonts w:ascii="Courier New" w:hAnsi="Courier New" w:cs="Courier New"/>
+          <w:sz w:val="20"/>
+          <w:szCs w:val="20"/>
+        </w:rPr>
+        <w:t>plan</w:t>
+      </w:r>
+      <w:proofErr w:type="gramEnd"/>
+      <w:r>
+        <w:rPr>
+          <w:rFonts w:ascii="Courier New" w:hAnsi="Courier New" w:cs="Courier New"/>
+          <w:sz w:val="20"/>
+          <w:szCs w:val="20"/>
+        </w:rPr>
+        <w:t>": "Gemfire Service Plan 3",</w:t>
+      </w:r>
+    </w:p>
+    <w:p>
+      <w:pPr>
+        <w:pStyle w:val="BodyText"/>
+        <w:spacing w:after="0"/>
+        <w:ind w:left="720"/>
+        <w:rPr>
+          <w:rFonts w:ascii="Courier New" w:hAnsi="Courier New" w:cs="Courier New"/>
+          <w:sz w:val="20"/>
+          <w:szCs w:val="20"/>
+        </w:rPr>
+      </w:pPr>
+      <w:r>
+        <w:rPr>
+          <w:rFonts w:ascii="Courier New" w:hAnsi="Courier New" w:cs="Courier New"/>
+          <w:sz w:val="20"/>
+          <w:szCs w:val="20"/>
+        </w:rPr>
+        <w:t>          "</w:t>
+      </w:r>
+      <w:proofErr w:type="gramStart"/>
+      <w:r>
+        <w:rPr>
+          <w:rFonts w:ascii="Courier New" w:hAnsi="Courier New" w:cs="Courier New"/>
+          <w:sz w:val="20"/>
+          <w:szCs w:val="20"/>
+        </w:rPr>
+        <w:t>credentials</w:t>
+      </w:r>
+      <w:proofErr w:type="gramEnd"/>
+      <w:r>
+        <w:rPr>
+          <w:rFonts w:ascii="Courier New" w:hAnsi="Courier New" w:cs="Courier New"/>
+          <w:sz w:val="20"/>
+          <w:szCs w:val="20"/>
+        </w:rPr>
+        <w:t>": {</w:t>
+      </w:r>
+    </w:p>
+    <w:p>
+      <w:pPr>
+        <w:pStyle w:val="BodyText"/>
+        <w:spacing w:after="0"/>
+        <w:ind w:left="720"/>
+        <w:rPr>
+          <w:rFonts w:ascii="Courier New" w:hAnsi="Courier New" w:cs="Courier New"/>
+          <w:sz w:val="20"/>
+          <w:szCs w:val="20"/>
+        </w:rPr>
+      </w:pPr>
+      <w:r>
+        <w:rPr>
+          <w:rFonts w:ascii="Courier New" w:hAnsi="Courier New" w:cs="Courier New"/>
+          <w:sz w:val="20"/>
+          <w:szCs w:val="20"/>
+        </w:rPr>
+        <w:t>            "</w:t>
+      </w:r>
+      <w:proofErr w:type="gramStart"/>
+      <w:r>
+        <w:rPr>
+          <w:rFonts w:ascii="Courier New" w:hAnsi="Courier New" w:cs="Courier New"/>
+          <w:sz w:val="20"/>
+          <w:szCs w:val="20"/>
+        </w:rPr>
+        <w:t>locators</w:t>
+      </w:r>
+      <w:proofErr w:type="gramEnd"/>
+      <w:r>
+        <w:rPr>
+          <w:rFonts w:ascii="Courier New" w:hAnsi="Courier New" w:cs="Courier New"/>
+          <w:sz w:val="20"/>
+          <w:szCs w:val="20"/>
+        </w:rPr>
+        <w:t>": [</w:t>
+      </w:r>
+    </w:p>
+    <w:p>
+      <w:pPr>
+        <w:pStyle w:val="BodyText"/>
+        <w:spacing w:after="0"/>
+        <w:ind w:left="720"/>
+        <w:rPr>
+          <w:rFonts w:ascii="Courier New" w:hAnsi="Courier New" w:cs="Courier New"/>
+          <w:sz w:val="20"/>
+          <w:szCs w:val="20"/>
+        </w:rPr>
+      </w:pPr>
+      <w:r>
+        <w:rPr>
+          <w:rFonts w:ascii="Courier New" w:hAnsi="Courier New" w:cs="Courier New"/>
+          <w:sz w:val="20"/>
+          <w:szCs w:val="20"/>
+        </w:rPr>
+        <w:t>         </w:t>
+      </w:r>
+      <w:r>
+        <w:rPr>
+          <w:rFonts w:ascii="Courier New" w:hAnsi="Courier New" w:cs="Courier New"/>
+          <w:sz w:val="20"/>
+          <w:szCs w:val="20"/>
+        </w:rPr>
+        <w:t xml:space="preserve">     "192.168.100.10[10334</w:t>
+      </w:r>
+      <w:r>
+        <w:rPr>
+          <w:rFonts w:ascii="Courier New" w:hAnsi="Courier New" w:cs="Courier New"/>
+          <w:sz w:val="20"/>
+          <w:szCs w:val="20"/>
+        </w:rPr>
+        <w:t>]",</w:t>
+      </w:r>
+    </w:p>
+    <w:p>
+      <w:pPr>
+        <w:pStyle w:val="BodyText"/>
+        <w:spacing w:after="0"/>
+        <w:ind w:left="720"/>
+        <w:rPr>
+          <w:rFonts w:ascii="Courier New" w:hAnsi="Courier New" w:cs="Courier New"/>
+          <w:sz w:val="20"/>
+          <w:szCs w:val="20"/>
+        </w:rPr>
+      </w:pPr>
+      <w:r>
+        <w:rPr>
+          <w:rFonts w:ascii="Courier New" w:hAnsi="Courier New" w:cs="Courier New"/>
+          <w:sz w:val="20"/>
+          <w:szCs w:val="20"/>
+        </w:rPr>
+        <w:t>              "192.168.100.11</w:t>
+      </w:r>
+      <w:r>
+        <w:rPr>
+          <w:rFonts w:ascii="Courier New" w:hAnsi="Courier New" w:cs="Courier New"/>
+          <w:sz w:val="20"/>
+          <w:szCs w:val="20"/>
+        </w:rPr>
+        <w:t>[</w:t>
+      </w:r>
+      <w:r>
+        <w:rPr>
+          <w:rFonts w:ascii="Courier New" w:hAnsi="Courier New" w:cs="Courier New"/>
+          <w:sz w:val="20"/>
+          <w:szCs w:val="20"/>
+        </w:rPr>
+        <w:t>10334</w:t>
+      </w:r>
+      <w:r>
+        <w:rPr>
+          <w:rFonts w:ascii="Courier New" w:hAnsi="Courier New" w:cs="Courier New"/>
+          <w:sz w:val="20"/>
+          <w:szCs w:val="20"/>
+        </w:rPr>
+        <w:t>]"</w:t>
+      </w:r>
+    </w:p>
+    <w:p>
+      <w:pPr>
+        <w:pStyle w:val="BodyText"/>
+        <w:spacing w:after="0"/>
+        <w:ind w:left="720"/>
+        <w:rPr>
+          <w:rFonts w:ascii="Courier New" w:hAnsi="Courier New" w:cs="Courier New"/>
+          <w:sz w:val="20"/>
+          <w:szCs w:val="20"/>
+        </w:rPr>
+      </w:pPr>
+      <w:r>
+        <w:rPr>
+          <w:rFonts w:ascii="Courier New" w:hAnsi="Courier New" w:cs="Courier New"/>
+          <w:sz w:val="20"/>
+          <w:szCs w:val="20"/>
+        </w:rPr>
+        <w:t>            ],</w:t>
+      </w:r>
+    </w:p>
+    <w:p>
+      <w:pPr>
+        <w:pStyle w:val="BodyText"/>
+        <w:spacing w:after="0"/>
+        <w:ind w:left="720"/>
+        <w:rPr>
+          <w:rFonts w:ascii="Courier New" w:hAnsi="Courier New" w:cs="Courier New"/>
+          <w:sz w:val="20"/>
+          <w:szCs w:val="20"/>
+        </w:rPr>
+      </w:pPr>
+      <w:r>
+        <w:rPr>
+          <w:rFonts w:ascii="Courier New" w:hAnsi="Courier New" w:cs="Courier New"/>
+          <w:sz w:val="20"/>
+          <w:szCs w:val="20"/>
+        </w:rPr>
+        <w:t>            "</w:t>
+      </w:r>
+      <w:proofErr w:type="gramStart"/>
+      <w:r>
+        <w:rPr>
+          <w:rFonts w:ascii="Courier New" w:hAnsi="Courier New" w:cs="Courier New"/>
+          <w:sz w:val="20"/>
+          <w:szCs w:val="20"/>
+        </w:rPr>
+        <w:t>username</w:t>
+      </w:r>
+      <w:proofErr w:type="gramEnd"/>
+      <w:r>
+        <w:rPr>
+          <w:rFonts w:ascii="Courier New" w:hAnsi="Courier New" w:cs="Courier New"/>
+          <w:sz w:val="20"/>
+          <w:szCs w:val="20"/>
+        </w:rPr>
+        <w:t>": "</w:t>
+      </w:r>
+      <w:r>
+        <w:rPr>
+          <w:rFonts w:ascii="Courier New" w:hAnsi="Courier New" w:cs="Courier New"/>
+          <w:sz w:val="20"/>
+          <w:szCs w:val="20"/>
+        </w:rPr>
+        <w:t>. . .</w:t>
+      </w:r>
+      <w:r>
+        <w:rPr>
+          <w:rFonts w:ascii="Courier New" w:hAnsi="Courier New" w:cs="Courier New"/>
+          <w:sz w:val="20"/>
+          <w:szCs w:val="20"/>
+        </w:rPr>
+        <w:t>",</w:t>
+      </w:r>
+    </w:p>
+    <w:p>
+      <w:pPr>
+        <w:pStyle w:val="BodyText"/>
+        <w:spacing w:after="0"/>
+        <w:ind w:left="720"/>
+        <w:rPr>
+          <w:rFonts w:ascii="Courier New" w:hAnsi="Courier New" w:cs="Courier New"/>
+          <w:sz w:val="20"/>
+          <w:szCs w:val="20"/>
+        </w:rPr>
+      </w:pPr>
+      <w:r>
+        <w:rPr>
+          <w:rFonts w:ascii="Courier New" w:hAnsi="Courier New" w:cs="Courier New"/>
+          <w:sz w:val="20"/>
+          <w:szCs w:val="20"/>
+        </w:rPr>
+        <w:t>            "</w:t>
+      </w:r>
+      <w:proofErr w:type="gramStart"/>
+      <w:r>
+        <w:rPr>
+          <w:rFonts w:ascii="Courier New" w:hAnsi="Courier New" w:cs="Courier New"/>
+          <w:sz w:val="20"/>
+          <w:szCs w:val="20"/>
+        </w:rPr>
+        <w:t>password</w:t>
+      </w:r>
+      <w:proofErr w:type="gramEnd"/>
+      <w:r>
+        <w:rPr>
+          <w:rFonts w:ascii="Courier New" w:hAnsi="Courier New" w:cs="Courier New"/>
+          <w:sz w:val="20"/>
+          <w:szCs w:val="20"/>
+        </w:rPr>
+        <w:t>": "</w:t>
+      </w:r>
+      <w:r>
+        <w:rPr>
+          <w:rFonts w:ascii="Courier New" w:hAnsi="Courier New" w:cs="Courier New"/>
+          <w:sz w:val="20"/>
+          <w:szCs w:val="20"/>
+        </w:rPr>
+        <w:t>. . .</w:t>
+      </w:r>
+      <w:r>
+        <w:rPr>
+          <w:rFonts w:ascii="Courier New" w:hAnsi="Courier New" w:cs="Courier New"/>
+          <w:sz w:val="20"/>
+          <w:szCs w:val="20"/>
+        </w:rPr>
+        <w:t>",</w:t>
+      </w:r>
+    </w:p>
+    <w:p>
+      <w:pPr>
+        <w:pStyle w:val="BodyText"/>
+        <w:spacing w:after="0"/>
+        <w:ind w:left="720"/>
+        <w:rPr>
+          <w:rFonts w:ascii="Courier New" w:hAnsi="Courier New" w:cs="Courier New"/>
+          <w:sz w:val="20"/>
+          <w:szCs w:val="20"/>
+        </w:rPr>
+      </w:pPr>
+      <w:r>
+        <w:rPr>
+          <w:rFonts w:ascii="Courier New" w:hAnsi="Courier New" w:cs="Courier New"/>
+          <w:sz w:val="20"/>
+          <w:szCs w:val="20"/>
+        </w:rPr>
+        <w:t>            "</w:t>
+      </w:r>
+      <w:proofErr w:type="spellStart"/>
+      <w:proofErr w:type="gramStart"/>
+      <w:r>
+        <w:rPr>
+          <w:rFonts w:ascii="Courier New" w:hAnsi="Courier New" w:cs="Courier New"/>
+          <w:sz w:val="20"/>
+          <w:szCs w:val="20"/>
+        </w:rPr>
+        <w:t>rest</w:t>
+      </w:r>
+      <w:proofErr w:type="gramEnd"/>
+      <w:r>
+        <w:rPr>
+          <w:rFonts w:ascii="Courier New" w:hAnsi="Courier New" w:cs="Courier New"/>
+          <w:sz w:val="20"/>
+          <w:szCs w:val="20"/>
+        </w:rPr>
+        <w:t>_url</w:t>
+      </w:r>
+      <w:proofErr w:type="spellEnd"/>
+      <w:r>
+        <w:rPr>
+          <w:rFonts w:ascii="Courier New" w:hAnsi="Courier New" w:cs="Courier New"/>
+          <w:sz w:val="20"/>
+          <w:szCs w:val="20"/>
+        </w:rPr>
+        <w:t>": ""</w:t>
+      </w:r>
+    </w:p>
+    <w:p>
+      <w:pPr>
+        <w:pStyle w:val="BodyText"/>
+        <w:spacing w:after="0"/>
+        <w:ind w:left="720"/>
+        <w:rPr>
+          <w:rFonts w:ascii="Courier New" w:hAnsi="Courier New" w:cs="Courier New"/>
+          <w:sz w:val="20"/>
+          <w:szCs w:val="20"/>
+        </w:rPr>
+      </w:pPr>
+      <w:r>
+        <w:rPr>
+          <w:rFonts w:ascii="Courier New" w:hAnsi="Courier New" w:cs="Courier New"/>
+          <w:sz w:val="20"/>
+          <w:szCs w:val="20"/>
+        </w:rPr>
+        <w:t>          }</w:t>
+      </w:r>
+    </w:p>
+    <w:p>
+      <w:pPr>
+        <w:pStyle w:val="BodyText"/>
+        <w:spacing w:after="0"/>
+        <w:ind w:left="720"/>
+        <w:rPr>
+          <w:rFonts w:ascii="Courier New" w:hAnsi="Courier New" w:cs="Courier New"/>
+          <w:sz w:val="20"/>
+          <w:szCs w:val="20"/>
+        </w:rPr>
+      </w:pPr>
+      <w:r>
+        <w:rPr>
+          <w:rFonts w:ascii="Courier New" w:hAnsi="Courier New" w:cs="Courier New"/>
+          <w:sz w:val="20"/>
+          <w:szCs w:val="20"/>
+        </w:rPr>
+        <w:t>        }</w:t>
+      </w:r>
+    </w:p>
+    <w:p>
+      <w:pPr>
+        <w:pStyle w:val="BodyText"/>
+        <w:spacing w:after="0"/>
+        <w:ind w:left="720"/>
+        <w:rPr>
+          <w:rFonts w:ascii="Courier New" w:hAnsi="Courier New" w:cs="Courier New"/>
+          <w:sz w:val="20"/>
+          <w:szCs w:val="20"/>
+        </w:rPr>
+      </w:pPr>
+      <w:r>
+        <w:rPr>
+          <w:rFonts w:ascii="Courier New" w:hAnsi="Courier New" w:cs="Courier New"/>
+          <w:sz w:val="20"/>
+          <w:szCs w:val="20"/>
+        </w:rPr>
+        <w:t>      ]</w:t>
+      </w:r>
+    </w:p>
+    <w:p>
+      <w:pPr>
+        <w:pStyle w:val="BodyText"/>
+        <w:ind w:left="720"/>
+      </w:pPr>
+      <w:r>
+        <w:rPr>
+          <w:rFonts w:ascii="Courier New" w:hAnsi="Courier New" w:cs="Courier New"/>
+          <w:sz w:val="20"/>
+          <w:szCs w:val="20"/>
+        </w:rPr>
+        <w:t>    }</w:t>
+      </w:r>
+    </w:p>
+    <w:p>
+      <w:pPr>
+        <w:pStyle w:val="BodyText"/>
+      </w:pPr>
+      <w:r>
+        <w:t xml:space="preserve">It is possible to start and debug a Spring Boot/Spring Cloud Gemfire app in Eclipse without PCF at all.  Just create a Spring Boot application in Eclipse, </w:t>
+      </w:r>
+      <w:r>
+        <w:t>and</w:t>
+      </w:r>
+      <w:r>
+        <w:t xml:space="preserve"> set the </w:t>
+      </w:r>
+      <w:r>
+        <w:rPr>
+          <w:rFonts w:ascii="Courier New" w:hAnsi="Courier New" w:cs="Courier New"/>
+          <w:sz w:val="20"/>
+          <w:szCs w:val="20"/>
+        </w:rPr>
+        <w:t>VCAP_APPLICATION</w:t>
+      </w:r>
+      <w:r>
+        <w:t xml:space="preserve"> and </w:t>
+      </w:r>
+      <w:r>
+        <w:rPr>
+          <w:rFonts w:ascii="Courier New" w:hAnsi="Courier New" w:cs="Courier New"/>
+          <w:sz w:val="20"/>
+          <w:szCs w:val="20"/>
+        </w:rPr>
+        <w:t>VCAP_SERVICES</w:t>
+      </w:r>
+      <w:r>
+        <w:t xml:space="preserve"> environment variables in the Environment tab of the run configuration.</w:t>
+      </w:r>
+      <w:r>
+        <w:t xml:space="preserve">  Note that the variable must be on one line, so the newlines and formatting must be removed from the </w:t>
+      </w:r>
+      <w:r>
+        <w:rPr>
+          <w:rFonts w:ascii="Courier New" w:hAnsi="Courier New" w:cs="Courier New"/>
+          <w:sz w:val="20"/>
+          <w:szCs w:val="20"/>
+        </w:rPr>
+        <w:t>VCAP_SERVICES</w:t>
+      </w:r>
+      <w:r>
+        <w:t xml:space="preserve"> value.</w:t>
+      </w:r>
+      <w:bookmarkStart w:id="0" w:name="_GoBack"/>
+      <w:bookmarkEnd w:id="0"/>
+    </w:p>
+    <w:p>
+      <w:pPr>
+        <w:pStyle w:val="BodyText"/>
+      </w:pPr>
     </w:p>
     <w:sectPr>
       <w:headerReference w:type="even" r:id="rId10"/>
@@ -4567,6 +6603,7 @@
         <w:temporary/>
         <w:showingPlcHdr/>
       </w:sdtPr>
+      <w:sdtEndPr/>
       <w:sdtContent>
         <w:r>
           <w:t>[Type text]</w:t>
@@ -4585,6 +6622,7 @@
         <w:temporary/>
         <w:showingPlcHdr/>
       </w:sdtPr>
+      <w:sdtEndPr/>
       <w:sdtContent>
         <w:r>
           <w:t>[Type text]</w:t>
@@ -4603,6 +6641,7 @@
         <w:temporary/>
         <w:showingPlcHdr/>
       </w:sdtPr>
+      <w:sdtEndPr/>
       <w:sdtContent>
         <w:r>
           <w:t>[Type text]</w:t>
@@ -4641,7 +6680,7 @@
       <w:rPr>
         <w:noProof/>
       </w:rPr>
-      <w:t>1</w:t>
+      <w:t>14</w:t>
     </w:r>
     <w:r>
       <w:fldChar w:fldCharType="end"/>
@@ -4649,14 +6688,27 @@
     <w:r>
       <w:t xml:space="preserve"> of </w:t>
     </w:r>
-    <w:fldSimple w:instr=" NUMPAGES  \* MERGEFORMAT ">
-      <w:r>
-        <w:rPr>
-          <w:noProof/>
-        </w:rPr>
-        <w:t>2</w:t>
-      </w:r>
-    </w:fldSimple>
+    <w:r>
+      <w:fldChar w:fldCharType="begin"/>
+    </w:r>
+    <w:r>
+      <w:instrText xml:space="preserve"> NUMPAGES  \* MERGEFORMAT </w:instrText>
+    </w:r>
+    <w:r>
+      <w:fldChar w:fldCharType="separate"/>
+    </w:r>
+    <w:r>
+      <w:rPr>
+        <w:noProof/>
+      </w:rPr>
+      <w:t>14</w:t>
+    </w:r>
+    <w:r>
+      <w:rPr>
+        <w:noProof/>
+      </w:rPr>
+      <w:fldChar w:fldCharType="end"/>
+    </w:r>
     <w:r>
       <w:ptab w:relativeTo="margin" w:alignment="right" w:leader="none"/>
     </w:r>
@@ -4673,13 +6725,11 @@
       <w:rPr>
         <w:noProof/>
       </w:rPr>
-      <w:t>February 8, 2016</w:t>
+      <w:t>February 9, 2016</w:t>
     </w:r>
     <w:r>
       <w:fldChar w:fldCharType="end"/>
     </w:r>
-    <w:bookmarkStart w:id="0" w:name="_GoBack"/>
-    <w:bookmarkEnd w:id="0"/>
     <w:r>
       <w:t xml:space="preserve"> </w:t>
     </w:r>
@@ -5903,6 +7953,95 @@
     </w:lvl>
   </w:abstractNum>
   <w:abstractNum w:abstractNumId="13">
+    <w:nsid w:val="76BE264F"/>
+    <w:multiLevelType w:val="hybridMultilevel"/>
+    <w:tmpl w:val="68B69144"/>
+    <w:lvl w:ilvl="0" w:tplc="0409000F">
+      <w:start w:val="1"/>
+      <w:numFmt w:val="decimal"/>
+      <w:lvlText w:val="%1."/>
+      <w:lvlJc w:val="left"/>
+      <w:pPr>
+        <w:ind w:left="720" w:hanging="360"/>
+      </w:pPr>
+      <w:rPr>
+        <w:rFonts w:hint="default"/>
+      </w:rPr>
+    </w:lvl>
+    <w:lvl w:ilvl="1" w:tplc="04090019" w:tentative="1">
+      <w:start w:val="1"/>
+      <w:numFmt w:val="lowerLetter"/>
+      <w:lvlText w:val="%2."/>
+      <w:lvlJc w:val="left"/>
+      <w:pPr>
+        <w:ind w:left="1440" w:hanging="360"/>
+      </w:pPr>
+    </w:lvl>
+    <w:lvl w:ilvl="2" w:tplc="0409001B" w:tentative="1">
+      <w:start w:val="1"/>
+      <w:numFmt w:val="lowerRoman"/>
+      <w:lvlText w:val="%3."/>
+      <w:lvlJc w:val="right"/>
+      <w:pPr>
+        <w:ind w:left="2160" w:hanging="180"/>
+      </w:pPr>
+    </w:lvl>
+    <w:lvl w:ilvl="3" w:tplc="0409000F" w:tentative="1">
+      <w:start w:val="1"/>
+      <w:numFmt w:val="decimal"/>
+      <w:lvlText w:val="%4."/>
+      <w:lvlJc w:val="left"/>
+      <w:pPr>
+        <w:ind w:left="2880" w:hanging="360"/>
+      </w:pPr>
+    </w:lvl>
+    <w:lvl w:ilvl="4" w:tplc="04090019" w:tentative="1">
+      <w:start w:val="1"/>
+      <w:numFmt w:val="lowerLetter"/>
+      <w:lvlText w:val="%5."/>
+      <w:lvlJc w:val="left"/>
+      <w:pPr>
+        <w:ind w:left="3600" w:hanging="360"/>
+      </w:pPr>
+    </w:lvl>
+    <w:lvl w:ilvl="5" w:tplc="0409001B" w:tentative="1">
+      <w:start w:val="1"/>
+      <w:numFmt w:val="lowerRoman"/>
+      <w:lvlText w:val="%6."/>
+      <w:lvlJc w:val="right"/>
+      <w:pPr>
+        <w:ind w:left="4320" w:hanging="180"/>
+      </w:pPr>
+    </w:lvl>
+    <w:lvl w:ilvl="6" w:tplc="0409000F" w:tentative="1">
+      <w:start w:val="1"/>
+      <w:numFmt w:val="decimal"/>
+      <w:lvlText w:val="%7."/>
+      <w:lvlJc w:val="left"/>
+      <w:pPr>
+        <w:ind w:left="5040" w:hanging="360"/>
+      </w:pPr>
+    </w:lvl>
+    <w:lvl w:ilvl="7" w:tplc="04090019" w:tentative="1">
+      <w:start w:val="1"/>
+      <w:numFmt w:val="lowerLetter"/>
+      <w:lvlText w:val="%8."/>
+      <w:lvlJc w:val="left"/>
+      <w:pPr>
+        <w:ind w:left="5760" w:hanging="360"/>
+      </w:pPr>
+    </w:lvl>
+    <w:lvl w:ilvl="8" w:tplc="0409001B" w:tentative="1">
+      <w:start w:val="1"/>
+      <w:numFmt w:val="lowerRoman"/>
+      <w:lvlText w:val="%9."/>
+      <w:lvlJc w:val="right"/>
+      <w:pPr>
+        <w:ind w:left="6480" w:hanging="180"/>
+      </w:pPr>
+    </w:lvl>
+  </w:abstractNum>
+  <w:abstractNum w:abstractNumId="14">
     <w:nsid w:val="77037596"/>
     <w:multiLevelType w:val="hybridMultilevel"/>
     <w:tmpl w:val="333E5DAC"/>
@@ -5991,7 +8130,7 @@
       </w:pPr>
     </w:lvl>
   </w:abstractNum>
-  <w:abstractNum w:abstractNumId="14">
+  <w:abstractNum w:abstractNumId="15">
     <w:nsid w:val="79772820"/>
     <w:multiLevelType w:val="hybridMultilevel"/>
     <w:tmpl w:val="8B8C0704"/>
@@ -6093,7 +8232,7 @@
     <w:abstractNumId w:val="10"/>
   </w:num>
   <w:num w:numId="5">
-    <w:abstractNumId w:val="14"/>
+    <w:abstractNumId w:val="15"/>
   </w:num>
   <w:num w:numId="6">
     <w:abstractNumId w:val="9"/>
@@ -6105,7 +8244,7 @@
     <w:abstractNumId w:val="8"/>
   </w:num>
   <w:num w:numId="9">
-    <w:abstractNumId w:val="13"/>
+    <w:abstractNumId w:val="14"/>
   </w:num>
   <w:num w:numId="10">
     <w:abstractNumId w:val="11"/>
@@ -6124,6 +8263,9 @@
   </w:num>
   <w:num w:numId="15">
     <w:abstractNumId w:val="1"/>
+  </w:num>
+  <w:num w:numId="16">
+    <w:abstractNumId w:val="13"/>
   </w:num>
 </w:numbering>
 </file>
@@ -8099,7 +10241,7 @@
 </file>
 
 <file path=customXml/itemProps1.xml><?xml version="1.0" encoding="utf-8"?>
-<ds:datastoreItem xmlns:ds="http://schemas.openxmlformats.org/officeDocument/2006/customXml" ds:itemID="{8529BF04-7EA1-2E4A-BF12-D21E7AD4FFA9}">
+<ds:datastoreItem xmlns:ds="http://schemas.openxmlformats.org/officeDocument/2006/customXml" ds:itemID="{60FEB4BA-AB5E-D548-940E-1CD0703D5C41}">
   <ds:schemaRefs>
     <ds:schemaRef ds:uri="http://schemas.openxmlformats.org/officeDocument/2006/bibliography"/>
   </ds:schemaRefs>

</xml_diff>

<commit_message>
Added linux settings to Advanced Gemfire
</commit_message>
<xml_diff>
--- a/docs/Advanced Gemfire.docx
+++ b/docs/Advanced Gemfire.docx
@@ -104,6 +104,481 @@
         <w:pStyle w:val="Heading1"/>
       </w:pPr>
       <w:r>
+        <w:t>Linux Tuning</w:t>
+      </w:r>
+    </w:p>
+    <w:p>
+      <w:pPr>
+        <w:spacing w:after="120"/>
+      </w:pPr>
+      <w:r>
+        <w:t xml:space="preserve">Gemfire benefits from several adjustments in the tuning parameters in Linux.  The most important is the maximum number of file handles.  Since Gemfire uses many network connections, and file handles represent network connections in Linux, the default value of 1024 is generally too small.  If the file handles are exhausted new network connections are rejected.  To increase this number, place a file in </w:t>
+      </w:r>
+      <w:r>
+        <w:rPr>
+          <w:rFonts w:ascii="Courier New" w:hAnsi="Courier New" w:cs="Courier New"/>
+          <w:sz w:val="20"/>
+          <w:szCs w:val="20"/>
+        </w:rPr>
+        <w:t>/etc/security/limits.d</w:t>
+      </w:r>
+      <w:r>
+        <w:t xml:space="preserve"> with a higher value.  Generally at least 32k and possibly </w:t>
+      </w:r>
+      <w:r>
+        <w:t xml:space="preserve">as much as </w:t>
+      </w:r>
+      <w:r>
+        <w:t xml:space="preserve">50k </w:t>
+      </w:r>
+      <w:r>
+        <w:t>is</w:t>
+      </w:r>
+      <w:r>
+        <w:t xml:space="preserve"> </w:t>
+      </w:r>
+      <w:r>
+        <w:t>required</w:t>
+      </w:r>
+      <w:r>
+        <w:t xml:space="preserve">.  Set both the hard and soft limits should be set for all users.  For example, create a file called </w:t>
+      </w:r>
+      <w:r>
+        <w:rPr>
+          <w:rFonts w:ascii="Courier New" w:hAnsi="Courier New" w:cs="Courier New"/>
+          <w:sz w:val="20"/>
+          <w:szCs w:val="20"/>
+        </w:rPr>
+        <w:t>/etc/security/limits.d/91-nofile.conf</w:t>
+      </w:r>
+      <w:r>
+        <w:t xml:space="preserve"> with this content:</w:t>
+      </w:r>
+    </w:p>
+    <w:p>
+      <w:pPr>
+        <w:ind w:left="720"/>
+        <w:rPr>
+          <w:rFonts w:ascii="Courier New" w:hAnsi="Courier New" w:cs="Courier New"/>
+          <w:sz w:val="20"/>
+          <w:szCs w:val="20"/>
+        </w:rPr>
+      </w:pPr>
+      <w:r>
+        <w:rPr>
+          <w:rFonts w:ascii="Courier New" w:hAnsi="Courier New" w:cs="Courier New"/>
+          <w:sz w:val="20"/>
+          <w:szCs w:val="20"/>
+        </w:rPr>
+        <w:t>* hard nofile 32768</w:t>
+      </w:r>
+    </w:p>
+    <w:p>
+      <w:pPr>
+        <w:ind w:left="720"/>
+        <w:rPr>
+          <w:rFonts w:ascii="Courier New" w:hAnsi="Courier New" w:cs="Courier New"/>
+          <w:sz w:val="20"/>
+          <w:szCs w:val="20"/>
+        </w:rPr>
+      </w:pPr>
+      <w:r>
+        <w:rPr>
+          <w:rFonts w:ascii="Courier New" w:hAnsi="Courier New" w:cs="Courier New"/>
+          <w:sz w:val="20"/>
+          <w:szCs w:val="20"/>
+        </w:rPr>
+        <w:t>* soft nofile 32768</w:t>
+      </w:r>
+    </w:p>
+    <w:p>
+      <w:pPr>
+        <w:spacing w:before="120" w:after="120"/>
+      </w:pPr>
+      <w:r>
+        <w:t xml:space="preserve">Also, there are a number of settings in </w:t>
+      </w:r>
+      <w:r>
+        <w:rPr>
+          <w:rFonts w:ascii="Courier New" w:hAnsi="Courier New" w:cs="Courier New"/>
+          <w:sz w:val="20"/>
+          <w:szCs w:val="20"/>
+        </w:rPr>
+        <w:t>/etc/sysctl.conf</w:t>
+      </w:r>
+      <w:r>
+        <w:t xml:space="preserve"> that should be adjusted:</w:t>
+      </w:r>
+    </w:p>
+    <w:p>
+      <w:pPr>
+        <w:rPr>
+          <w:rFonts w:ascii="Courier New" w:hAnsi="Courier New" w:cs="Courier New"/>
+          <w:sz w:val="16"/>
+          <w:szCs w:val="16"/>
+        </w:rPr>
+      </w:pPr>
+      <w:r>
+        <w:rPr>
+          <w:rFonts w:ascii="Courier New" w:hAnsi="Courier New" w:cs="Courier New"/>
+          <w:sz w:val="16"/>
+          <w:szCs w:val="16"/>
+        </w:rPr>
+        <w:t xml:space="preserve">fs.file-max = 2097152 </w:t>
+      </w:r>
+      <w:r>
+        <w:rPr>
+          <w:rFonts w:ascii="Courier New" w:hAnsi="Courier New" w:cs="Courier New"/>
+          <w:sz w:val="16"/>
+          <w:szCs w:val="16"/>
+        </w:rPr>
+        <w:tab/>
+      </w:r>
+      <w:r>
+        <w:rPr>
+          <w:rFonts w:ascii="Courier New" w:hAnsi="Courier New" w:cs="Courier New"/>
+          <w:sz w:val="16"/>
+          <w:szCs w:val="16"/>
+        </w:rPr>
+        <w:tab/>
+      </w:r>
+      <w:r>
+        <w:rPr>
+          <w:rFonts w:ascii="Courier New" w:hAnsi="Courier New" w:cs="Courier New"/>
+          <w:sz w:val="16"/>
+          <w:szCs w:val="16"/>
+        </w:rPr>
+        <w:tab/>
+      </w:r>
+      <w:r>
+        <w:rPr>
+          <w:rFonts w:ascii="Courier New" w:hAnsi="Courier New" w:cs="Courier New"/>
+          <w:sz w:val="16"/>
+          <w:szCs w:val="16"/>
+        </w:rPr>
+        <w:t># maximum number of open files system-wide</w:t>
+      </w:r>
+    </w:p>
+    <w:p>
+      <w:pPr>
+        <w:rPr>
+          <w:rFonts w:ascii="Courier New" w:hAnsi="Courier New" w:cs="Courier New"/>
+          <w:sz w:val="16"/>
+          <w:szCs w:val="16"/>
+        </w:rPr>
+      </w:pPr>
+      <w:r>
+        <w:rPr>
+          <w:rFonts w:ascii="Courier New" w:hAnsi="Courier New" w:cs="Courier New"/>
+          <w:sz w:val="16"/>
+          <w:szCs w:val="16"/>
+        </w:rPr>
+        <w:t>vm.s</w:t>
+      </w:r>
+      <w:r>
+        <w:rPr>
+          <w:rFonts w:ascii="Courier New" w:hAnsi="Courier New" w:cs="Courier New"/>
+          <w:sz w:val="16"/>
+          <w:szCs w:val="16"/>
+        </w:rPr>
+        <w:t xml:space="preserve">wappiness = 0 </w:t>
+      </w:r>
+      <w:r>
+        <w:rPr>
+          <w:rFonts w:ascii="Courier New" w:hAnsi="Courier New" w:cs="Courier New"/>
+          <w:sz w:val="16"/>
+          <w:szCs w:val="16"/>
+        </w:rPr>
+        <w:tab/>
+      </w:r>
+      <w:r>
+        <w:rPr>
+          <w:rFonts w:ascii="Courier New" w:hAnsi="Courier New" w:cs="Courier New"/>
+          <w:sz w:val="16"/>
+          <w:szCs w:val="16"/>
+        </w:rPr>
+        <w:tab/>
+      </w:r>
+      <w:r>
+        <w:rPr>
+          <w:rFonts w:ascii="Courier New" w:hAnsi="Courier New" w:cs="Courier New"/>
+          <w:sz w:val="16"/>
+          <w:szCs w:val="16"/>
+        </w:rPr>
+        <w:tab/>
+      </w:r>
+      <w:r>
+        <w:rPr>
+          <w:rFonts w:ascii="Courier New" w:hAnsi="Courier New" w:cs="Courier New"/>
+          <w:sz w:val="16"/>
+          <w:szCs w:val="16"/>
+        </w:rPr>
+        <w:t># turn off swappiness</w:t>
+      </w:r>
+    </w:p>
+    <w:p>
+      <w:pPr>
+        <w:rPr>
+          <w:rFonts w:ascii="Courier New" w:hAnsi="Courier New" w:cs="Courier New"/>
+          <w:sz w:val="16"/>
+          <w:szCs w:val="16"/>
+        </w:rPr>
+      </w:pPr>
+      <w:r>
+        <w:rPr>
+          <w:rFonts w:ascii="Courier New" w:hAnsi="Courier New" w:cs="Courier New"/>
+          <w:sz w:val="16"/>
+          <w:szCs w:val="16"/>
+        </w:rPr>
+        <w:t xml:space="preserve">net.core.somaxconn = 1024 </w:t>
+      </w:r>
+      <w:r>
+        <w:rPr>
+          <w:rFonts w:ascii="Courier New" w:hAnsi="Courier New" w:cs="Courier New"/>
+          <w:sz w:val="16"/>
+          <w:szCs w:val="16"/>
+        </w:rPr>
+        <w:tab/>
+      </w:r>
+      <w:r>
+        <w:rPr>
+          <w:rFonts w:ascii="Courier New" w:hAnsi="Courier New" w:cs="Courier New"/>
+          <w:sz w:val="16"/>
+          <w:szCs w:val="16"/>
+        </w:rPr>
+        <w:tab/>
+      </w:r>
+      <w:r>
+        <w:rPr>
+          <w:rFonts w:ascii="Courier New" w:hAnsi="Courier New" w:cs="Courier New"/>
+          <w:sz w:val="16"/>
+          <w:szCs w:val="16"/>
+        </w:rPr>
+        <w:t># maximum number of simultaneous connection attempts</w:t>
+      </w:r>
+    </w:p>
+    <w:p>
+      <w:pPr>
+        <w:rPr>
+          <w:rFonts w:ascii="Courier New" w:hAnsi="Courier New" w:cs="Courier New"/>
+          <w:sz w:val="16"/>
+          <w:szCs w:val="16"/>
+        </w:rPr>
+      </w:pPr>
+      <w:r>
+        <w:rPr>
+          <w:rFonts w:ascii="Courier New" w:hAnsi="Courier New" w:cs="Courier New"/>
+          <w:sz w:val="16"/>
+          <w:szCs w:val="16"/>
+        </w:rPr>
+        <w:t>net.core.netdev_max_backlog = 4096</w:t>
+      </w:r>
+      <w:r>
+        <w:rPr>
+          <w:rFonts w:ascii="Courier New" w:hAnsi="Courier New" w:cs="Courier New"/>
+          <w:sz w:val="16"/>
+          <w:szCs w:val="16"/>
+        </w:rPr>
+        <w:tab/>
+        <w:t># size of incoming connections backlog queue</w:t>
+      </w:r>
+    </w:p>
+    <w:p>
+      <w:pPr>
+        <w:rPr>
+          <w:rFonts w:ascii="Courier New" w:hAnsi="Courier New" w:cs="Courier New"/>
+          <w:sz w:val="16"/>
+          <w:szCs w:val="16"/>
+        </w:rPr>
+      </w:pPr>
+      <w:r>
+        <w:rPr>
+          <w:rFonts w:ascii="Courier New" w:hAnsi="Courier New" w:cs="Courier New"/>
+          <w:sz w:val="16"/>
+          <w:szCs w:val="16"/>
+        </w:rPr>
+        <w:t>net.core.rmem_max = 16777216</w:t>
+      </w:r>
+      <w:r>
+        <w:rPr>
+          <w:rFonts w:ascii="Courier New" w:hAnsi="Courier New" w:cs="Courier New"/>
+          <w:sz w:val="16"/>
+          <w:szCs w:val="16"/>
+        </w:rPr>
+        <w:tab/>
+      </w:r>
+      <w:r>
+        <w:rPr>
+          <w:rFonts w:ascii="Courier New" w:hAnsi="Courier New" w:cs="Courier New"/>
+          <w:sz w:val="16"/>
+          <w:szCs w:val="16"/>
+        </w:rPr>
+        <w:tab/>
+        <w:t># maximum size of socket receive buffer</w:t>
+      </w:r>
+    </w:p>
+    <w:p>
+      <w:pPr>
+        <w:rPr>
+          <w:rFonts w:ascii="Courier New" w:hAnsi="Courier New" w:cs="Courier New"/>
+          <w:sz w:val="16"/>
+          <w:szCs w:val="16"/>
+        </w:rPr>
+      </w:pPr>
+      <w:r>
+        <w:rPr>
+          <w:rFonts w:ascii="Courier New" w:hAnsi="Courier New" w:cs="Courier New"/>
+          <w:sz w:val="16"/>
+          <w:szCs w:val="16"/>
+        </w:rPr>
+        <w:t>net.core.wmem_max = 16777216</w:t>
+      </w:r>
+      <w:r>
+        <w:rPr>
+          <w:rFonts w:ascii="Courier New" w:hAnsi="Courier New" w:cs="Courier New"/>
+          <w:sz w:val="16"/>
+          <w:szCs w:val="16"/>
+        </w:rPr>
+        <w:tab/>
+      </w:r>
+      <w:r>
+        <w:rPr>
+          <w:rFonts w:ascii="Courier New" w:hAnsi="Courier New" w:cs="Courier New"/>
+          <w:sz w:val="16"/>
+          <w:szCs w:val="16"/>
+        </w:rPr>
+        <w:tab/>
+        <w:t># maximum size of socket send buffer</w:t>
+      </w:r>
+    </w:p>
+    <w:p>
+      <w:pPr>
+        <w:rPr>
+          <w:rFonts w:ascii="Courier New" w:hAnsi="Courier New" w:cs="Courier New"/>
+          <w:sz w:val="16"/>
+          <w:szCs w:val="16"/>
+        </w:rPr>
+      </w:pPr>
+      <w:r>
+        <w:rPr>
+          <w:rFonts w:ascii="Courier New" w:hAnsi="Courier New" w:cs="Courier New"/>
+          <w:sz w:val="16"/>
+          <w:szCs w:val="16"/>
+        </w:rPr>
+        <w:t>net.ipv4.tcp_wmem = 4096 12582912 16777216</w:t>
+      </w:r>
+      <w:r>
+        <w:rPr>
+          <w:rFonts w:ascii="Courier New" w:hAnsi="Courier New" w:cs="Courier New"/>
+          <w:sz w:val="16"/>
+          <w:szCs w:val="16"/>
+        </w:rPr>
+        <w:tab/>
+        <w:t># tcp autotuning send buffer limit</w:t>
+      </w:r>
+    </w:p>
+    <w:p>
+      <w:pPr>
+        <w:rPr>
+          <w:rFonts w:ascii="Courier New" w:hAnsi="Courier New" w:cs="Courier New"/>
+          <w:sz w:val="16"/>
+          <w:szCs w:val="16"/>
+        </w:rPr>
+      </w:pPr>
+      <w:r>
+        <w:rPr>
+          <w:rFonts w:ascii="Courier New" w:hAnsi="Courier New" w:cs="Courier New"/>
+          <w:sz w:val="16"/>
+          <w:szCs w:val="16"/>
+        </w:rPr>
+        <w:t>net.ipv4.tcp_rmem = 4096 12582912 16777216</w:t>
+      </w:r>
+      <w:r>
+        <w:rPr>
+          <w:rFonts w:ascii="Courier New" w:hAnsi="Courier New" w:cs="Courier New"/>
+          <w:sz w:val="16"/>
+          <w:szCs w:val="16"/>
+        </w:rPr>
+        <w:tab/>
+        <w:t># tcp autotuning receiver buffer limit</w:t>
+      </w:r>
+    </w:p>
+    <w:p>
+      <w:pPr>
+        <w:rPr>
+          <w:rFonts w:ascii="Courier New" w:hAnsi="Courier New" w:cs="Courier New"/>
+          <w:sz w:val="16"/>
+          <w:szCs w:val="16"/>
+        </w:rPr>
+      </w:pPr>
+      <w:r>
+        <w:rPr>
+          <w:rFonts w:ascii="Courier New" w:hAnsi="Courier New" w:cs="Courier New"/>
+          <w:sz w:val="16"/>
+          <w:szCs w:val="16"/>
+        </w:rPr>
+        <w:t>net.ipv4.tcp_syncookies = 0</w:t>
+      </w:r>
+      <w:r>
+        <w:rPr>
+          <w:rFonts w:ascii="Courier New" w:hAnsi="Courier New" w:cs="Courier New"/>
+          <w:sz w:val="16"/>
+          <w:szCs w:val="16"/>
+        </w:rPr>
+        <w:tab/>
+      </w:r>
+      <w:r>
+        <w:rPr>
+          <w:rFonts w:ascii="Courier New" w:hAnsi="Courier New" w:cs="Courier New"/>
+          <w:sz w:val="16"/>
+          <w:szCs w:val="16"/>
+        </w:rPr>
+        <w:tab/>
+        <w:t># turn off syn cookies</w:t>
+      </w:r>
+    </w:p>
+    <w:p>
+      <w:pPr>
+        <w:rPr>
+          <w:rFonts w:ascii="Courier New" w:hAnsi="Courier New" w:cs="Courier New"/>
+          <w:sz w:val="16"/>
+          <w:szCs w:val="16"/>
+        </w:rPr>
+      </w:pPr>
+      <w:r>
+        <w:rPr>
+          <w:rFonts w:ascii="Courier New" w:hAnsi="Courier New" w:cs="Courier New"/>
+          <w:sz w:val="16"/>
+          <w:szCs w:val="16"/>
+        </w:rPr>
+        <w:t>net.ipv4.tcp_max_syn_backlog = 4096</w:t>
+      </w:r>
+      <w:r>
+        <w:rPr>
+          <w:rFonts w:ascii="Courier New" w:hAnsi="Courier New" w:cs="Courier New"/>
+          <w:sz w:val="16"/>
+          <w:szCs w:val="16"/>
+        </w:rPr>
+        <w:tab/>
+        <w:t># maximum number of remembered connection requests</w:t>
+      </w:r>
+    </w:p>
+    <w:p>
+      <w:pPr>
+        <w:spacing w:before="120"/>
+      </w:pPr>
+      <w:r>
+        <w:t>Also, SELinux should be disabled.</w:t>
+      </w:r>
+      <w:bookmarkStart w:id="0" w:name="_GoBack"/>
+      <w:bookmarkEnd w:id="0"/>
+    </w:p>
+    <w:p>
+      <w:pPr>
+        <w:pStyle w:val="Heading1"/>
+      </w:pPr>
+      <w:r>
+        <w:lastRenderedPageBreak/>
         <w:t>JVM</w:t>
       </w:r>
     </w:p>
@@ -112,15 +587,7 @@
         <w:spacing w:after="120"/>
       </w:pPr>
       <w:r>
-        <w:t xml:space="preserve">The latest JDK should be used.  As of Gemfire 8 JDK 1.8 is supported.  There is a bug fix in JDK 8 that is critical for Gemfire (related to file descriptor leaks in the NIO </w:t>
-      </w:r>
-      <w:proofErr w:type="gramStart"/>
-      <w:r>
-        <w:t>module</w:t>
-      </w:r>
-      <w:proofErr w:type="gramEnd"/>
-      <w:r>
-        <w:t xml:space="preserve">).  </w:t>
+        <w:t xml:space="preserve">The latest JDK should be used.  As of Gemfire 8 JDK 1.8 is supported.  There is a bug fix in JDK 8 that is critical for Gemfire (related to file descriptor leaks in the NIO module).  </w:t>
       </w:r>
       <w:r>
         <w:t>The full JDK, rather than the JRE, should be used.</w:t>
@@ -130,8 +597,6 @@
       <w:r>
         <w:t xml:space="preserve">The </w:t>
       </w:r>
-      <w:proofErr w:type="spellStart"/>
-      <w:proofErr w:type="gramStart"/>
       <w:r>
         <w:rPr>
           <w:rFonts w:ascii="Courier New" w:hAnsi="Courier New" w:cs="Courier New"/>
@@ -140,15 +605,12 @@
         </w:rPr>
         <w:t>jps</w:t>
       </w:r>
-      <w:proofErr w:type="spellEnd"/>
-      <w:proofErr w:type="gramEnd"/>
       <w:r>
         <w:t xml:space="preserve"> command that comes with the JDK is very useful.  </w:t>
       </w:r>
       <w:r>
         <w:t xml:space="preserve">It is similar to the *nix </w:t>
       </w:r>
-      <w:proofErr w:type="spellStart"/>
       <w:r>
         <w:rPr>
           <w:rFonts w:ascii="Courier New" w:hAnsi="Courier New" w:cs="Courier New"/>
@@ -157,7 +619,6 @@
         </w:rPr>
         <w:t>ps</w:t>
       </w:r>
-      <w:proofErr w:type="spellEnd"/>
       <w:r>
         <w:t xml:space="preserve"> command, except it only displays Java processes.  </w:t>
       </w:r>
@@ -190,15 +651,7 @@
         </w:numPr>
       </w:pPr>
       <w:r>
-        <w:t xml:space="preserve">Unzip or </w:t>
-      </w:r>
-      <w:proofErr w:type="spellStart"/>
-      <w:r>
-        <w:t>untar</w:t>
-      </w:r>
-      <w:proofErr w:type="spellEnd"/>
-      <w:r>
-        <w:t xml:space="preserve"> the Gemfire distribution to some directory</w:t>
+        <w:t>Unzip or untar the Gemfire distribution to some directory</w:t>
       </w:r>
       <w:r>
         <w:t>, or use brew on Mac as described in the official documentation</w:t>
@@ -285,7 +738,6 @@
       <w:r>
         <w:t xml:space="preserve">Start a locator via </w:t>
       </w:r>
-      <w:proofErr w:type="spellStart"/>
       <w:r>
         <w:rPr>
           <w:rFonts w:ascii="Courier New" w:hAnsi="Courier New" w:cs="Courier New"/>
@@ -294,7 +746,6 @@
         </w:rPr>
         <w:t>gfsh</w:t>
       </w:r>
-      <w:proofErr w:type="spellEnd"/>
       <w:r>
         <w:rPr>
           <w:rFonts w:ascii="Courier New" w:hAnsi="Courier New" w:cs="Courier New"/>
@@ -331,23 +782,21 @@
       <w:r>
         <w:t xml:space="preserve">Start a server via </w:t>
       </w:r>
-      <w:proofErr w:type="spellStart"/>
       <w:r>
         <w:rPr>
           <w:rFonts w:ascii="Courier New" w:hAnsi="Courier New" w:cs="Courier New"/>
           <w:sz w:val="20"/>
           <w:szCs w:val="20"/>
         </w:rPr>
-        <w:t>gfsh</w:t>
-      </w:r>
-      <w:proofErr w:type="spellEnd"/>
+        <w:t xml:space="preserve">gfsh start server </w:t>
+      </w:r>
       <w:r>
         <w:rPr>
           <w:rFonts w:ascii="Courier New" w:hAnsi="Courier New" w:cs="Courier New"/>
           <w:sz w:val="20"/>
           <w:szCs w:val="20"/>
         </w:rPr>
-        <w:t xml:space="preserve"> start server </w:t>
+        <w:t>--</w:t>
       </w:r>
       <w:r>
         <w:rPr>
@@ -355,7 +804,7 @@
           <w:sz w:val="20"/>
           <w:szCs w:val="20"/>
         </w:rPr>
-        <w:t>--</w:t>
+        <w:t xml:space="preserve">name=server </w:t>
       </w:r>
       <w:r>
         <w:rPr>
@@ -363,7 +812,7 @@
           <w:sz w:val="20"/>
           <w:szCs w:val="20"/>
         </w:rPr>
-        <w:t xml:space="preserve">name=server </w:t>
+        <w:t>--</w:t>
       </w:r>
       <w:r>
         <w:rPr>
@@ -371,43 +820,7 @@
           <w:sz w:val="20"/>
           <w:szCs w:val="20"/>
         </w:rPr>
-        <w:t>--</w:t>
-      </w:r>
-      <w:r>
-        <w:rPr>
-          <w:rFonts w:ascii="Courier New" w:hAnsi="Courier New" w:cs="Courier New"/>
-          <w:sz w:val="20"/>
-          <w:szCs w:val="20"/>
-        </w:rPr>
-        <w:t>locators=</w:t>
-      </w:r>
-      <w:proofErr w:type="spellStart"/>
-      <w:proofErr w:type="gramStart"/>
-      <w:r>
-        <w:rPr>
-          <w:rFonts w:ascii="Courier New" w:hAnsi="Courier New" w:cs="Courier New"/>
-          <w:sz w:val="20"/>
-          <w:szCs w:val="20"/>
-        </w:rPr>
-        <w:t>localhost</w:t>
-      </w:r>
-      <w:proofErr w:type="spellEnd"/>
-      <w:r>
-        <w:rPr>
-          <w:rFonts w:ascii="Courier New" w:hAnsi="Courier New" w:cs="Courier New"/>
-          <w:sz w:val="20"/>
-          <w:szCs w:val="20"/>
-        </w:rPr>
-        <w:t>[</w:t>
-      </w:r>
-      <w:proofErr w:type="gramEnd"/>
-      <w:r>
-        <w:rPr>
-          <w:rFonts w:ascii="Courier New" w:hAnsi="Courier New" w:cs="Courier New"/>
-          <w:sz w:val="20"/>
-          <w:szCs w:val="20"/>
-        </w:rPr>
-        <w:t>10334]</w:t>
+        <w:t>locators=localhost[10334]</w:t>
       </w:r>
     </w:p>
     <w:p>
@@ -451,8 +864,6 @@
           <w:szCs w:val="18"/>
         </w:rPr>
       </w:pPr>
-      <w:proofErr w:type="spellStart"/>
-      <w:proofErr w:type="gramStart"/>
       <w:r>
         <w:rPr>
           <w:rFonts w:ascii="Courier New" w:hAnsi="Courier New" w:cs="Courier New"/>
@@ -467,17 +878,15 @@
           <w:sz w:val="18"/>
           <w:szCs w:val="18"/>
         </w:rPr>
-        <w:t>fsh</w:t>
-      </w:r>
-      <w:proofErr w:type="spellEnd"/>
-      <w:proofErr w:type="gramEnd"/>
+        <w:t xml:space="preserve">fsh start server </w:t>
+      </w:r>
       <w:r>
         <w:rPr>
           <w:rFonts w:ascii="Courier New" w:hAnsi="Courier New" w:cs="Courier New"/>
           <w:sz w:val="18"/>
           <w:szCs w:val="18"/>
         </w:rPr>
-        <w:t xml:space="preserve"> start server </w:t>
+        <w:t>--</w:t>
       </w:r>
       <w:r>
         <w:rPr>
@@ -485,7 +894,7 @@
           <w:sz w:val="18"/>
           <w:szCs w:val="18"/>
         </w:rPr>
-        <w:t>--</w:t>
+        <w:t xml:space="preserve">name=server1 </w:t>
       </w:r>
       <w:r>
         <w:rPr>
@@ -493,7 +902,7 @@
           <w:sz w:val="18"/>
           <w:szCs w:val="18"/>
         </w:rPr>
-        <w:t xml:space="preserve">name=server1 </w:t>
+        <w:t>--</w:t>
       </w:r>
       <w:r>
         <w:rPr>
@@ -501,7 +910,7 @@
           <w:sz w:val="18"/>
           <w:szCs w:val="18"/>
         </w:rPr>
-        <w:t>--</w:t>
+        <w:t xml:space="preserve">locators=localhost[10334] </w:t>
       </w:r>
       <w:r>
         <w:rPr>
@@ -509,33 +918,33 @@
           <w:sz w:val="18"/>
           <w:szCs w:val="18"/>
         </w:rPr>
-        <w:t>locators=</w:t>
-      </w:r>
-      <w:proofErr w:type="spellStart"/>
+        <w:t>--</w:t>
+      </w:r>
       <w:r>
         <w:rPr>
           <w:rFonts w:ascii="Courier New" w:hAnsi="Courier New" w:cs="Courier New"/>
           <w:sz w:val="18"/>
           <w:szCs w:val="18"/>
         </w:rPr>
-        <w:t>localhost</w:t>
-      </w:r>
-      <w:proofErr w:type="spellEnd"/>
-      <w:r>
+        <w:t>port=40401</w:t>
+      </w:r>
+    </w:p>
+    <w:p>
+      <w:pPr>
+        <w:ind w:left="270"/>
         <w:rPr>
           <w:rFonts w:ascii="Courier New" w:hAnsi="Courier New" w:cs="Courier New"/>
           <w:sz w:val="18"/>
           <w:szCs w:val="18"/>
         </w:rPr>
-        <w:t xml:space="preserve">[10334] </w:t>
-      </w:r>
+      </w:pPr>
       <w:r>
         <w:rPr>
           <w:rFonts w:ascii="Courier New" w:hAnsi="Courier New" w:cs="Courier New"/>
           <w:sz w:val="18"/>
           <w:szCs w:val="18"/>
         </w:rPr>
-        <w:t>--</w:t>
+        <w:t>g</w:t>
       </w:r>
       <w:r>
         <w:rPr>
@@ -543,28 +952,23 @@
           <w:sz w:val="18"/>
           <w:szCs w:val="18"/>
         </w:rPr>
-        <w:t>port=40401</w:t>
-      </w:r>
-    </w:p>
-    <w:p>
-      <w:pPr>
-        <w:ind w:left="270"/>
+        <w:t xml:space="preserve">fsh start server </w:t>
+      </w:r>
+      <w:r>
         <w:rPr>
           <w:rFonts w:ascii="Courier New" w:hAnsi="Courier New" w:cs="Courier New"/>
           <w:sz w:val="18"/>
           <w:szCs w:val="18"/>
         </w:rPr>
-      </w:pPr>
-      <w:proofErr w:type="spellStart"/>
-      <w:proofErr w:type="gramStart"/>
+        <w:t>--</w:t>
+      </w:r>
       <w:r>
         <w:rPr>
           <w:rFonts w:ascii="Courier New" w:hAnsi="Courier New" w:cs="Courier New"/>
           <w:sz w:val="18"/>
           <w:szCs w:val="18"/>
         </w:rPr>
-        <w:lastRenderedPageBreak/>
-        <w:t>g</w:t>
+        <w:t>name=server2</w:t>
       </w:r>
       <w:r>
         <w:rPr>
@@ -572,17 +976,15 @@
           <w:sz w:val="18"/>
           <w:szCs w:val="18"/>
         </w:rPr>
-        <w:t>fsh</w:t>
-      </w:r>
-      <w:proofErr w:type="spellEnd"/>
-      <w:proofErr w:type="gramEnd"/>
+        <w:t xml:space="preserve"> --</w:t>
+      </w:r>
       <w:r>
         <w:rPr>
           <w:rFonts w:ascii="Courier New" w:hAnsi="Courier New" w:cs="Courier New"/>
           <w:sz w:val="18"/>
           <w:szCs w:val="18"/>
         </w:rPr>
-        <w:t xml:space="preserve"> start server </w:t>
+        <w:t xml:space="preserve">locators=localhost[10334] </w:t>
       </w:r>
       <w:r>
         <w:rPr>
@@ -598,41 +1000,71 @@
           <w:sz w:val="18"/>
           <w:szCs w:val="18"/>
         </w:rPr>
-        <w:t>name=server2</w:t>
-      </w:r>
-      <w:r>
+        <w:t>port=40402</w:t>
+      </w:r>
+    </w:p>
+    <w:p>
+      <w:pPr>
+        <w:ind w:left="270"/>
         <w:rPr>
           <w:rFonts w:ascii="Courier New" w:hAnsi="Courier New" w:cs="Courier New"/>
           <w:sz w:val="18"/>
           <w:szCs w:val="18"/>
         </w:rPr>
-        <w:t xml:space="preserve"> --</w:t>
-      </w:r>
+      </w:pPr>
       <w:r>
         <w:rPr>
           <w:rFonts w:ascii="Courier New" w:hAnsi="Courier New" w:cs="Courier New"/>
           <w:sz w:val="18"/>
           <w:szCs w:val="18"/>
         </w:rPr>
-        <w:t>locators=</w:t>
-      </w:r>
-      <w:proofErr w:type="spellStart"/>
-      <w:r>
+        <w:t>…</w:t>
+      </w:r>
+    </w:p>
+    <w:p>
+      <w:pPr>
+        <w:spacing w:after="120"/>
+      </w:pPr>
+      <w:r>
+        <w:t xml:space="preserve">A GFSH run script is very useful for setting up a local cluster, including </w:t>
+      </w:r>
+      <w:r>
+        <w:t>PDX</w:t>
+      </w:r>
+      <w:r>
+        <w:t>, disk store, and region configuration.</w:t>
+      </w:r>
+      <w:r>
+        <w:t xml:space="preserve">  An example file called </w:t>
+      </w:r>
+      <w:r>
+        <w:rPr>
+          <w:rFonts w:ascii="Courier New" w:hAnsi="Courier New" w:cs="Courier New"/>
+          <w:sz w:val="22"/>
+          <w:szCs w:val="22"/>
+        </w:rPr>
+        <w:t>start.txt</w:t>
+      </w:r>
+      <w:r>
+        <w:t>:</w:t>
+      </w:r>
+    </w:p>
+    <w:p>
+      <w:pPr>
+        <w:ind w:left="270"/>
         <w:rPr>
           <w:rFonts w:ascii="Courier New" w:hAnsi="Courier New" w:cs="Courier New"/>
           <w:sz w:val="18"/>
           <w:szCs w:val="18"/>
         </w:rPr>
-        <w:t>localhost</w:t>
-      </w:r>
-      <w:proofErr w:type="spellEnd"/>
+      </w:pPr>
       <w:r>
         <w:rPr>
           <w:rFonts w:ascii="Courier New" w:hAnsi="Courier New" w:cs="Courier New"/>
           <w:sz w:val="18"/>
           <w:szCs w:val="18"/>
         </w:rPr>
-        <w:t xml:space="preserve">[10334] </w:t>
+        <w:t>s</w:t>
       </w:r>
       <w:r>
         <w:rPr>
@@ -640,7 +1072,7 @@
           <w:sz w:val="18"/>
           <w:szCs w:val="18"/>
         </w:rPr>
-        <w:t>--</w:t>
+        <w:t xml:space="preserve">tart locator </w:t>
       </w:r>
       <w:r>
         <w:rPr>
@@ -648,72 +1080,41 @@
           <w:sz w:val="18"/>
           <w:szCs w:val="18"/>
         </w:rPr>
-        <w:t>port=40402</w:t>
-      </w:r>
-    </w:p>
-    <w:p>
-      <w:pPr>
-        <w:ind w:left="270"/>
+        <w:t>--</w:t>
+      </w:r>
+      <w:r>
         <w:rPr>
           <w:rFonts w:ascii="Courier New" w:hAnsi="Courier New" w:cs="Courier New"/>
           <w:sz w:val="18"/>
           <w:szCs w:val="18"/>
         </w:rPr>
-      </w:pPr>
-      <w:r>
+        <w:t>name=locator</w:t>
+      </w:r>
+    </w:p>
+    <w:p>
+      <w:pPr>
+        <w:ind w:left="270"/>
         <w:rPr>
           <w:rFonts w:ascii="Courier New" w:hAnsi="Courier New" w:cs="Courier New"/>
           <w:sz w:val="18"/>
           <w:szCs w:val="18"/>
         </w:rPr>
-        <w:t>…</w:t>
-      </w:r>
-    </w:p>
-    <w:p>
-      <w:pPr>
-        <w:spacing w:after="120"/>
-      </w:pPr>
-      <w:r>
-        <w:t xml:space="preserve">A GFSH run script is very useful for setting up a local cluster, including </w:t>
-      </w:r>
-      <w:r>
-        <w:t>PDX</w:t>
-      </w:r>
-      <w:r>
-        <w:t>, disk store, and region configuration.</w:t>
-      </w:r>
-      <w:r>
-        <w:t xml:space="preserve">  An example file called </w:t>
-      </w:r>
-      <w:r>
-        <w:rPr>
-          <w:rFonts w:ascii="Courier New" w:hAnsi="Courier New" w:cs="Courier New"/>
-          <w:sz w:val="22"/>
-          <w:szCs w:val="22"/>
-        </w:rPr>
-        <w:t>start.txt</w:t>
-      </w:r>
-      <w:r>
-        <w:t>:</w:t>
-      </w:r>
-    </w:p>
-    <w:p>
-      <w:pPr>
-        <w:ind w:left="270"/>
+      </w:pPr>
+      <w:r>
         <w:rPr>
           <w:rFonts w:ascii="Courier New" w:hAnsi="Courier New" w:cs="Courier New"/>
           <w:sz w:val="18"/>
           <w:szCs w:val="18"/>
         </w:rPr>
-      </w:pPr>
-      <w:proofErr w:type="gramStart"/>
+        <w:t>s</w:t>
+      </w:r>
       <w:r>
         <w:rPr>
           <w:rFonts w:ascii="Courier New" w:hAnsi="Courier New" w:cs="Courier New"/>
           <w:sz w:val="18"/>
           <w:szCs w:val="18"/>
         </w:rPr>
-        <w:t>s</w:t>
+        <w:t>tart server --name=server1 --locators=localhost[10334] --</w:t>
       </w:r>
       <w:r>
         <w:rPr>
@@ -721,24 +1122,25 @@
           <w:sz w:val="18"/>
           <w:szCs w:val="18"/>
         </w:rPr>
-        <w:t>tart</w:t>
-      </w:r>
-      <w:proofErr w:type="gramEnd"/>
-      <w:r>
+        <w:t>port=40401</w:t>
+      </w:r>
+    </w:p>
+    <w:p>
+      <w:pPr>
+        <w:ind w:left="270"/>
         <w:rPr>
           <w:rFonts w:ascii="Courier New" w:hAnsi="Courier New" w:cs="Courier New"/>
           <w:sz w:val="18"/>
           <w:szCs w:val="18"/>
         </w:rPr>
-        <w:t xml:space="preserve"> locator </w:t>
-      </w:r>
+      </w:pPr>
       <w:r>
         <w:rPr>
           <w:rFonts w:ascii="Courier New" w:hAnsi="Courier New" w:cs="Courier New"/>
           <w:sz w:val="18"/>
           <w:szCs w:val="18"/>
         </w:rPr>
-        <w:t>--</w:t>
+        <w:t>s</w:t>
       </w:r>
       <w:r>
         <w:rPr>
@@ -746,61 +1148,59 @@
           <w:sz w:val="18"/>
           <w:szCs w:val="18"/>
         </w:rPr>
-        <w:t>name=locator</w:t>
-      </w:r>
-    </w:p>
-    <w:p>
-      <w:pPr>
-        <w:ind w:left="270"/>
+        <w:t>tart server --name=server2 --locators=localhost[10334] --</w:t>
+      </w:r>
+      <w:r>
         <w:rPr>
           <w:rFonts w:ascii="Courier New" w:hAnsi="Courier New" w:cs="Courier New"/>
           <w:sz w:val="18"/>
           <w:szCs w:val="18"/>
         </w:rPr>
-      </w:pPr>
-      <w:proofErr w:type="gramStart"/>
-      <w:r>
+        <w:t>port=40402</w:t>
+      </w:r>
+    </w:p>
+    <w:p>
+      <w:pPr>
+        <w:ind w:left="270"/>
         <w:rPr>
           <w:rFonts w:ascii="Courier New" w:hAnsi="Courier New" w:cs="Courier New"/>
           <w:sz w:val="18"/>
           <w:szCs w:val="18"/>
         </w:rPr>
-        <w:t>s</w:t>
-      </w:r>
+      </w:pPr>
       <w:r>
         <w:rPr>
           <w:rFonts w:ascii="Courier New" w:hAnsi="Courier New" w:cs="Courier New"/>
           <w:sz w:val="18"/>
           <w:szCs w:val="18"/>
         </w:rPr>
-        <w:t>tart</w:t>
-      </w:r>
-      <w:proofErr w:type="gramEnd"/>
+        <w:t>c</w:t>
+      </w:r>
       <w:r>
         <w:rPr>
           <w:rFonts w:ascii="Courier New" w:hAnsi="Courier New" w:cs="Courier New"/>
           <w:sz w:val="18"/>
           <w:szCs w:val="18"/>
         </w:rPr>
-        <w:t xml:space="preserve"> server --name=server1 --locators=</w:t>
-      </w:r>
-      <w:proofErr w:type="spellStart"/>
-      <w:r>
+        <w:t>onnect</w:t>
+      </w:r>
+    </w:p>
+    <w:p>
+      <w:pPr>
+        <w:ind w:left="270"/>
         <w:rPr>
           <w:rFonts w:ascii="Courier New" w:hAnsi="Courier New" w:cs="Courier New"/>
           <w:sz w:val="18"/>
           <w:szCs w:val="18"/>
         </w:rPr>
-        <w:t>localhost</w:t>
-      </w:r>
-      <w:proofErr w:type="spellEnd"/>
+      </w:pPr>
       <w:r>
         <w:rPr>
           <w:rFonts w:ascii="Courier New" w:hAnsi="Courier New" w:cs="Courier New"/>
           <w:sz w:val="18"/>
           <w:szCs w:val="18"/>
         </w:rPr>
-        <w:t>[10334] --</w:t>
+        <w:t>c</w:t>
       </w:r>
       <w:r>
         <w:rPr>
@@ -808,26 +1208,23 @@
           <w:sz w:val="18"/>
           <w:szCs w:val="18"/>
         </w:rPr>
-        <w:t>port=40401</w:t>
-      </w:r>
-    </w:p>
-    <w:p>
-      <w:pPr>
-        <w:ind w:left="270"/>
+        <w:t xml:space="preserve">reate disk-store </w:t>
+      </w:r>
+      <w:r>
         <w:rPr>
           <w:rFonts w:ascii="Courier New" w:hAnsi="Courier New" w:cs="Courier New"/>
           <w:sz w:val="18"/>
           <w:szCs w:val="18"/>
         </w:rPr>
-      </w:pPr>
-      <w:proofErr w:type="gramStart"/>
+        <w:t>--</w:t>
+      </w:r>
       <w:r>
         <w:rPr>
           <w:rFonts w:ascii="Courier New" w:hAnsi="Courier New" w:cs="Courier New"/>
           <w:sz w:val="18"/>
           <w:szCs w:val="18"/>
         </w:rPr>
-        <w:t>s</w:t>
+        <w:t xml:space="preserve">name=pdx </w:t>
       </w:r>
       <w:r>
         <w:rPr>
@@ -835,34 +1232,33 @@
           <w:sz w:val="18"/>
           <w:szCs w:val="18"/>
         </w:rPr>
-        <w:t>tart</w:t>
-      </w:r>
-      <w:proofErr w:type="gramEnd"/>
+        <w:t>--</w:t>
+      </w:r>
       <w:r>
         <w:rPr>
           <w:rFonts w:ascii="Courier New" w:hAnsi="Courier New" w:cs="Courier New"/>
           <w:sz w:val="18"/>
           <w:szCs w:val="18"/>
         </w:rPr>
-        <w:t xml:space="preserve"> server --name=server2 --locators=</w:t>
-      </w:r>
-      <w:proofErr w:type="spellStart"/>
-      <w:r>
+        <w:t>dir=./</w:t>
+      </w:r>
+    </w:p>
+    <w:p>
+      <w:pPr>
+        <w:ind w:left="270"/>
         <w:rPr>
           <w:rFonts w:ascii="Courier New" w:hAnsi="Courier New" w:cs="Courier New"/>
           <w:sz w:val="18"/>
           <w:szCs w:val="18"/>
         </w:rPr>
-        <w:t>localhost</w:t>
-      </w:r>
-      <w:proofErr w:type="spellEnd"/>
+      </w:pPr>
       <w:r>
         <w:rPr>
           <w:rFonts w:ascii="Courier New" w:hAnsi="Courier New" w:cs="Courier New"/>
           <w:sz w:val="18"/>
           <w:szCs w:val="18"/>
         </w:rPr>
-        <w:t>[10334] --</w:t>
+        <w:t>c</w:t>
       </w:r>
       <w:r>
         <w:rPr>
@@ -870,7 +1266,7 @@
           <w:sz w:val="18"/>
           <w:szCs w:val="18"/>
         </w:rPr>
-        <w:t>port=40402</w:t>
+        <w:t>reate disk-store --name=data --dir=./</w:t>
       </w:r>
     </w:p>
     <w:p>
@@ -882,14 +1278,13 @@
           <w:szCs w:val="18"/>
         </w:rPr>
       </w:pPr>
-      <w:proofErr w:type="gramStart"/>
       <w:r>
         <w:rPr>
           <w:rFonts w:ascii="Courier New" w:hAnsi="Courier New" w:cs="Courier New"/>
           <w:sz w:val="18"/>
           <w:szCs w:val="18"/>
         </w:rPr>
-        <w:t>c</w:t>
+        <w:t>s</w:t>
       </w:r>
       <w:r>
         <w:rPr>
@@ -897,9 +1292,8 @@
           <w:sz w:val="18"/>
           <w:szCs w:val="18"/>
         </w:rPr>
-        <w:t>onnect</w:t>
-      </w:r>
-      <w:proofErr w:type="gramEnd"/>
+        <w:t>leep</w:t>
+      </w:r>
     </w:p>
     <w:p>
       <w:pPr>
@@ -910,7 +1304,6 @@
           <w:szCs w:val="18"/>
         </w:rPr>
       </w:pPr>
-      <w:proofErr w:type="gramStart"/>
       <w:r>
         <w:rPr>
           <w:rFonts w:ascii="Courier New" w:hAnsi="Courier New" w:cs="Courier New"/>
@@ -925,16 +1318,15 @@
           <w:sz w:val="18"/>
           <w:szCs w:val="18"/>
         </w:rPr>
-        <w:t>reate</w:t>
-      </w:r>
-      <w:proofErr w:type="gramEnd"/>
+        <w:t xml:space="preserve">onfigure pdx </w:t>
+      </w:r>
       <w:r>
         <w:rPr>
           <w:rFonts w:ascii="Courier New" w:hAnsi="Courier New" w:cs="Courier New"/>
           <w:sz w:val="18"/>
           <w:szCs w:val="18"/>
         </w:rPr>
-        <w:t xml:space="preserve"> disk-store </w:t>
+        <w:t>--</w:t>
       </w:r>
       <w:r>
         <w:rPr>
@@ -942,7 +1334,7 @@
           <w:sz w:val="18"/>
           <w:szCs w:val="18"/>
         </w:rPr>
-        <w:t>--</w:t>
+        <w:t xml:space="preserve">persistent=true </w:t>
       </w:r>
       <w:r>
         <w:rPr>
@@ -950,25 +1342,23 @@
           <w:sz w:val="18"/>
           <w:szCs w:val="18"/>
         </w:rPr>
-        <w:t>name=</w:t>
-      </w:r>
-      <w:proofErr w:type="spellStart"/>
+        <w:t>--</w:t>
+      </w:r>
       <w:r>
         <w:rPr>
           <w:rFonts w:ascii="Courier New" w:hAnsi="Courier New" w:cs="Courier New"/>
           <w:sz w:val="18"/>
           <w:szCs w:val="18"/>
         </w:rPr>
-        <w:t>pdx</w:t>
-      </w:r>
-      <w:proofErr w:type="spellEnd"/>
+        <w:t xml:space="preserve">disk-store=pdx </w:t>
+      </w:r>
       <w:r>
         <w:rPr>
           <w:rFonts w:ascii="Courier New" w:hAnsi="Courier New" w:cs="Courier New"/>
           <w:sz w:val="18"/>
           <w:szCs w:val="18"/>
         </w:rPr>
-        <w:t xml:space="preserve"> </w:t>
+        <w:t>--</w:t>
       </w:r>
       <w:r>
         <w:rPr>
@@ -976,98 +1366,93 @@
           <w:sz w:val="18"/>
           <w:szCs w:val="18"/>
         </w:rPr>
-        <w:t>--</w:t>
-      </w:r>
-      <w:proofErr w:type="spellStart"/>
-      <w:r>
+        <w:t>read-serialized=true</w:t>
+      </w:r>
+    </w:p>
+    <w:p>
+      <w:pPr>
+        <w:ind w:left="270"/>
         <w:rPr>
           <w:rFonts w:ascii="Courier New" w:hAnsi="Courier New" w:cs="Courier New"/>
           <w:sz w:val="18"/>
           <w:szCs w:val="18"/>
         </w:rPr>
-        <w:t>dir</w:t>
-      </w:r>
-      <w:proofErr w:type="spellEnd"/>
+      </w:pPr>
       <w:r>
         <w:rPr>
           <w:rFonts w:ascii="Courier New" w:hAnsi="Courier New" w:cs="Courier New"/>
           <w:sz w:val="18"/>
           <w:szCs w:val="18"/>
         </w:rPr>
-        <w:t>=./</w:t>
-      </w:r>
-    </w:p>
-    <w:p>
-      <w:pPr>
-        <w:ind w:left="270"/>
+        <w:t>s</w:t>
+      </w:r>
+      <w:r>
         <w:rPr>
           <w:rFonts w:ascii="Courier New" w:hAnsi="Courier New" w:cs="Courier New"/>
           <w:sz w:val="18"/>
           <w:szCs w:val="18"/>
         </w:rPr>
-      </w:pPr>
-      <w:proofErr w:type="gramStart"/>
-      <w:r>
+        <w:t>hutdown</w:t>
+      </w:r>
+    </w:p>
+    <w:p>
+      <w:pPr>
+        <w:ind w:left="270"/>
         <w:rPr>
           <w:rFonts w:ascii="Courier New" w:hAnsi="Courier New" w:cs="Courier New"/>
           <w:sz w:val="18"/>
           <w:szCs w:val="18"/>
         </w:rPr>
-        <w:t>c</w:t>
-      </w:r>
+      </w:pPr>
       <w:r>
         <w:rPr>
           <w:rFonts w:ascii="Courier New" w:hAnsi="Courier New" w:cs="Courier New"/>
           <w:sz w:val="18"/>
           <w:szCs w:val="18"/>
         </w:rPr>
-        <w:t>reate</w:t>
-      </w:r>
-      <w:proofErr w:type="gramEnd"/>
-      <w:r>
+        <w:t>sleep</w:t>
+      </w:r>
+    </w:p>
+    <w:p>
+      <w:pPr>
+        <w:ind w:left="270"/>
         <w:rPr>
           <w:rFonts w:ascii="Courier New" w:hAnsi="Courier New" w:cs="Courier New"/>
           <w:sz w:val="18"/>
           <w:szCs w:val="18"/>
         </w:rPr>
-        <w:t xml:space="preserve"> disk-store --name=data --</w:t>
-      </w:r>
-      <w:proofErr w:type="spellStart"/>
+      </w:pPr>
       <w:r>
         <w:rPr>
           <w:rFonts w:ascii="Courier New" w:hAnsi="Courier New" w:cs="Courier New"/>
           <w:sz w:val="18"/>
           <w:szCs w:val="18"/>
         </w:rPr>
-        <w:t>dir</w:t>
-      </w:r>
-      <w:proofErr w:type="spellEnd"/>
+        <w:t>s</w:t>
+      </w:r>
       <w:r>
         <w:rPr>
           <w:rFonts w:ascii="Courier New" w:hAnsi="Courier New" w:cs="Courier New"/>
           <w:sz w:val="18"/>
           <w:szCs w:val="18"/>
         </w:rPr>
-        <w:t>=./</w:t>
-      </w:r>
-    </w:p>
-    <w:p>
-      <w:pPr>
-        <w:ind w:left="270"/>
+        <w:t>tart server --name=server1 --</w:t>
+      </w:r>
+      <w:r>
         <w:rPr>
           <w:rFonts w:ascii="Courier New" w:hAnsi="Courier New" w:cs="Courier New"/>
           <w:sz w:val="18"/>
           <w:szCs w:val="18"/>
         </w:rPr>
-      </w:pPr>
-      <w:proofErr w:type="gramStart"/>
+        <w:t>locators=localhost[1033</w:t>
+      </w:r>
       <w:r>
         <w:rPr>
           <w:rFonts w:ascii="Courier New" w:hAnsi="Courier New" w:cs="Courier New"/>
           <w:sz w:val="18"/>
           <w:szCs w:val="18"/>
         </w:rPr>
-        <w:t>s</w:t>
+        <w:t>4] --</w:t>
       </w:r>
       <w:r>
         <w:rPr>
@@ -1075,9 +1460,8 @@
           <w:sz w:val="18"/>
           <w:szCs w:val="18"/>
         </w:rPr>
-        <w:t>leep</w:t>
-      </w:r>
-      <w:proofErr w:type="gramEnd"/>
+        <w:t>port=40401</w:t>
+      </w:r>
     </w:p>
     <w:p>
       <w:pPr>
@@ -1088,14 +1472,13 @@
           <w:szCs w:val="18"/>
         </w:rPr>
       </w:pPr>
-      <w:proofErr w:type="gramStart"/>
       <w:r>
         <w:rPr>
           <w:rFonts w:ascii="Courier New" w:hAnsi="Courier New" w:cs="Courier New"/>
           <w:sz w:val="18"/>
           <w:szCs w:val="18"/>
         </w:rPr>
-        <w:t>c</w:t>
+        <w:t>s</w:t>
       </w:r>
       <w:r>
         <w:rPr>
@@ -1103,42 +1486,44 @@
           <w:sz w:val="18"/>
           <w:szCs w:val="18"/>
         </w:rPr>
-        <w:t>onfigure</w:t>
-      </w:r>
-      <w:proofErr w:type="gramEnd"/>
+        <w:t>tart server --</w:t>
+      </w:r>
       <w:r>
         <w:rPr>
           <w:rFonts w:ascii="Courier New" w:hAnsi="Courier New" w:cs="Courier New"/>
           <w:sz w:val="18"/>
           <w:szCs w:val="18"/>
         </w:rPr>
-        <w:t xml:space="preserve"> </w:t>
-      </w:r>
-      <w:proofErr w:type="spellStart"/>
+        <w:t>name=serv</w:t>
+      </w:r>
       <w:r>
         <w:rPr>
           <w:rFonts w:ascii="Courier New" w:hAnsi="Courier New" w:cs="Courier New"/>
           <w:sz w:val="18"/>
           <w:szCs w:val="18"/>
         </w:rPr>
-        <w:t>pdx</w:t>
-      </w:r>
-      <w:proofErr w:type="spellEnd"/>
+        <w:t>er2 --locators=localhost[10334] --</w:t>
+      </w:r>
       <w:r>
         <w:rPr>
           <w:rFonts w:ascii="Courier New" w:hAnsi="Courier New" w:cs="Courier New"/>
           <w:sz w:val="18"/>
           <w:szCs w:val="18"/>
         </w:rPr>
-        <w:t xml:space="preserve"> </w:t>
-      </w:r>
+        <w:t>port=40402</w:t>
+      </w:r>
+    </w:p>
+    <w:p>
+      <w:pPr>
+        <w:ind w:left="270"/>
+      </w:pPr>
       <w:r>
         <w:rPr>
           <w:rFonts w:ascii="Courier New" w:hAnsi="Courier New" w:cs="Courier New"/>
           <w:sz w:val="18"/>
           <w:szCs w:val="18"/>
         </w:rPr>
-        <w:t>--</w:t>
+        <w:t>c</w:t>
       </w:r>
       <w:r>
         <w:rPr>
@@ -1146,7 +1531,7 @@
           <w:sz w:val="18"/>
           <w:szCs w:val="18"/>
         </w:rPr>
-        <w:t xml:space="preserve">persistent=true </w:t>
+        <w:t xml:space="preserve">reate region </w:t>
       </w:r>
       <w:r>
         <w:rPr>
@@ -1162,325 +1547,22 @@
           <w:sz w:val="18"/>
           <w:szCs w:val="18"/>
         </w:rPr>
-        <w:t>disk-store=</w:t>
-      </w:r>
-      <w:proofErr w:type="spellStart"/>
+        <w:t xml:space="preserve">name=myregion </w:t>
+      </w:r>
       <w:r>
         <w:rPr>
           <w:rFonts w:ascii="Courier New" w:hAnsi="Courier New" w:cs="Courier New"/>
           <w:sz w:val="18"/>
           <w:szCs w:val="18"/>
         </w:rPr>
-        <w:t>pdx</w:t>
-      </w:r>
-      <w:proofErr w:type="spellEnd"/>
+        <w:t>--</w:t>
+      </w:r>
       <w:r>
         <w:rPr>
           <w:rFonts w:ascii="Courier New" w:hAnsi="Courier New" w:cs="Courier New"/>
           <w:sz w:val="18"/>
           <w:szCs w:val="18"/>
         </w:rPr>
-        <w:t xml:space="preserve"> </w:t>
-      </w:r>
-      <w:r>
-        <w:rPr>
-          <w:rFonts w:ascii="Courier New" w:hAnsi="Courier New" w:cs="Courier New"/>
-          <w:sz w:val="18"/>
-          <w:szCs w:val="18"/>
-        </w:rPr>
-        <w:t>--</w:t>
-      </w:r>
-      <w:r>
-        <w:rPr>
-          <w:rFonts w:ascii="Courier New" w:hAnsi="Courier New" w:cs="Courier New"/>
-          <w:sz w:val="18"/>
-          <w:szCs w:val="18"/>
-        </w:rPr>
-        <w:t>read-serialized=true</w:t>
-      </w:r>
-    </w:p>
-    <w:p>
-      <w:pPr>
-        <w:ind w:left="270"/>
-        <w:rPr>
-          <w:rFonts w:ascii="Courier New" w:hAnsi="Courier New" w:cs="Courier New"/>
-          <w:sz w:val="18"/>
-          <w:szCs w:val="18"/>
-        </w:rPr>
-      </w:pPr>
-      <w:proofErr w:type="gramStart"/>
-      <w:r>
-        <w:rPr>
-          <w:rFonts w:ascii="Courier New" w:hAnsi="Courier New" w:cs="Courier New"/>
-          <w:sz w:val="18"/>
-          <w:szCs w:val="18"/>
-        </w:rPr>
-        <w:t>s</w:t>
-      </w:r>
-      <w:r>
-        <w:rPr>
-          <w:rFonts w:ascii="Courier New" w:hAnsi="Courier New" w:cs="Courier New"/>
-          <w:sz w:val="18"/>
-          <w:szCs w:val="18"/>
-        </w:rPr>
-        <w:t>hutdown</w:t>
-      </w:r>
-      <w:proofErr w:type="gramEnd"/>
-    </w:p>
-    <w:p>
-      <w:pPr>
-        <w:ind w:left="270"/>
-        <w:rPr>
-          <w:rFonts w:ascii="Courier New" w:hAnsi="Courier New" w:cs="Courier New"/>
-          <w:sz w:val="18"/>
-          <w:szCs w:val="18"/>
-        </w:rPr>
-      </w:pPr>
-      <w:proofErr w:type="gramStart"/>
-      <w:r>
-        <w:rPr>
-          <w:rFonts w:ascii="Courier New" w:hAnsi="Courier New" w:cs="Courier New"/>
-          <w:sz w:val="18"/>
-          <w:szCs w:val="18"/>
-        </w:rPr>
-        <w:t>sleep</w:t>
-      </w:r>
-      <w:proofErr w:type="gramEnd"/>
-    </w:p>
-    <w:p>
-      <w:pPr>
-        <w:ind w:left="270"/>
-        <w:rPr>
-          <w:rFonts w:ascii="Courier New" w:hAnsi="Courier New" w:cs="Courier New"/>
-          <w:sz w:val="18"/>
-          <w:szCs w:val="18"/>
-        </w:rPr>
-      </w:pPr>
-      <w:proofErr w:type="gramStart"/>
-      <w:r>
-        <w:rPr>
-          <w:rFonts w:ascii="Courier New" w:hAnsi="Courier New" w:cs="Courier New"/>
-          <w:sz w:val="18"/>
-          <w:szCs w:val="18"/>
-        </w:rPr>
-        <w:t>s</w:t>
-      </w:r>
-      <w:r>
-        <w:rPr>
-          <w:rFonts w:ascii="Courier New" w:hAnsi="Courier New" w:cs="Courier New"/>
-          <w:sz w:val="18"/>
-          <w:szCs w:val="18"/>
-        </w:rPr>
-        <w:t>tart</w:t>
-      </w:r>
-      <w:proofErr w:type="gramEnd"/>
-      <w:r>
-        <w:rPr>
-          <w:rFonts w:ascii="Courier New" w:hAnsi="Courier New" w:cs="Courier New"/>
-          <w:sz w:val="18"/>
-          <w:szCs w:val="18"/>
-        </w:rPr>
-        <w:t xml:space="preserve"> server --name=server1 --</w:t>
-      </w:r>
-      <w:r>
-        <w:rPr>
-          <w:rFonts w:ascii="Courier New" w:hAnsi="Courier New" w:cs="Courier New"/>
-          <w:sz w:val="18"/>
-          <w:szCs w:val="18"/>
-        </w:rPr>
-        <w:t>locators=</w:t>
-      </w:r>
-      <w:proofErr w:type="spellStart"/>
-      <w:r>
-        <w:rPr>
-          <w:rFonts w:ascii="Courier New" w:hAnsi="Courier New" w:cs="Courier New"/>
-          <w:sz w:val="18"/>
-          <w:szCs w:val="18"/>
-        </w:rPr>
-        <w:t>localhost</w:t>
-      </w:r>
-      <w:proofErr w:type="spellEnd"/>
-      <w:r>
-        <w:rPr>
-          <w:rFonts w:ascii="Courier New" w:hAnsi="Courier New" w:cs="Courier New"/>
-          <w:sz w:val="18"/>
-          <w:szCs w:val="18"/>
-        </w:rPr>
-        <w:t>[1033</w:t>
-      </w:r>
-      <w:r>
-        <w:rPr>
-          <w:rFonts w:ascii="Courier New" w:hAnsi="Courier New" w:cs="Courier New"/>
-          <w:sz w:val="18"/>
-          <w:szCs w:val="18"/>
-        </w:rPr>
-        <w:t>4] --</w:t>
-      </w:r>
-      <w:r>
-        <w:rPr>
-          <w:rFonts w:ascii="Courier New" w:hAnsi="Courier New" w:cs="Courier New"/>
-          <w:sz w:val="18"/>
-          <w:szCs w:val="18"/>
-        </w:rPr>
-        <w:t>port=40401</w:t>
-      </w:r>
-    </w:p>
-    <w:p>
-      <w:pPr>
-        <w:ind w:left="270"/>
-        <w:rPr>
-          <w:rFonts w:ascii="Courier New" w:hAnsi="Courier New" w:cs="Courier New"/>
-          <w:sz w:val="18"/>
-          <w:szCs w:val="18"/>
-        </w:rPr>
-      </w:pPr>
-      <w:proofErr w:type="gramStart"/>
-      <w:r>
-        <w:rPr>
-          <w:rFonts w:ascii="Courier New" w:hAnsi="Courier New" w:cs="Courier New"/>
-          <w:sz w:val="18"/>
-          <w:szCs w:val="18"/>
-        </w:rPr>
-        <w:t>s</w:t>
-      </w:r>
-      <w:r>
-        <w:rPr>
-          <w:rFonts w:ascii="Courier New" w:hAnsi="Courier New" w:cs="Courier New"/>
-          <w:sz w:val="18"/>
-          <w:szCs w:val="18"/>
-        </w:rPr>
-        <w:t>tart</w:t>
-      </w:r>
-      <w:proofErr w:type="gramEnd"/>
-      <w:r>
-        <w:rPr>
-          <w:rFonts w:ascii="Courier New" w:hAnsi="Courier New" w:cs="Courier New"/>
-          <w:sz w:val="18"/>
-          <w:szCs w:val="18"/>
-        </w:rPr>
-        <w:t xml:space="preserve"> server --</w:t>
-      </w:r>
-      <w:r>
-        <w:rPr>
-          <w:rFonts w:ascii="Courier New" w:hAnsi="Courier New" w:cs="Courier New"/>
-          <w:sz w:val="18"/>
-          <w:szCs w:val="18"/>
-        </w:rPr>
-        <w:t>name=serv</w:t>
-      </w:r>
-      <w:r>
-        <w:rPr>
-          <w:rFonts w:ascii="Courier New" w:hAnsi="Courier New" w:cs="Courier New"/>
-          <w:sz w:val="18"/>
-          <w:szCs w:val="18"/>
-        </w:rPr>
-        <w:t>er2 --locators=</w:t>
-      </w:r>
-      <w:proofErr w:type="spellStart"/>
-      <w:r>
-        <w:rPr>
-          <w:rFonts w:ascii="Courier New" w:hAnsi="Courier New" w:cs="Courier New"/>
-          <w:sz w:val="18"/>
-          <w:szCs w:val="18"/>
-        </w:rPr>
-        <w:t>localhost</w:t>
-      </w:r>
-      <w:proofErr w:type="spellEnd"/>
-      <w:r>
-        <w:rPr>
-          <w:rFonts w:ascii="Courier New" w:hAnsi="Courier New" w:cs="Courier New"/>
-          <w:sz w:val="18"/>
-          <w:szCs w:val="18"/>
-        </w:rPr>
-        <w:t>[10334] --</w:t>
-      </w:r>
-      <w:r>
-        <w:rPr>
-          <w:rFonts w:ascii="Courier New" w:hAnsi="Courier New" w:cs="Courier New"/>
-          <w:sz w:val="18"/>
-          <w:szCs w:val="18"/>
-        </w:rPr>
-        <w:t>port=40402</w:t>
-      </w:r>
-    </w:p>
-    <w:p>
-      <w:pPr>
-        <w:ind w:left="270"/>
-      </w:pPr>
-      <w:proofErr w:type="gramStart"/>
-      <w:r>
-        <w:rPr>
-          <w:rFonts w:ascii="Courier New" w:hAnsi="Courier New" w:cs="Courier New"/>
-          <w:sz w:val="18"/>
-          <w:szCs w:val="18"/>
-        </w:rPr>
-        <w:t>c</w:t>
-      </w:r>
-      <w:r>
-        <w:rPr>
-          <w:rFonts w:ascii="Courier New" w:hAnsi="Courier New" w:cs="Courier New"/>
-          <w:sz w:val="18"/>
-          <w:szCs w:val="18"/>
-        </w:rPr>
-        <w:t>reate</w:t>
-      </w:r>
-      <w:proofErr w:type="gramEnd"/>
-      <w:r>
-        <w:rPr>
-          <w:rFonts w:ascii="Courier New" w:hAnsi="Courier New" w:cs="Courier New"/>
-          <w:sz w:val="18"/>
-          <w:szCs w:val="18"/>
-        </w:rPr>
-        <w:t xml:space="preserve"> region </w:t>
-      </w:r>
-      <w:r>
-        <w:rPr>
-          <w:rFonts w:ascii="Courier New" w:hAnsi="Courier New" w:cs="Courier New"/>
-          <w:sz w:val="18"/>
-          <w:szCs w:val="18"/>
-        </w:rPr>
-        <w:t>--</w:t>
-      </w:r>
-      <w:r>
-        <w:rPr>
-          <w:rFonts w:ascii="Courier New" w:hAnsi="Courier New" w:cs="Courier New"/>
-          <w:sz w:val="18"/>
-          <w:szCs w:val="18"/>
-        </w:rPr>
-        <w:t>name=</w:t>
-      </w:r>
-      <w:proofErr w:type="spellStart"/>
-      <w:r>
-        <w:rPr>
-          <w:rFonts w:ascii="Courier New" w:hAnsi="Courier New" w:cs="Courier New"/>
-          <w:sz w:val="18"/>
-          <w:szCs w:val="18"/>
-        </w:rPr>
-        <w:t>myregion</w:t>
-      </w:r>
-      <w:proofErr w:type="spellEnd"/>
-      <w:r>
-        <w:rPr>
-          <w:rFonts w:ascii="Courier New" w:hAnsi="Courier New" w:cs="Courier New"/>
-          <w:sz w:val="18"/>
-          <w:szCs w:val="18"/>
-        </w:rPr>
-        <w:t xml:space="preserve"> </w:t>
-      </w:r>
-      <w:r>
-        <w:rPr>
-          <w:rFonts w:ascii="Courier New" w:hAnsi="Courier New" w:cs="Courier New"/>
-          <w:sz w:val="18"/>
-          <w:szCs w:val="18"/>
-        </w:rPr>
-        <w:t>--</w:t>
-      </w:r>
-      <w:r>
-        <w:rPr>
-          <w:rFonts w:ascii="Courier New" w:hAnsi="Courier New" w:cs="Courier New"/>
-          <w:sz w:val="18"/>
-          <w:szCs w:val="18"/>
-        </w:rPr>
         <w:t>disk-store=data</w:t>
       </w:r>
     </w:p>
@@ -1501,8 +1583,6 @@
           <w:szCs w:val="20"/>
         </w:rPr>
       </w:pPr>
-      <w:proofErr w:type="spellStart"/>
-      <w:proofErr w:type="gramStart"/>
       <w:r>
         <w:rPr>
           <w:rFonts w:ascii="Courier New" w:hAnsi="Courier New" w:cs="Courier New"/>
@@ -1517,17 +1597,15 @@
           <w:sz w:val="20"/>
           <w:szCs w:val="20"/>
         </w:rPr>
-        <w:t>fsh</w:t>
-      </w:r>
-      <w:proofErr w:type="spellEnd"/>
-      <w:proofErr w:type="gramEnd"/>
+        <w:t xml:space="preserve">fsh run </w:t>
+      </w:r>
       <w:r>
         <w:rPr>
           <w:rFonts w:ascii="Courier New" w:hAnsi="Courier New" w:cs="Courier New"/>
           <w:sz w:val="20"/>
           <w:szCs w:val="20"/>
         </w:rPr>
-        <w:t xml:space="preserve"> run </w:t>
+        <w:t>--</w:t>
       </w:r>
       <w:r>
         <w:rPr>
@@ -1535,14 +1613,6 @@
           <w:sz w:val="20"/>
           <w:szCs w:val="20"/>
         </w:rPr>
-        <w:t>--</w:t>
-      </w:r>
-      <w:r>
-        <w:rPr>
-          <w:rFonts w:ascii="Courier New" w:hAnsi="Courier New" w:cs="Courier New"/>
-          <w:sz w:val="20"/>
-          <w:szCs w:val="20"/>
-        </w:rPr>
         <w:t>file=start.txt</w:t>
       </w:r>
     </w:p>
@@ -1625,14 +1695,12 @@
       <w:r>
         <w:t xml:space="preserve"> value is fairly long, the </w:t>
       </w:r>
-      <w:proofErr w:type="gramStart"/>
       <w:r>
         <w:rPr>
           <w:rStyle w:val="HTMLPreformattedChar"/>
         </w:rPr>
         <w:t>equals</w:t>
       </w:r>
-      <w:proofErr w:type="gramEnd"/>
       <w:r>
         <w:t xml:space="preserve"> method is somewhat slow.  Since the key uses the </w:t>
       </w:r>
@@ -1654,14 +1722,12 @@
       <w:r>
         <w:t xml:space="preserve"> to determine identity, the </w:t>
       </w:r>
-      <w:proofErr w:type="gramStart"/>
       <w:r>
         <w:rPr>
           <w:rStyle w:val="HTMLPreformattedChar"/>
         </w:rPr>
         <w:t>equals</w:t>
       </w:r>
-      <w:proofErr w:type="gramEnd"/>
       <w:r>
         <w:t xml:space="preserve"> method is called many times.  This can affect performance in some situations.</w:t>
       </w:r>
@@ -1673,14 +1739,12 @@
       <w:r>
         <w:t xml:space="preserve">A numeric value, such as </w:t>
       </w:r>
-      <w:proofErr w:type="spellStart"/>
       <w:r>
         <w:rPr>
           <w:rStyle w:val="HTMLPreformattedChar"/>
         </w:rPr>
         <w:t>int</w:t>
       </w:r>
-      <w:proofErr w:type="spellEnd"/>
       <w:r>
         <w:t xml:space="preserve"> or </w:t>
       </w:r>
@@ -1711,14 +1775,12 @@
       <w:r>
         <w:t xml:space="preserve"> are very fast and efficient.  If the smaller range of values afforded by an </w:t>
       </w:r>
-      <w:proofErr w:type="spellStart"/>
       <w:r>
         <w:rPr>
           <w:rStyle w:val="HTMLPreformattedChar"/>
         </w:rPr>
         <w:t>int</w:t>
       </w:r>
-      <w:proofErr w:type="spellEnd"/>
       <w:r>
         <w:t xml:space="preserve"> are sufficient, it is the best choice</w:t>
       </w:r>
@@ -1917,14 +1979,12 @@
       <w:r>
         <w:t xml:space="preserve"> class should have an accompanying </w:t>
       </w:r>
-      <w:proofErr w:type="spellStart"/>
       <w:r>
         <w:rPr>
           <w:rStyle w:val="HTMLPreformattedChar"/>
         </w:rPr>
         <w:t>AccountKey</w:t>
       </w:r>
-      <w:proofErr w:type="spellEnd"/>
       <w:r>
         <w:t xml:space="preserve"> class.</w:t>
       </w:r>
@@ -2296,25 +2356,7 @@
           <w:sz w:val="22"/>
           <w:szCs w:val="22"/>
         </w:rPr>
-        <w:t>--</w:t>
-      </w:r>
-      <w:proofErr w:type="spellStart"/>
-      <w:r>
-        <w:rPr>
-          <w:rFonts w:ascii="Courier New" w:hAnsi="Courier New" w:cs="Courier New"/>
-          <w:sz w:val="22"/>
-          <w:szCs w:val="22"/>
-        </w:rPr>
-        <w:t>colocated</w:t>
-      </w:r>
-      <w:proofErr w:type="spellEnd"/>
-      <w:r>
-        <w:rPr>
-          <w:rFonts w:ascii="Courier New" w:hAnsi="Courier New" w:cs="Courier New"/>
-          <w:sz w:val="22"/>
-          <w:szCs w:val="22"/>
-        </w:rPr>
-        <w:t>-with=A</w:t>
+        <w:t>--colocated-with=A</w:t>
       </w:r>
       <w:r>
         <w:t xml:space="preserve"> (if GFSH is used to create the region).</w:t>
@@ -2331,11 +2373,7 @@
         <w:spacing w:after="120"/>
       </w:pPr>
       <w:r>
-        <w:t xml:space="preserve">The second </w:t>
-      </w:r>
-      <w:proofErr w:type="gramStart"/>
-      <w:r>
-        <w:t>requirement is related to how Gemfire determines which bucket to place an object</w:t>
+        <w:t>The second requirement is related to how Gemfire determines which bucket to place an object</w:t>
       </w:r>
       <w:r>
         <w:t xml:space="preserve"> on </w:t>
@@ -2370,7 +2408,6 @@
         </w:rPr>
         <w:t>remove</w:t>
       </w:r>
-      <w:proofErr w:type="gramEnd"/>
       <w:r>
         <w:t>.</w:t>
       </w:r>
@@ -2400,15 +2437,7 @@
         <w:t xml:space="preserve"> plugin is configured the default is to use the </w:t>
       </w:r>
       <w:r>
-        <w:t>key as the “</w:t>
-      </w:r>
-      <w:proofErr w:type="gramStart"/>
-      <w:r>
-        <w:t>routing  object</w:t>
-      </w:r>
-      <w:proofErr w:type="gramEnd"/>
-      <w:r>
-        <w:t>”</w:t>
+        <w:t>key as the “routing  object”</w:t>
       </w:r>
       <w:r>
         <w:t>.  The calculation is as follows</w:t>
@@ -2427,8 +2456,6 @@
           <w:szCs w:val="20"/>
         </w:rPr>
       </w:pPr>
-      <w:proofErr w:type="spellStart"/>
-      <w:proofErr w:type="gramStart"/>
       <w:r>
         <w:rPr>
           <w:rFonts w:ascii="Courier New" w:hAnsi="Courier New" w:cs="Courier New"/>
@@ -2443,79 +2470,15 @@
           <w:sz w:val="20"/>
           <w:szCs w:val="20"/>
         </w:rPr>
-        <w:t>ucketNumber</w:t>
-      </w:r>
-      <w:proofErr w:type="spellEnd"/>
-      <w:proofErr w:type="gramEnd"/>
+        <w:t>ucketNumber = Math.abs(routingObject</w:t>
+      </w:r>
       <w:r>
         <w:rPr>
           <w:rFonts w:ascii="Courier New" w:hAnsi="Courier New" w:cs="Courier New"/>
           <w:sz w:val="20"/>
           <w:szCs w:val="20"/>
         </w:rPr>
-        <w:t xml:space="preserve"> = </w:t>
-      </w:r>
-      <w:proofErr w:type="spellStart"/>
-      <w:r>
-        <w:rPr>
-          <w:rFonts w:ascii="Courier New" w:hAnsi="Courier New" w:cs="Courier New"/>
-          <w:sz w:val="20"/>
-          <w:szCs w:val="20"/>
-        </w:rPr>
-        <w:t>Math.abs</w:t>
-      </w:r>
-      <w:proofErr w:type="spellEnd"/>
-      <w:r>
-        <w:rPr>
-          <w:rFonts w:ascii="Courier New" w:hAnsi="Courier New" w:cs="Courier New"/>
-          <w:sz w:val="20"/>
-          <w:szCs w:val="20"/>
-        </w:rPr>
-        <w:t>(</w:t>
-      </w:r>
-      <w:proofErr w:type="spellStart"/>
-      <w:r>
-        <w:rPr>
-          <w:rFonts w:ascii="Courier New" w:hAnsi="Courier New" w:cs="Courier New"/>
-          <w:sz w:val="20"/>
-          <w:szCs w:val="20"/>
-        </w:rPr>
-        <w:t>routingObject</w:t>
-      </w:r>
-      <w:r>
-        <w:rPr>
-          <w:rFonts w:ascii="Courier New" w:hAnsi="Courier New" w:cs="Courier New"/>
-          <w:sz w:val="20"/>
-          <w:szCs w:val="20"/>
-        </w:rPr>
-        <w:t>.hashCode</w:t>
-      </w:r>
-      <w:proofErr w:type="spellEnd"/>
-      <w:r>
-        <w:rPr>
-          <w:rFonts w:ascii="Courier New" w:hAnsi="Courier New" w:cs="Courier New"/>
-          <w:sz w:val="20"/>
-          <w:szCs w:val="20"/>
-        </w:rPr>
-        <w:t xml:space="preserve"> % </w:t>
-      </w:r>
-      <w:proofErr w:type="spellStart"/>
-      <w:r>
-        <w:rPr>
-          <w:rFonts w:ascii="Courier New" w:hAnsi="Courier New" w:cs="Courier New"/>
-          <w:sz w:val="20"/>
-          <w:szCs w:val="20"/>
-        </w:rPr>
-        <w:t>numberOfBuckets</w:t>
-      </w:r>
-      <w:proofErr w:type="spellEnd"/>
-      <w:r>
-        <w:rPr>
-          <w:rFonts w:ascii="Courier New" w:hAnsi="Courier New" w:cs="Courier New"/>
-          <w:sz w:val="20"/>
-          <w:szCs w:val="20"/>
-        </w:rPr>
-        <w:t>)</w:t>
+        <w:t>.hashCode % numberOfBuckets)</w:t>
       </w:r>
     </w:p>
     <w:p>
@@ -2582,7 +2545,6 @@
       <w:r>
         <w:t xml:space="preserve">  In other words, </w:t>
       </w:r>
-      <w:proofErr w:type="spellStart"/>
       <w:r>
         <w:rPr>
           <w:rFonts w:ascii="Courier New" w:hAnsi="Courier New" w:cs="Courier New"/>
@@ -2591,12 +2553,9 @@
         </w:rPr>
         <w:t>AKey</w:t>
       </w:r>
-      <w:proofErr w:type="spellEnd"/>
       <w:r>
         <w:t xml:space="preserve"> has an </w:t>
       </w:r>
-      <w:proofErr w:type="spellStart"/>
-      <w:proofErr w:type="gramStart"/>
       <w:r>
         <w:rPr>
           <w:rFonts w:ascii="Courier New" w:hAnsi="Courier New" w:cs="Courier New"/>
@@ -2605,12 +2564,9 @@
         </w:rPr>
         <w:t>idA</w:t>
       </w:r>
-      <w:proofErr w:type="spellEnd"/>
-      <w:proofErr w:type="gramEnd"/>
       <w:r>
         <w:t xml:space="preserve"> field and </w:t>
       </w:r>
-      <w:proofErr w:type="spellStart"/>
       <w:r>
         <w:rPr>
           <w:rFonts w:ascii="Courier New" w:hAnsi="Courier New" w:cs="Courier New"/>
@@ -2619,14 +2575,12 @@
         </w:rPr>
         <w:t>BKey</w:t>
       </w:r>
-      <w:proofErr w:type="spellEnd"/>
       <w:r>
         <w:t xml:space="preserve"> </w:t>
       </w:r>
       <w:r>
         <w:t xml:space="preserve">has both </w:t>
       </w:r>
-      <w:proofErr w:type="spellStart"/>
       <w:r>
         <w:rPr>
           <w:rFonts w:ascii="Courier New" w:hAnsi="Courier New" w:cs="Courier New"/>
@@ -2635,11 +2589,9 @@
         </w:rPr>
         <w:t>idA</w:t>
       </w:r>
-      <w:proofErr w:type="spellEnd"/>
       <w:r>
         <w:t xml:space="preserve"> and </w:t>
       </w:r>
-      <w:proofErr w:type="spellStart"/>
       <w:r>
         <w:rPr>
           <w:rFonts w:ascii="Courier New" w:hAnsi="Courier New" w:cs="Courier New"/>
@@ -2648,7 +2600,6 @@
         </w:rPr>
         <w:t>idB</w:t>
       </w:r>
-      <w:proofErr w:type="spellEnd"/>
       <w:r>
         <w:t xml:space="preserve"> fields.  </w:t>
       </w:r>
@@ -2675,11 +2626,7 @@
         <w:t>equals</w:t>
       </w:r>
       <w:r>
-        <w:t xml:space="preserve"> </w:t>
-      </w:r>
-      <w:proofErr w:type="gramStart"/>
-      <w:r>
-        <w:t>method</w:t>
+        <w:t xml:space="preserve"> method</w:t>
       </w:r>
       <w:r>
         <w:t>s</w:t>
@@ -2687,7 +2634,6 @@
       <w:r>
         <w:t xml:space="preserve"> in </w:t>
       </w:r>
-      <w:proofErr w:type="spellStart"/>
       <w:r>
         <w:rPr>
           <w:rFonts w:ascii="Courier New" w:hAnsi="Courier New" w:cs="Courier New"/>
@@ -2696,15 +2642,9 @@
         </w:rPr>
         <w:t>AKey</w:t>
       </w:r>
-      <w:proofErr w:type="spellEnd"/>
-      <w:r>
-        <w:t xml:space="preserve"> uses</w:t>
-      </w:r>
-      <w:proofErr w:type="gramEnd"/>
-      <w:r>
-        <w:t xml:space="preserve"> the </w:t>
-      </w:r>
-      <w:proofErr w:type="spellStart"/>
+      <w:r>
+        <w:t xml:space="preserve"> uses the </w:t>
+      </w:r>
       <w:r>
         <w:rPr>
           <w:rFonts w:ascii="Courier New" w:hAnsi="Courier New" w:cs="Courier New"/>
@@ -2713,7 +2653,6 @@
         </w:rPr>
         <w:t>idA</w:t>
       </w:r>
-      <w:proofErr w:type="spellEnd"/>
       <w:r>
         <w:t xml:space="preserve"> field, and the </w:t>
       </w:r>
@@ -2739,7 +2678,6 @@
       <w:r>
         <w:t xml:space="preserve"> methods in </w:t>
       </w:r>
-      <w:proofErr w:type="spellStart"/>
       <w:r>
         <w:rPr>
           <w:rFonts w:ascii="Courier New" w:hAnsi="Courier New" w:cs="Courier New"/>
@@ -2748,11 +2686,9 @@
         </w:rPr>
         <w:t>BKey</w:t>
       </w:r>
-      <w:proofErr w:type="spellEnd"/>
       <w:r>
         <w:t xml:space="preserve"> use the </w:t>
       </w:r>
-      <w:proofErr w:type="spellStart"/>
       <w:r>
         <w:rPr>
           <w:rFonts w:ascii="Courier New" w:hAnsi="Courier New" w:cs="Courier New"/>
@@ -2761,7 +2697,6 @@
         </w:rPr>
         <w:t>idB</w:t>
       </w:r>
-      <w:proofErr w:type="spellEnd"/>
       <w:r>
         <w:t xml:space="preserve"> field.  </w:t>
       </w:r>
@@ -2779,8 +2714,6 @@
       <w:r>
         <w:t xml:space="preserve"> implementation for B just returns the </w:t>
       </w:r>
-      <w:proofErr w:type="spellStart"/>
-      <w:proofErr w:type="gramStart"/>
       <w:r>
         <w:rPr>
           <w:rFonts w:ascii="Courier New" w:hAnsi="Courier New" w:cs="Courier New"/>
@@ -2789,15 +2722,12 @@
         </w:rPr>
         <w:t>idA</w:t>
       </w:r>
-      <w:proofErr w:type="spellEnd"/>
-      <w:proofErr w:type="gramEnd"/>
       <w:r>
         <w:t xml:space="preserve"> field</w:t>
       </w:r>
       <w:r>
         <w:t xml:space="preserve"> from </w:t>
       </w:r>
-      <w:proofErr w:type="spellStart"/>
       <w:r>
         <w:rPr>
           <w:rFonts w:ascii="Courier New" w:hAnsi="Courier New" w:cs="Courier New"/>
@@ -2806,7 +2736,6 @@
         </w:rPr>
         <w:t>BKey</w:t>
       </w:r>
-      <w:proofErr w:type="spellEnd"/>
       <w:r>
         <w:t>.</w:t>
       </w:r>
@@ -2816,17 +2745,8 @@
         <w:spacing w:after="120"/>
       </w:pPr>
       <w:r>
-        <w:t xml:space="preserve">The difficulty with this technique is that only the identity of B is known – a REST </w:t>
-      </w:r>
-      <w:proofErr w:type="spellStart"/>
-      <w:r>
-        <w:t>api</w:t>
-      </w:r>
-      <w:proofErr w:type="spellEnd"/>
-      <w:r>
-        <w:t xml:space="preserve"> would only pass </w:t>
-      </w:r>
-      <w:proofErr w:type="spellStart"/>
+        <w:t xml:space="preserve">The difficulty with this technique is that only the identity of B is known – a REST api would only pass </w:t>
+      </w:r>
       <w:r>
         <w:rPr>
           <w:rFonts w:ascii="Courier New" w:hAnsi="Courier New" w:cs="Courier New"/>
@@ -2835,11 +2755,9 @@
         </w:rPr>
         <w:t>idB</w:t>
       </w:r>
-      <w:proofErr w:type="spellEnd"/>
       <w:r>
         <w:t xml:space="preserve"> since it would not know </w:t>
       </w:r>
-      <w:proofErr w:type="spellStart"/>
       <w:r>
         <w:rPr>
           <w:rFonts w:ascii="Courier New" w:hAnsi="Courier New" w:cs="Courier New"/>
@@ -2848,7 +2766,6 @@
         </w:rPr>
         <w:t>idA</w:t>
       </w:r>
-      <w:proofErr w:type="spellEnd"/>
       <w:r>
         <w:t xml:space="preserve"> (e.g., only the Order ID is known, not the Account ID, since that is what the customer would select or enter).</w:t>
       </w:r>
@@ -2868,8 +2785,6 @@
       <w:r>
         <w:t xml:space="preserve">Include both </w:t>
       </w:r>
-      <w:proofErr w:type="spellStart"/>
-      <w:proofErr w:type="gramStart"/>
       <w:r>
         <w:rPr>
           <w:rFonts w:ascii="Courier New" w:hAnsi="Courier New" w:cs="Courier New"/>
@@ -2878,12 +2793,9 @@
         </w:rPr>
         <w:t>idA</w:t>
       </w:r>
-      <w:proofErr w:type="spellEnd"/>
-      <w:proofErr w:type="gramEnd"/>
       <w:r>
         <w:t xml:space="preserve"> and </w:t>
       </w:r>
-      <w:proofErr w:type="spellStart"/>
       <w:r>
         <w:rPr>
           <w:rFonts w:ascii="Courier New" w:hAnsi="Courier New" w:cs="Courier New"/>
@@ -2892,15 +2804,9 @@
         </w:rPr>
         <w:t>idB</w:t>
       </w:r>
-      <w:proofErr w:type="spellEnd"/>
-      <w:r>
-        <w:t xml:space="preserve"> in the </w:t>
-      </w:r>
-      <w:proofErr w:type="spellStart"/>
-      <w:r>
-        <w:t>api</w:t>
-      </w:r>
-      <w:proofErr w:type="spellEnd"/>
+      <w:r>
+        <w:t xml:space="preserve"> in the api</w:t>
+      </w:r>
       <w:r>
         <w:t>.  This may be cumbersome in some situations.</w:t>
       </w:r>
@@ -2932,18 +2838,8 @@
           <w:sz w:val="22"/>
           <w:szCs w:val="22"/>
         </w:rPr>
-        <w:t>&lt;</w:t>
-      </w:r>
-      <w:proofErr w:type="spellStart"/>
-      <w:r>
-        <w:rPr>
-          <w:rFonts w:ascii="Courier New" w:hAnsi="Courier New" w:cs="Courier New"/>
-          <w:sz w:val="22"/>
-          <w:szCs w:val="22"/>
-        </w:rPr>
-        <w:t>idB</w:t>
-      </w:r>
-      <w:proofErr w:type="spellEnd"/>
+        <w:t>&lt;idB&gt;:&lt;idA</w:t>
+      </w:r>
       <w:r>
         <w:rPr>
           <w:rFonts w:ascii="Courier New" w:hAnsi="Courier New" w:cs="Courier New"/>
@@ -2952,17 +2848,31 @@
         </w:rPr>
         <w:t>&gt;</w:t>
       </w:r>
-      <w:proofErr w:type="gramStart"/>
-      <w:r>
-        <w:rPr>
-          <w:rFonts w:ascii="Courier New" w:hAnsi="Courier New" w:cs="Courier New"/>
-          <w:sz w:val="22"/>
-          <w:szCs w:val="22"/>
-        </w:rPr>
-        <w:t>:&lt;</w:t>
-      </w:r>
-      <w:proofErr w:type="spellStart"/>
-      <w:proofErr w:type="gramEnd"/>
+      <w:r>
+        <w:t xml:space="preserve">.  </w:t>
+      </w:r>
+      <w:r>
+        <w:rPr>
+          <w:rFonts w:ascii="Courier New" w:hAnsi="Courier New" w:cs="Courier New"/>
+          <w:sz w:val="22"/>
+          <w:szCs w:val="22"/>
+        </w:rPr>
+        <w:t>BKey</w:t>
+      </w:r>
+      <w:r>
+        <w:t xml:space="preserve"> would just have one field called id that would contain this string, and the custom </w:t>
+      </w:r>
+      <w:r>
+        <w:rPr>
+          <w:rFonts w:ascii="Courier New" w:hAnsi="Courier New" w:cs="Courier New"/>
+          <w:sz w:val="22"/>
+          <w:szCs w:val="22"/>
+        </w:rPr>
+        <w:t>PartitionResolver</w:t>
+      </w:r>
+      <w:r>
+        <w:t xml:space="preserve"> would parse the string to extract </w:t>
+      </w:r>
       <w:r>
         <w:rPr>
           <w:rFonts w:ascii="Courier New" w:hAnsi="Courier New" w:cs="Courier New"/>
@@ -2971,54 +2881,6 @@
         </w:rPr>
         <w:t>idA</w:t>
       </w:r>
-      <w:proofErr w:type="spellEnd"/>
-      <w:r>
-        <w:rPr>
-          <w:rFonts w:ascii="Courier New" w:hAnsi="Courier New" w:cs="Courier New"/>
-          <w:sz w:val="22"/>
-          <w:szCs w:val="22"/>
-        </w:rPr>
-        <w:t>&gt;</w:t>
-      </w:r>
-      <w:r>
-        <w:t xml:space="preserve">.  </w:t>
-      </w:r>
-      <w:proofErr w:type="spellStart"/>
-      <w:r>
-        <w:rPr>
-          <w:rFonts w:ascii="Courier New" w:hAnsi="Courier New" w:cs="Courier New"/>
-          <w:sz w:val="22"/>
-          <w:szCs w:val="22"/>
-        </w:rPr>
-        <w:t>BKey</w:t>
-      </w:r>
-      <w:proofErr w:type="spellEnd"/>
-      <w:r>
-        <w:t xml:space="preserve"> would just have one field called id that would contain this string, and the custom </w:t>
-      </w:r>
-      <w:r>
-        <w:rPr>
-          <w:rFonts w:ascii="Courier New" w:hAnsi="Courier New" w:cs="Courier New"/>
-          <w:sz w:val="22"/>
-          <w:szCs w:val="22"/>
-        </w:rPr>
-        <w:t>PartitionResolver</w:t>
-      </w:r>
-      <w:r>
-        <w:t xml:space="preserve"> would parse the string to extract </w:t>
-      </w:r>
-      <w:proofErr w:type="spellStart"/>
-      <w:proofErr w:type="gramStart"/>
-      <w:r>
-        <w:rPr>
-          <w:rFonts w:ascii="Courier New" w:hAnsi="Courier New" w:cs="Courier New"/>
-          <w:sz w:val="22"/>
-          <w:szCs w:val="22"/>
-        </w:rPr>
-        <w:t>idA</w:t>
-      </w:r>
-      <w:proofErr w:type="spellEnd"/>
-      <w:proofErr w:type="gramEnd"/>
       <w:r>
         <w:t>, which is the routing object.</w:t>
       </w:r>
@@ -3030,7 +2892,6 @@
       <w:r>
         <w:t xml:space="preserve">The </w:t>
       </w:r>
-      <w:proofErr w:type="spellStart"/>
       <w:r>
         <w:rPr>
           <w:rFonts w:ascii="Courier New" w:hAnsi="Courier New" w:cs="Courier New"/>
@@ -3047,11 +2908,9 @@
         </w:rPr>
         <w:t>emfire-util</w:t>
       </w:r>
-      <w:proofErr w:type="spellEnd"/>
       <w:r>
         <w:t xml:space="preserve"> component provides a class called </w:t>
       </w:r>
-      <w:proofErr w:type="spellStart"/>
       <w:r>
         <w:rPr>
           <w:rFonts w:ascii="Courier New" w:hAnsi="Courier New" w:cs="Courier New"/>
@@ -3060,7 +2919,6 @@
         </w:rPr>
         <w:t>EncodedStringPartitionResolver</w:t>
       </w:r>
-      <w:proofErr w:type="spellEnd"/>
       <w:r>
         <w:t xml:space="preserve"> that provides a generic solution to option 2.</w:t>
       </w:r>
@@ -3291,15 +3149,7 @@
         </w:numPr>
       </w:pPr>
       <w:r>
-        <w:t xml:space="preserve">Embed the Gemfire server inside a WAR using </w:t>
-      </w:r>
-      <w:proofErr w:type="gramStart"/>
-      <w:r>
-        <w:t>Spring</w:t>
-      </w:r>
-      <w:proofErr w:type="gramEnd"/>
-      <w:r>
-        <w:t xml:space="preserve"> and deploy the WAR to Tomcat.</w:t>
+        <w:t>Embed the Gemfire server inside a WAR using Spring and deploy the WAR to Tomcat.</w:t>
       </w:r>
     </w:p>
     <w:p>
@@ -3311,15 +3161,7 @@
         </w:numPr>
       </w:pPr>
       <w:r>
-        <w:t xml:space="preserve">Embed the Gemfire server inside a </w:t>
-      </w:r>
-      <w:proofErr w:type="gramStart"/>
-      <w:r>
-        <w:t>Spring</w:t>
-      </w:r>
-      <w:proofErr w:type="gramEnd"/>
-      <w:r>
-        <w:t xml:space="preserve"> application, especially Spring Boot.</w:t>
+        <w:t>Embed the Gemfire server inside a Spring application, especially Spring Boot.</w:t>
       </w:r>
     </w:p>
     <w:p>
@@ -3455,15 +3297,7 @@
         <w:t>ferred technique.</w:t>
       </w:r>
       <w:r>
-        <w:t xml:space="preserve">  The WAR and </w:t>
-      </w:r>
-      <w:proofErr w:type="gramStart"/>
-      <w:r>
-        <w:t>Spring</w:t>
-      </w:r>
-      <w:proofErr w:type="gramEnd"/>
-      <w:r>
-        <w:t xml:space="preserve"> techniques cannot be used, and it is difficult to deploy a JAR to the classpath on a server when using the Tile.</w:t>
+        <w:t xml:space="preserve">  The WAR and Spring techniques cannot be used, and it is difficult to deploy a JAR to the classpath on a server when using the Tile.</w:t>
       </w:r>
     </w:p>
     <w:p>
@@ -3560,34 +3394,14 @@
       <w:r>
         <w:t xml:space="preserve">The </w:t>
       </w:r>
-      <w:proofErr w:type="spellStart"/>
-      <w:r>
-        <w:rPr>
-          <w:rFonts w:ascii="Courier New" w:hAnsi="Courier New" w:cs="Courier New"/>
-          <w:sz w:val="22"/>
-          <w:szCs w:val="22"/>
-        </w:rPr>
-        <w:t>dependency</w:t>
-      </w:r>
-      <w:proofErr w:type="gramStart"/>
-      <w:r>
-        <w:rPr>
-          <w:rFonts w:ascii="Courier New" w:hAnsi="Courier New" w:cs="Courier New"/>
-          <w:sz w:val="22"/>
-          <w:szCs w:val="22"/>
-        </w:rPr>
-        <w:t>:copy</w:t>
-      </w:r>
-      <w:proofErr w:type="gramEnd"/>
-      <w:r>
-        <w:rPr>
-          <w:rFonts w:ascii="Courier New" w:hAnsi="Courier New" w:cs="Courier New"/>
-          <w:sz w:val="22"/>
-          <w:szCs w:val="22"/>
-        </w:rPr>
-        <w:t>-dependencies</w:t>
-      </w:r>
-      <w:proofErr w:type="spellEnd"/>
+      <w:r>
+        <w:rPr>
+          <w:rFonts w:ascii="Courier New" w:hAnsi="Courier New" w:cs="Courier New"/>
+          <w:sz w:val="22"/>
+          <w:szCs w:val="22"/>
+        </w:rPr>
+        <w:t>dependency:copy-dependencies</w:t>
+      </w:r>
       <w:r>
         <w:t xml:space="preserve"> phase copies all dependencies in the </w:t>
       </w:r>
@@ -3600,15 +3414,7 @@
         <w:t>target/dependency</w:t>
       </w:r>
       <w:r>
-        <w:t xml:space="preserve"> directory.  Then the dependencies can be deployed to the server using </w:t>
-      </w:r>
-      <w:proofErr w:type="spellStart"/>
-      <w:r>
-        <w:t>gfsh</w:t>
-      </w:r>
-      <w:proofErr w:type="spellEnd"/>
-      <w:r>
-        <w:t>:</w:t>
+        <w:t xml:space="preserve"> directory.  Then the dependencies can be deployed to the server using gfsh:</w:t>
       </w:r>
     </w:p>
     <w:p>
@@ -3621,7 +3427,6 @@
           <w:szCs w:val="20"/>
         </w:rPr>
       </w:pPr>
-      <w:proofErr w:type="gramStart"/>
       <w:r>
         <w:rPr>
           <w:rFonts w:ascii="Courier New" w:hAnsi="Courier New" w:cs="Courier New"/>
@@ -3636,16 +3441,15 @@
           <w:sz w:val="20"/>
           <w:szCs w:val="20"/>
         </w:rPr>
-        <w:t>eploy</w:t>
-      </w:r>
-      <w:proofErr w:type="gramEnd"/>
+        <w:t xml:space="preserve">eploy </w:t>
+      </w:r>
       <w:r>
         <w:rPr>
           <w:rFonts w:ascii="Courier New" w:hAnsi="Courier New" w:cs="Courier New"/>
           <w:sz w:val="20"/>
           <w:szCs w:val="20"/>
         </w:rPr>
-        <w:t xml:space="preserve"> </w:t>
+        <w:t>--</w:t>
       </w:r>
       <w:r>
         <w:rPr>
@@ -3653,25 +3457,7 @@
           <w:sz w:val="20"/>
           <w:szCs w:val="20"/>
         </w:rPr>
-        <w:t>--</w:t>
-      </w:r>
-      <w:proofErr w:type="spellStart"/>
-      <w:r>
-        <w:rPr>
-          <w:rFonts w:ascii="Courier New" w:hAnsi="Courier New" w:cs="Courier New"/>
-          <w:sz w:val="20"/>
-          <w:szCs w:val="20"/>
-        </w:rPr>
-        <w:t>dir</w:t>
-      </w:r>
-      <w:proofErr w:type="spellEnd"/>
-      <w:r>
-        <w:rPr>
-          <w:rFonts w:ascii="Courier New" w:hAnsi="Courier New" w:cs="Courier New"/>
-          <w:sz w:val="20"/>
-          <w:szCs w:val="20"/>
-        </w:rPr>
-        <w:t xml:space="preserve">=target/dependency </w:t>
+        <w:t xml:space="preserve">dir=target/dependency </w:t>
       </w:r>
     </w:p>
     <w:p>
@@ -3684,34 +3470,14 @@
       <w:r>
         <w:t xml:space="preserve">mapping the </w:t>
       </w:r>
-      <w:proofErr w:type="spellStart"/>
-      <w:r>
-        <w:rPr>
-          <w:rFonts w:ascii="Courier New" w:hAnsi="Courier New" w:cs="Courier New"/>
-          <w:sz w:val="22"/>
-          <w:szCs w:val="22"/>
-        </w:rPr>
-        <w:t>dependency</w:t>
-      </w:r>
-      <w:proofErr w:type="gramStart"/>
-      <w:r>
-        <w:rPr>
-          <w:rFonts w:ascii="Courier New" w:hAnsi="Courier New" w:cs="Courier New"/>
-          <w:sz w:val="22"/>
-          <w:szCs w:val="22"/>
-        </w:rPr>
-        <w:t>:copy</w:t>
-      </w:r>
-      <w:proofErr w:type="gramEnd"/>
-      <w:r>
-        <w:rPr>
-          <w:rFonts w:ascii="Courier New" w:hAnsi="Courier New" w:cs="Courier New"/>
-          <w:sz w:val="22"/>
-          <w:szCs w:val="22"/>
-        </w:rPr>
-        <w:t>-dependencies</w:t>
-      </w:r>
-      <w:proofErr w:type="spellEnd"/>
+      <w:r>
+        <w:rPr>
+          <w:rFonts w:ascii="Courier New" w:hAnsi="Courier New" w:cs="Courier New"/>
+          <w:sz w:val="22"/>
+          <w:szCs w:val="22"/>
+        </w:rPr>
+        <w:t>dependency:copy-dependencies</w:t>
+      </w:r>
       <w:r>
         <w:t xml:space="preserve"> phase to the </w:t>
       </w:r>
@@ -3741,43 +3507,7 @@
           <w:sz w:val="22"/>
           <w:szCs w:val="22"/>
         </w:rPr>
-        <w:t>&lt;</w:t>
-      </w:r>
-      <w:proofErr w:type="spellStart"/>
-      <w:r>
-        <w:rPr>
-          <w:rFonts w:ascii="Courier New" w:hAnsi="Courier New" w:cs="Courier New"/>
-          <w:sz w:val="22"/>
-          <w:szCs w:val="22"/>
-        </w:rPr>
-        <w:t>excludeScope</w:t>
-      </w:r>
-      <w:proofErr w:type="spellEnd"/>
-      <w:r>
-        <w:rPr>
-          <w:rFonts w:ascii="Courier New" w:hAnsi="Courier New" w:cs="Courier New"/>
-          <w:sz w:val="22"/>
-          <w:szCs w:val="22"/>
-        </w:rPr>
-        <w:t>&gt;provided&lt;/</w:t>
-      </w:r>
-      <w:proofErr w:type="spellStart"/>
-      <w:r>
-        <w:rPr>
-          <w:rFonts w:ascii="Courier New" w:hAnsi="Courier New" w:cs="Courier New"/>
-          <w:sz w:val="22"/>
-          <w:szCs w:val="22"/>
-        </w:rPr>
-        <w:t>excludeScope</w:t>
-      </w:r>
-      <w:proofErr w:type="spellEnd"/>
-      <w:r>
-        <w:rPr>
-          <w:rFonts w:ascii="Courier New" w:hAnsi="Courier New" w:cs="Courier New"/>
-          <w:sz w:val="22"/>
-          <w:szCs w:val="22"/>
-        </w:rPr>
-        <w:t>&gt;</w:t>
+        <w:t>&lt;excludeScope&gt;provided&lt;/excludeScope&gt;</w:t>
       </w:r>
       <w:r>
         <w:t xml:space="preserve"> to the </w:t>
@@ -3838,7 +3568,6 @@
       <w:r>
         <w:t xml:space="preserve">, and other plugins that use the </w:t>
       </w:r>
-      <w:proofErr w:type="spellStart"/>
       <w:r>
         <w:rPr>
           <w:rFonts w:ascii="Courier New" w:hAnsi="Courier New" w:cs="Courier New"/>
@@ -3847,7 +3576,6 @@
         </w:rPr>
         <w:t>Declarable.init</w:t>
       </w:r>
-      <w:proofErr w:type="spellEnd"/>
       <w:r>
         <w:t xml:space="preserve"> method for initialization: there currently is no means of supplying the properties to pass to this method.  In the cache.xml they can be provided via &lt;property&gt; elements, b</w:t>
       </w:r>
@@ -3860,7 +3588,6 @@
       <w:r>
         <w:t xml:space="preserve">  If the properties are global they can be provided via </w:t>
       </w:r>
-      <w:proofErr w:type="spellStart"/>
       <w:r>
         <w:rPr>
           <w:rFonts w:ascii="Courier New" w:hAnsi="Courier New" w:cs="Courier New"/>
@@ -3869,7 +3596,6 @@
         </w:rPr>
         <w:t>System.getProperty</w:t>
       </w:r>
-      <w:proofErr w:type="spellEnd"/>
       <w:r>
         <w:t xml:space="preserve"> with </w:t>
       </w:r>
@@ -3916,13 +3642,8 @@
         <w:t xml:space="preserve"> commonly used and rarely changing dependencies</w:t>
       </w:r>
       <w:r>
-        <w:t xml:space="preserve">, such as </w:t>
-      </w:r>
-      <w:proofErr w:type="gramStart"/>
-      <w:r>
-        <w:t>Spring</w:t>
-      </w:r>
-      <w:proofErr w:type="gramEnd"/>
+        <w:t>, such as Spring</w:t>
+      </w:r>
       <w:r>
         <w:t>, to the classpath and use GFSH to deploy application code</w:t>
       </w:r>
@@ -3984,36 +3705,15 @@
         <w:pStyle w:val="Heading3"/>
       </w:pPr>
       <w:r>
-        <w:t xml:space="preserve">Embedded in </w:t>
-      </w:r>
-      <w:proofErr w:type="gramStart"/>
-      <w:r>
-        <w:t>Spring</w:t>
-      </w:r>
-      <w:proofErr w:type="gramEnd"/>
-    </w:p>
-    <w:p>
-      <w:pPr>
-        <w:pStyle w:val="BodyText"/>
-      </w:pPr>
-      <w:r>
-        <w:t xml:space="preserve">The considerable power of </w:t>
-      </w:r>
-      <w:proofErr w:type="gramStart"/>
-      <w:r>
-        <w:t>Spring</w:t>
-      </w:r>
-      <w:proofErr w:type="gramEnd"/>
-      <w:r>
-        <w:t xml:space="preserve"> is available to the application code, especially dependency injection.  All of the </w:t>
-      </w:r>
-      <w:proofErr w:type="gramStart"/>
-      <w:r>
-        <w:t>Spring</w:t>
-      </w:r>
-      <w:proofErr w:type="gramEnd"/>
-      <w:r>
-        <w:t xml:space="preserve"> modules can be utilized.</w:t>
+        <w:t>Embedded in Spring</w:t>
+      </w:r>
+    </w:p>
+    <w:p>
+      <w:pPr>
+        <w:pStyle w:val="BodyText"/>
+      </w:pPr>
+      <w:r>
+        <w:t>The considerable power of Spring is available to the application code, especially dependency injection.  All of the Spring modules can be utilized.</w:t>
       </w:r>
       <w:r>
         <w:t xml:space="preserve">  The disadvantage is that the servers must be restarted with all the problems of data reloading</w:t>
@@ -4068,34 +3768,16 @@
       <w:r>
         <w:t xml:space="preserve">When writing code for the server, try to design the code such that it can be used either via a </w:t>
       </w:r>
-      <w:proofErr w:type="spellStart"/>
-      <w:r>
-        <w:rPr>
-          <w:rFonts w:ascii="Courier New" w:hAnsi="Courier New" w:cs="Courier New"/>
-          <w:sz w:val="22"/>
-          <w:szCs w:val="22"/>
-        </w:rPr>
-        <w:t>gfsh</w:t>
-      </w:r>
-      <w:proofErr w:type="spellEnd"/>
-      <w:r>
-        <w:rPr>
-          <w:rFonts w:ascii="Courier New" w:hAnsi="Courier New" w:cs="Courier New"/>
-          <w:sz w:val="22"/>
-          <w:szCs w:val="22"/>
-        </w:rPr>
-        <w:t xml:space="preserve"> deploy</w:t>
-      </w:r>
-      <w:r>
-        <w:t xml:space="preserve"> or embedding via a WAR or </w:t>
-      </w:r>
-      <w:proofErr w:type="gramStart"/>
-      <w:r>
-        <w:t>Spring</w:t>
-      </w:r>
-      <w:proofErr w:type="gramEnd"/>
-      <w:r>
-        <w:t xml:space="preserve">.  One of the most important aspects is how to gain access to a Region in a </w:t>
+      <w:r>
+        <w:rPr>
+          <w:rFonts w:ascii="Courier New" w:hAnsi="Courier New" w:cs="Courier New"/>
+          <w:sz w:val="22"/>
+          <w:szCs w:val="22"/>
+        </w:rPr>
+        <w:t>gfsh deploy</w:t>
+      </w:r>
+      <w:r>
+        <w:t xml:space="preserve"> or embedding via a WAR or Spring.  One of the most important aspects is how to gain access to a Region in a </w:t>
       </w:r>
       <w:r>
         <w:rPr>
@@ -4130,27 +3812,17 @@
       <w:r>
         <w:t xml:space="preserve">, etc.  In some cases the Region is provided by the callback methods in the interface (e.g., in the </w:t>
       </w:r>
-      <w:proofErr w:type="spellStart"/>
-      <w:proofErr w:type="gramStart"/>
-      <w:r>
-        <w:rPr>
-          <w:rFonts w:ascii="Courier New" w:hAnsi="Courier New" w:cs="Courier New"/>
-          <w:sz w:val="22"/>
-          <w:szCs w:val="22"/>
-        </w:rPr>
-        <w:t>CacheLoader.load</w:t>
-      </w:r>
-      <w:proofErr w:type="spellEnd"/>
-      <w:r>
-        <w:rPr>
-          <w:rFonts w:ascii="Courier New" w:hAnsi="Courier New" w:cs="Courier New"/>
-          <w:sz w:val="22"/>
-          <w:szCs w:val="22"/>
-        </w:rPr>
-        <w:t>(</w:t>
-      </w:r>
-      <w:proofErr w:type="spellStart"/>
-      <w:proofErr w:type="gramEnd"/>
+      <w:r>
+        <w:rPr>
+          <w:rFonts w:ascii="Courier New" w:hAnsi="Courier New" w:cs="Courier New"/>
+          <w:sz w:val="22"/>
+          <w:szCs w:val="22"/>
+        </w:rPr>
+        <w:t>CacheLoader.load(LoaderHelper)</w:t>
+      </w:r>
+      <w:r>
+        <w:t xml:space="preserve"> method the </w:t>
+      </w:r>
       <w:r>
         <w:rPr>
           <w:rFonts w:ascii="Courier New" w:hAnsi="Courier New" w:cs="Courier New"/>
@@ -4159,126 +3831,91 @@
         </w:rPr>
         <w:t>LoaderHelper</w:t>
       </w:r>
-      <w:proofErr w:type="spellEnd"/>
-      <w:r>
-        <w:rPr>
-          <w:rFonts w:ascii="Courier New" w:hAnsi="Courier New" w:cs="Courier New"/>
-          <w:sz w:val="22"/>
-          <w:szCs w:val="22"/>
-        </w:rPr>
+      <w:r>
+        <w:t xml:space="preserve"> class provides access to the Region that triggered the call to the </w:t>
+      </w:r>
+      <w:r>
+        <w:rPr>
+          <w:rFonts w:ascii="Courier New" w:hAnsi="Courier New" w:cs="Courier New"/>
+          <w:sz w:val="22"/>
+          <w:szCs w:val="22"/>
+        </w:rPr>
+        <w:t>CacheLoader</w:t>
+      </w:r>
+      <w:r>
+        <w:t>).  Where the Region is not provided by the plugin interface it must be obtained some other way.  If the plugin implementation is created by Spring the Region may be injected via a setter method.  If the plugin implementation is configured via gfsh</w:t>
+      </w:r>
+    </w:p>
+    <w:p>
+      <w:pPr>
+        <w:pStyle w:val="Heading3"/>
+      </w:pPr>
+      <w:r>
+        <w:t>Rules Engine</w:t>
+      </w:r>
+    </w:p>
+    <w:p>
+      <w:pPr>
+        <w:pStyle w:val="BodyText"/>
+      </w:pPr>
+      <w:r>
+        <w:t>Since the code running in the server often is implementing business rules, a rules engine is a natural choice for executing business logic.</w:t>
+      </w:r>
+      <w:r>
+        <w:t xml:space="preserve">  Most rule engines allow rules to be dynamically modified, and some even provide repositories to store the rules.  They also can have Java code embedded inside the rule, so actual code can be deployed to server.  Rule engines commonly compile the rule to Java so the execution is almost as fast as plain code.</w:t>
+      </w:r>
+    </w:p>
+    <w:p>
+      <w:pPr>
+        <w:pStyle w:val="BodyText"/>
+      </w:pPr>
+      <w:r>
+        <w:t>Gemfire Examples include a component that demonstrates the use of Drools (</w:t>
+      </w:r>
+      <w:r>
+        <w:t>http://drools.org/</w:t>
+      </w:r>
+      <w:r>
+        <w:t>) inside of a Gemfire server node.</w:t>
+      </w:r>
+    </w:p>
+    <w:p>
+      <w:pPr>
+        <w:pStyle w:val="Heading3"/>
+      </w:pPr>
+      <w:r>
+        <w:t>Scripting</w:t>
+      </w:r>
+    </w:p>
+    <w:p>
+      <w:pPr>
+        <w:pStyle w:val="BodyText"/>
+      </w:pPr>
+      <w:r>
+        <w:t>Scripting engines, such as Groovy</w:t>
+      </w:r>
+      <w:r>
+        <w:t xml:space="preserve"> (</w:t>
+      </w:r>
+      <w:r>
+        <w:t>http://www.groovy-lang.org</w:t>
+      </w:r>
+      <w:r>
         <w:t>)</w:t>
       </w:r>
       <w:r>
-        <w:t xml:space="preserve"> method the </w:t>
-      </w:r>
-      <w:proofErr w:type="spellStart"/>
-      <w:r>
-        <w:rPr>
-          <w:rFonts w:ascii="Courier New" w:hAnsi="Courier New" w:cs="Courier New"/>
-          <w:sz w:val="22"/>
-          <w:szCs w:val="22"/>
-        </w:rPr>
-        <w:t>LoaderHelper</w:t>
-      </w:r>
-      <w:proofErr w:type="spellEnd"/>
-      <w:r>
-        <w:t xml:space="preserve"> class provides access to the Region that triggered the call to the </w:t>
-      </w:r>
-      <w:r>
-        <w:rPr>
-          <w:rFonts w:ascii="Courier New" w:hAnsi="Courier New" w:cs="Courier New"/>
-          <w:sz w:val="22"/>
-          <w:szCs w:val="22"/>
-        </w:rPr>
-        <w:t>CacheLoader</w:t>
-      </w:r>
-      <w:r>
-        <w:t xml:space="preserve">).  Where the Region is not provided by the plugin interface it must be obtained some other way.  If the plugin implementation is created by </w:t>
-      </w:r>
-      <w:proofErr w:type="gramStart"/>
-      <w:r>
-        <w:t>Spring</w:t>
-      </w:r>
-      <w:proofErr w:type="gramEnd"/>
-      <w:r>
-        <w:t xml:space="preserve"> the Region may be injected via a setter method.  If the plugin implementation is configured via </w:t>
-      </w:r>
-      <w:proofErr w:type="spellStart"/>
-      <w:r>
-        <w:t>gfsh</w:t>
-      </w:r>
-      <w:proofErr w:type="spellEnd"/>
-    </w:p>
-    <w:p>
-      <w:pPr>
-        <w:pStyle w:val="Heading3"/>
-      </w:pPr>
-      <w:r>
-        <w:t>Rules Engine</w:t>
-      </w:r>
-    </w:p>
-    <w:p>
-      <w:pPr>
-        <w:pStyle w:val="BodyText"/>
-      </w:pPr>
-      <w:r>
-        <w:t>Since the code running in the server often is implementing business rules, a rules engine is a natural choice for executing business logic.</w:t>
-      </w:r>
-      <w:r>
-        <w:t xml:space="preserve">  Most rule engines allow rules to be dynamically modified, and some even provide repositories to store the rules.  They also can have Java code embedded inside the rule, so actual code can be deployed to server.  Rule engines commonly compile the rule to Java so the execution is almost as fast as plain code.</w:t>
-      </w:r>
-    </w:p>
-    <w:p>
-      <w:pPr>
-        <w:pStyle w:val="BodyText"/>
-      </w:pPr>
-      <w:r>
-        <w:t>Gemfire Examples include a component that demonstrates the use of Drools (</w:t>
-      </w:r>
-      <w:r>
-        <w:t>http://drools.org/</w:t>
-      </w:r>
-      <w:r>
-        <w:t>) inside of a Gemfire server node.</w:t>
-      </w:r>
-    </w:p>
-    <w:p>
-      <w:pPr>
-        <w:pStyle w:val="Heading3"/>
-      </w:pPr>
-      <w:r>
-        <w:t>Scripting</w:t>
-      </w:r>
-    </w:p>
-    <w:p>
-      <w:pPr>
-        <w:pStyle w:val="BodyText"/>
-      </w:pPr>
-      <w:r>
-        <w:t>Scripting engines, such as Groovy</w:t>
+        <w:t>, JRuby, and Jython, allow for dynamic modification of scripts.  Groovy is a Java dialect, so the learning curve for Java developers is relatively short.  Groovy provides an API, GroovyScriptEngine</w:t>
       </w:r>
       <w:r>
         <w:t xml:space="preserve"> (</w:t>
       </w:r>
       <w:r>
-        <w:t>http://www.groovy-lang.org</w:t>
+        <w:t>http://www.groovy-lang.org/integrating.html</w:t>
       </w:r>
       <w:r>
         <w:t>)</w:t>
       </w:r>
       <w:r>
-        <w:t>, JRuby, and Jython, allow for dynamic modification of scripts.  Groovy is a Java dialect, so the learning curve for Java developers is relatively short.  Groovy provides an API, GroovyScriptEngine</w:t>
-      </w:r>
-      <w:r>
-        <w:t xml:space="preserve"> (</w:t>
-      </w:r>
-      <w:r>
-        <w:t>http://www.groovy-lang.org/integrating.html</w:t>
-      </w:r>
-      <w:r>
-        <w:t>)</w:t>
-      </w:r>
-      <w:r>
         <w:t>, which is specifically designed for embedded scripting.</w:t>
       </w:r>
     </w:p>
@@ -4313,28 +3950,17 @@
       <w:r>
         <w:t xml:space="preserve">Server-side code in Gemfire can easily be debugged since Gemfire is written in Java and can be started via a standard debug configuration in Eclipse.  When the </w:t>
       </w:r>
-      <w:proofErr w:type="spellStart"/>
-      <w:r>
-        <w:rPr>
-          <w:rFonts w:ascii="Courier New" w:hAnsi="Courier New" w:cs="Courier New"/>
-          <w:sz w:val="22"/>
-          <w:szCs w:val="22"/>
-        </w:rPr>
-        <w:t>gfsh</w:t>
-      </w:r>
-      <w:proofErr w:type="spellEnd"/>
-      <w:r>
-        <w:rPr>
-          <w:rFonts w:ascii="Courier New" w:hAnsi="Courier New" w:cs="Courier New"/>
-          <w:sz w:val="22"/>
-          <w:szCs w:val="22"/>
-        </w:rPr>
-        <w:t xml:space="preserve"> start server</w:t>
+      <w:r>
+        <w:rPr>
+          <w:rFonts w:ascii="Courier New" w:hAnsi="Courier New" w:cs="Courier New"/>
+          <w:sz w:val="22"/>
+          <w:szCs w:val="22"/>
+        </w:rPr>
+        <w:t>gfsh start server</w:t>
       </w:r>
       <w:r>
         <w:t xml:space="preserve"> command is executed the script eventually calls a main method in the </w:t>
       </w:r>
-      <w:proofErr w:type="spellStart"/>
       <w:r>
         <w:rPr>
           <w:rFonts w:ascii="Courier New" w:hAnsi="Courier New" w:cs="Courier New"/>
@@ -4343,7 +3969,6 @@
         </w:rPr>
         <w:t>com.gemstone.gemfire.distributed.ServerLauncher</w:t>
       </w:r>
-      <w:proofErr w:type="spellEnd"/>
       <w:r>
         <w:rPr>
           <w:rFonts w:cs=".SF NS Text"/>
@@ -4433,7 +4058,6 @@
       <w:r>
         <w:t xml:space="preserve">or search for </w:t>
       </w:r>
-      <w:proofErr w:type="spellStart"/>
       <w:r>
         <w:rPr>
           <w:rFonts w:ascii="Courier New" w:hAnsi="Courier New" w:cs="Courier New"/>
@@ -4442,7 +4066,6 @@
         </w:rPr>
         <w:t>com.gemstone.gemfire.distributed.ServerLauncher</w:t>
       </w:r>
-      <w:proofErr w:type="spellEnd"/>
       <w:r>
         <w:rPr>
           <w:rFonts w:cs=".SF NS Text"/>
@@ -4485,25 +4108,7 @@
           <w:sz w:val="22"/>
           <w:szCs w:val="22"/>
         </w:rPr>
-        <w:t>–</w:t>
-      </w:r>
-      <w:proofErr w:type="spellStart"/>
-      <w:r>
-        <w:rPr>
-          <w:rFonts w:ascii="Courier New" w:hAnsi="Courier New" w:cs="Courier New"/>
-          <w:sz w:val="22"/>
-          <w:szCs w:val="22"/>
-        </w:rPr>
-        <w:t>Dgemfire.locators</w:t>
-      </w:r>
-      <w:proofErr w:type="spellEnd"/>
-      <w:r>
-        <w:rPr>
-          <w:rFonts w:ascii="Courier New" w:hAnsi="Courier New" w:cs="Courier New"/>
-          <w:sz w:val="22"/>
-          <w:szCs w:val="22"/>
-        </w:rPr>
-        <w:t>=&lt;locator&gt;</w:t>
+        <w:t>–Dgemfire.locators=&lt;locator&gt;</w:t>
       </w:r>
       <w:r>
         <w:rPr>
@@ -4557,33 +4162,15 @@
           <w:sz w:val="22"/>
           <w:szCs w:val="22"/>
         </w:rPr>
-        <w:t>–</w:t>
-      </w:r>
-      <w:proofErr w:type="spellStart"/>
-      <w:r>
-        <w:rPr>
-          <w:rFonts w:ascii="Courier New" w:hAnsi="Courier New" w:cs="Courier New"/>
-          <w:sz w:val="22"/>
-          <w:szCs w:val="22"/>
-        </w:rPr>
-        <w:t>Dgemfire.</w:t>
-      </w:r>
-      <w:r>
-        <w:rPr>
-          <w:rFonts w:ascii="Courier New" w:hAnsi="Courier New" w:cs="Courier New"/>
-          <w:sz w:val="22"/>
-          <w:szCs w:val="22"/>
-        </w:rPr>
-        <w:t>cache</w:t>
-      </w:r>
-      <w:proofErr w:type="spellEnd"/>
-      <w:r>
-        <w:rPr>
-          <w:rFonts w:ascii="Courier New" w:hAnsi="Courier New" w:cs="Courier New"/>
-          <w:sz w:val="22"/>
-          <w:szCs w:val="22"/>
-        </w:rPr>
-        <w:t>-xml-file=path/to</w:t>
+        <w:t>–Dgemfire.</w:t>
+      </w:r>
+      <w:r>
+        <w:rPr>
+          <w:rFonts w:ascii="Courier New" w:hAnsi="Courier New" w:cs="Courier New"/>
+          <w:sz w:val="22"/>
+          <w:szCs w:val="22"/>
+        </w:rPr>
+        <w:t>cache-xml-file=path/to</w:t>
       </w:r>
       <w:r>
         <w:rPr>
@@ -4602,15 +4189,7 @@
         <w:t>cache.xml</w:t>
       </w:r>
       <w:r>
-        <w:t xml:space="preserve">.  Note that it should NOT go in </w:t>
-      </w:r>
-      <w:proofErr w:type="spellStart"/>
-      <w:r>
-        <w:t>src</w:t>
-      </w:r>
-      <w:proofErr w:type="spellEnd"/>
-      <w:r>
-        <w:t xml:space="preserve">/main/resources since it will end up in the JAR file, which </w:t>
+        <w:t xml:space="preserve">.  Note that it should NOT go in src/main/resources since it will end up in the JAR file, which </w:t>
       </w:r>
       <w:r>
         <w:t>will eventually get</w:t>
@@ -4627,7 +4206,6 @@
       <w:r>
         <w:t xml:space="preserve">test is run via the </w:t>
       </w:r>
-      <w:proofErr w:type="spellStart"/>
       <w:r>
         <w:rPr>
           <w:rFonts w:ascii="Courier New" w:hAnsi="Courier New" w:cs="Courier New"/>
@@ -4636,7 +4214,6 @@
         </w:rPr>
         <w:t>ClientCache</w:t>
       </w:r>
-      <w:proofErr w:type="spellEnd"/>
       <w:r>
         <w:t>.</w:t>
       </w:r>
@@ -4664,53 +4241,7 @@
           <w:sz w:val="22"/>
           <w:szCs w:val="22"/>
         </w:rPr>
-        <w:t xml:space="preserve">Cache </w:t>
-      </w:r>
-      <w:proofErr w:type="spellStart"/>
-      <w:r>
-        <w:rPr>
-          <w:rFonts w:ascii="Courier New" w:hAnsi="Courier New" w:cs="Courier New"/>
-          <w:sz w:val="22"/>
-          <w:szCs w:val="22"/>
-        </w:rPr>
-        <w:t>cache</w:t>
-      </w:r>
-      <w:proofErr w:type="spellEnd"/>
-      <w:r>
-        <w:rPr>
-          <w:rFonts w:ascii="Courier New" w:hAnsi="Courier New" w:cs="Courier New"/>
-          <w:sz w:val="22"/>
-          <w:szCs w:val="22"/>
-        </w:rPr>
-        <w:t xml:space="preserve"> = new </w:t>
-      </w:r>
-      <w:proofErr w:type="spellStart"/>
-      <w:proofErr w:type="gramStart"/>
-      <w:r>
-        <w:rPr>
-          <w:rFonts w:ascii="Courier New" w:hAnsi="Courier New" w:cs="Courier New"/>
-          <w:sz w:val="22"/>
-          <w:szCs w:val="22"/>
-        </w:rPr>
-        <w:t>CacheFactory</w:t>
-      </w:r>
-      <w:proofErr w:type="spellEnd"/>
-      <w:r>
-        <w:rPr>
-          <w:rFonts w:ascii="Courier New" w:hAnsi="Courier New" w:cs="Courier New"/>
-          <w:sz w:val="22"/>
-          <w:szCs w:val="22"/>
-        </w:rPr>
-        <w:t>(</w:t>
-      </w:r>
-      <w:proofErr w:type="gramEnd"/>
-      <w:r>
-        <w:rPr>
-          <w:rFonts w:ascii="Courier New" w:hAnsi="Courier New" w:cs="Courier New"/>
-          <w:sz w:val="22"/>
-          <w:szCs w:val="22"/>
-        </w:rPr>
-        <w:t>).create()</w:t>
+        <w:t>Cache cache = new CacheFactory().create()</w:t>
       </w:r>
       <w:r>
         <w:rPr>
@@ -4771,7 +4302,6 @@
       <w:r>
         <w:t xml:space="preserve">Create your own Log4J2 configuration file and explicitly specify its location with the –Dlog4j.configurationFile=/path/to/log4j2.xml system property.  Care must be taken to ensure that any logger in the </w:t>
       </w:r>
-      <w:proofErr w:type="spellStart"/>
       <w:r>
         <w:rPr>
           <w:rFonts w:ascii="Courier New" w:hAnsi="Courier New" w:cs="Courier New"/>
@@ -4780,7 +4310,6 @@
         </w:rPr>
         <w:t>com.gemstone.gemfire</w:t>
       </w:r>
-      <w:proofErr w:type="spellEnd"/>
       <w:r>
         <w:t xml:space="preserve"> package is logging at WARN since the output is extensive</w:t>
       </w:r>
@@ -4799,13 +4328,8 @@
         <w:t>Use Slf4J</w:t>
       </w:r>
       <w:r>
-        <w:t>/</w:t>
-      </w:r>
-      <w:proofErr w:type="spellStart"/>
-      <w:r>
-        <w:t>Logback</w:t>
-      </w:r>
-      <w:proofErr w:type="spellEnd"/>
+        <w:t>/Logback</w:t>
+      </w:r>
       <w:r>
         <w:t xml:space="preserve"> for Application Code</w:t>
       </w:r>
@@ -4815,28 +4339,10 @@
         <w:t>Use Slf4J</w:t>
       </w:r>
       <w:r>
-        <w:t xml:space="preserve"> </w:t>
-      </w:r>
-      <w:proofErr w:type="spellStart"/>
-      <w:proofErr w:type="gramStart"/>
-      <w:r>
-        <w:t>api</w:t>
-      </w:r>
-      <w:proofErr w:type="spellEnd"/>
-      <w:proofErr w:type="gramEnd"/>
-      <w:r>
-        <w:t xml:space="preserve"> and the </w:t>
-      </w:r>
-      <w:proofErr w:type="spellStart"/>
-      <w:r>
-        <w:t>L</w:t>
-      </w:r>
-      <w:r>
-        <w:t>ogback</w:t>
-      </w:r>
-      <w:proofErr w:type="spellEnd"/>
-      <w:r>
-        <w:t xml:space="preserve"> implementation, with a separate logback.xml configuration file</w:t>
+        <w:t xml:space="preserve"> api and the L</w:t>
+      </w:r>
+      <w:r>
+        <w:t>ogback implementation, with a separate logback.xml configuration file</w:t>
       </w:r>
       <w:r>
         <w:t xml:space="preserve"> that uses a file logger and writes to a separate log file</w:t>
@@ -4845,17 +4351,7 @@
         <w:t>.</w:t>
       </w:r>
       <w:r>
-        <w:t xml:space="preserve">  Note that there is a Log4J2 bridge component, log4j-slf4j-impl.  This allows the code to use the Slf4J </w:t>
-      </w:r>
-      <w:proofErr w:type="spellStart"/>
-      <w:proofErr w:type="gramStart"/>
-      <w:r>
-        <w:t>api</w:t>
-      </w:r>
-      <w:proofErr w:type="spellEnd"/>
-      <w:proofErr w:type="gramEnd"/>
-      <w:r>
-        <w:t xml:space="preserve"> but still use Log4J2 as the implementation.  This provides some flexibility since the logging implementation can change without changing any of the </w:t>
+        <w:t xml:space="preserve">  Note that there is a Log4J2 bridge component, log4j-slf4j-impl.  This allows the code to use the Slf4J api but still use Log4J2 as the implementation.  This provides some flexibility since the logging implementation can change without changing any of the </w:t>
       </w:r>
       <w:r>
         <w:t>application code.</w:t>
@@ -4921,7 +4417,6 @@
           <w:szCs w:val="22"/>
         </w:rPr>
       </w:pPr>
-      <w:proofErr w:type="gramStart"/>
       <w:r>
         <w:rPr>
           <w:rFonts w:ascii="Courier New" w:hAnsi="Courier New" w:cs="Courier New"/>
@@ -4936,16 +4431,7 @@
           <w:sz w:val="22"/>
           <w:szCs w:val="22"/>
         </w:rPr>
-        <w:t>onnect</w:t>
-      </w:r>
-      <w:proofErr w:type="gramEnd"/>
-      <w:r>
-        <w:rPr>
-          <w:rFonts w:ascii="Courier New" w:hAnsi="Courier New" w:cs="Courier New"/>
-          <w:sz w:val="22"/>
-          <w:szCs w:val="22"/>
-        </w:rPr>
-        <w:t xml:space="preserve"> </w:t>
+        <w:t xml:space="preserve">onnect </w:t>
       </w:r>
       <w:r>
         <w:rPr>
@@ -4961,32 +4447,13 @@
           <w:sz w:val="22"/>
           <w:szCs w:val="22"/>
         </w:rPr>
-        <w:t>locator=</w:t>
-      </w:r>
-      <w:proofErr w:type="spellStart"/>
-      <w:r>
-        <w:rPr>
-          <w:rFonts w:ascii="Courier New" w:hAnsi="Courier New" w:cs="Courier New"/>
-          <w:sz w:val="22"/>
-          <w:szCs w:val="22"/>
-        </w:rPr>
-        <w:t>mylocator</w:t>
-      </w:r>
-      <w:proofErr w:type="spellEnd"/>
-      <w:r>
-        <w:rPr>
-          <w:rFonts w:ascii="Courier New" w:hAnsi="Courier New" w:cs="Courier New"/>
-          <w:sz w:val="22"/>
-          <w:szCs w:val="22"/>
-        </w:rPr>
-        <w:t>[10123]</w:t>
+        <w:t>locator=mylocator[10123]</w:t>
       </w:r>
     </w:p>
     <w:p>
       <w:pPr>
         <w:ind w:left="360"/>
       </w:pPr>
-      <w:proofErr w:type="gramStart"/>
       <w:r>
         <w:rPr>
           <w:rFonts w:ascii="Courier New" w:hAnsi="Courier New" w:cs="Courier New"/>
@@ -5001,16 +4468,7 @@
           <w:sz w:val="22"/>
           <w:szCs w:val="22"/>
         </w:rPr>
-        <w:t>reate</w:t>
-      </w:r>
-      <w:proofErr w:type="gramEnd"/>
-      <w:r>
-        <w:rPr>
-          <w:rFonts w:ascii="Courier New" w:hAnsi="Courier New" w:cs="Courier New"/>
-          <w:sz w:val="22"/>
-          <w:szCs w:val="22"/>
-        </w:rPr>
-        <w:t xml:space="preserve"> region </w:t>
+        <w:t xml:space="preserve">reate region </w:t>
       </w:r>
       <w:r>
         <w:rPr>
@@ -5026,25 +4484,7 @@
           <w:sz w:val="22"/>
           <w:szCs w:val="22"/>
         </w:rPr>
-        <w:t>name=</w:t>
-      </w:r>
-      <w:proofErr w:type="spellStart"/>
-      <w:r>
-        <w:rPr>
-          <w:rFonts w:ascii="Courier New" w:hAnsi="Courier New" w:cs="Courier New"/>
-          <w:sz w:val="22"/>
-          <w:szCs w:val="22"/>
-        </w:rPr>
-        <w:t>myregion</w:t>
-      </w:r>
-      <w:proofErr w:type="spellEnd"/>
-      <w:r>
-        <w:rPr>
-          <w:rFonts w:ascii="Courier New" w:hAnsi="Courier New" w:cs="Courier New"/>
-          <w:sz w:val="22"/>
-          <w:szCs w:val="22"/>
-        </w:rPr>
-        <w:t xml:space="preserve"> </w:t>
+        <w:t xml:space="preserve">name=myregion </w:t>
       </w:r>
       <w:r>
         <w:rPr>
@@ -5080,8 +4520,6 @@
           <w:szCs w:val="22"/>
         </w:rPr>
       </w:pPr>
-      <w:proofErr w:type="spellStart"/>
-      <w:proofErr w:type="gramStart"/>
       <w:r>
         <w:rPr>
           <w:rFonts w:ascii="Courier New" w:hAnsi="Courier New" w:cs="Courier New"/>
@@ -5096,17 +4534,7 @@
           <w:sz w:val="22"/>
           <w:szCs w:val="22"/>
         </w:rPr>
-        <w:t>fsh</w:t>
-      </w:r>
-      <w:proofErr w:type="spellEnd"/>
-      <w:proofErr w:type="gramEnd"/>
-      <w:r>
-        <w:rPr>
-          <w:rFonts w:ascii="Courier New" w:hAnsi="Courier New" w:cs="Courier New"/>
-          <w:sz w:val="22"/>
-          <w:szCs w:val="22"/>
-        </w:rPr>
-        <w:t xml:space="preserve"> run </w:t>
+        <w:t xml:space="preserve">fsh run </w:t>
       </w:r>
       <w:r>
         <w:rPr>
@@ -5130,15 +4558,7 @@
         <w:spacing w:before="120"/>
       </w:pPr>
       <w:r>
-        <w:t xml:space="preserve">Note that the preceding line is not interactive, so it could be run as part of a build, via a </w:t>
-      </w:r>
-      <w:proofErr w:type="spellStart"/>
-      <w:r>
-        <w:t>cron</w:t>
-      </w:r>
-      <w:proofErr w:type="spellEnd"/>
-      <w:r>
-        <w:t xml:space="preserve"> job, or any other facility that can execute shell commands.</w:t>
+        <w:t>Note that the preceding line is not interactive, so it could be run as part of a build, via a cron job, or any other facility that can execute shell commands.</w:t>
       </w:r>
     </w:p>
     <w:p>
@@ -5175,15 +4595,7 @@
         </w:numPr>
       </w:pPr>
       <w:r>
-        <w:t>Create a disk store called “</w:t>
-      </w:r>
-      <w:proofErr w:type="spellStart"/>
-      <w:r>
-        <w:t>pdx</w:t>
-      </w:r>
-      <w:proofErr w:type="spellEnd"/>
-      <w:r>
-        <w:t xml:space="preserve">” using the </w:t>
+        <w:t xml:space="preserve">Create a disk store called “pdx” using the </w:t>
       </w:r>
       <w:r>
         <w:rPr>
@@ -5214,18 +4626,8 @@
           <w:sz w:val="22"/>
           <w:szCs w:val="22"/>
         </w:rPr>
-        <w:t xml:space="preserve">configure </w:t>
-      </w:r>
-      <w:proofErr w:type="spellStart"/>
-      <w:r>
-        <w:rPr>
-          <w:rFonts w:ascii="Courier New" w:hAnsi="Courier New" w:cs="Courier New"/>
-          <w:sz w:val="22"/>
-          <w:szCs w:val="22"/>
-        </w:rPr>
-        <w:t>pdx</w:t>
-      </w:r>
-      <w:proofErr w:type="spellEnd"/>
+        <w:t>configure pdx</w:t>
+      </w:r>
       <w:r>
         <w:t xml:space="preserve"> command</w:t>
       </w:r>
@@ -5263,25 +4665,7 @@
           <w:sz w:val="22"/>
           <w:szCs w:val="22"/>
         </w:rPr>
-        <w:t>auto-</w:t>
-      </w:r>
-      <w:proofErr w:type="spellStart"/>
-      <w:r>
-        <w:rPr>
-          <w:rFonts w:ascii="Courier New" w:hAnsi="Courier New" w:cs="Courier New"/>
-          <w:sz w:val="22"/>
-          <w:szCs w:val="22"/>
-        </w:rPr>
-        <w:t>serializable</w:t>
-      </w:r>
-      <w:proofErr w:type="spellEnd"/>
-      <w:r>
-        <w:rPr>
-          <w:rFonts w:ascii="Courier New" w:hAnsi="Courier New" w:cs="Courier New"/>
-          <w:sz w:val="22"/>
-          <w:szCs w:val="22"/>
-        </w:rPr>
-        <w:t>-classes</w:t>
+        <w:t>auto-serializable-classes</w:t>
       </w:r>
       <w:r>
         <w:t xml:space="preserve"> option.  The best way to minimize the chance of incorrectly configuring PDX is to use a run script that is checked into source code control, rather than typing commands directly into GFSH.</w:t>
@@ -5446,15 +4830,7 @@
         <w:t>PdxInstance</w:t>
       </w:r>
       <w:r>
-        <w:t xml:space="preserve"> rather than String, Integer, or </w:t>
-      </w:r>
-      <w:proofErr w:type="gramStart"/>
-      <w:r>
-        <w:t>Long</w:t>
-      </w:r>
-      <w:proofErr w:type="gramEnd"/>
-      <w:r>
-        <w:t xml:space="preserve">, since the problem with </w:t>
+        <w:t xml:space="preserve"> rather than String, Integer, or Long, since the problem with </w:t>
       </w:r>
       <w:r>
         <w:rPr>
@@ -5498,7 +4874,6 @@
       <w:r>
         <w:t xml:space="preserve"> can be converted to and from a JSON string very easily (using the </w:t>
       </w:r>
-      <w:proofErr w:type="spellStart"/>
       <w:r>
         <w:rPr>
           <w:rFonts w:ascii="Courier New" w:hAnsi="Courier New" w:cs="Courier New"/>
@@ -5507,11 +4882,9 @@
         </w:rPr>
         <w:t>JSONFormatter</w:t>
       </w:r>
-      <w:proofErr w:type="spellEnd"/>
       <w:r>
         <w:t xml:space="preserve"> helper class in Gemfire).  Gemfire will use a special PDX type for a PdxInstance converted from JSON.  However, if domain classes are also used to access the same data it is not possible to use </w:t>
       </w:r>
-      <w:proofErr w:type="spellStart"/>
       <w:r>
         <w:rPr>
           <w:rFonts w:ascii="Courier New" w:hAnsi="Courier New" w:cs="Courier New"/>
@@ -5520,11 +4893,9 @@
         </w:rPr>
         <w:t>JSONFormatter</w:t>
       </w:r>
-      <w:proofErr w:type="spellEnd"/>
       <w:r>
         <w:t xml:space="preserve"> since the PDX type is not the domain class.  The </w:t>
       </w:r>
-      <w:proofErr w:type="spellStart"/>
       <w:r>
         <w:rPr>
           <w:rFonts w:ascii="Courier New" w:hAnsi="Courier New" w:cs="Courier New"/>
@@ -5541,11 +4912,9 @@
         </w:rPr>
         <w:t>emfire-util</w:t>
       </w:r>
-      <w:proofErr w:type="spellEnd"/>
       <w:r>
         <w:t xml:space="preserve"> component includes a solution, in the form of the </w:t>
       </w:r>
-      <w:proofErr w:type="spellStart"/>
       <w:r>
         <w:rPr>
           <w:rFonts w:ascii="Courier New" w:hAnsi="Courier New" w:cs="Courier New"/>
@@ -5554,7 +4923,6 @@
         </w:rPr>
         <w:t>JSONConverter</w:t>
       </w:r>
-      <w:proofErr w:type="spellEnd"/>
       <w:r>
         <w:t>.  It allows a fully qualified class name to be specified when converting from JSON to PDX.</w:t>
       </w:r>
@@ -5783,43 +5151,63 @@
           <w:sz w:val="20"/>
           <w:szCs w:val="20"/>
         </w:rPr>
-        <w:t>      "</w:t>
-      </w:r>
-      <w:proofErr w:type="gramStart"/>
-      <w:r>
+        <w:t>      "p-gemfire": [</w:t>
+      </w:r>
+    </w:p>
+    <w:p>
+      <w:pPr>
+        <w:pStyle w:val="BodyText"/>
+        <w:spacing w:after="0"/>
+        <w:ind w:left="720"/>
         <w:rPr>
           <w:rFonts w:ascii="Courier New" w:hAnsi="Courier New" w:cs="Courier New"/>
           <w:sz w:val="20"/>
           <w:szCs w:val="20"/>
         </w:rPr>
-        <w:t>p</w:t>
-      </w:r>
-      <w:proofErr w:type="gramEnd"/>
+      </w:pPr>
       <w:r>
         <w:rPr>
           <w:rFonts w:ascii="Courier New" w:hAnsi="Courier New" w:cs="Courier New"/>
           <w:sz w:val="20"/>
           <w:szCs w:val="20"/>
         </w:rPr>
-        <w:t>-</w:t>
-      </w:r>
-      <w:proofErr w:type="spellStart"/>
-      <w:r>
+        <w:t>        {</w:t>
+      </w:r>
+    </w:p>
+    <w:p>
+      <w:pPr>
+        <w:pStyle w:val="BodyText"/>
+        <w:spacing w:after="0"/>
+        <w:ind w:left="720"/>
         <w:rPr>
           <w:rFonts w:ascii="Courier New" w:hAnsi="Courier New" w:cs="Courier New"/>
           <w:sz w:val="20"/>
           <w:szCs w:val="20"/>
         </w:rPr>
-        <w:t>gemfire</w:t>
-      </w:r>
-      <w:proofErr w:type="spellEnd"/>
+      </w:pPr>
       <w:r>
         <w:rPr>
           <w:rFonts w:ascii="Courier New" w:hAnsi="Courier New" w:cs="Courier New"/>
           <w:sz w:val="20"/>
           <w:szCs w:val="20"/>
         </w:rPr>
-        <w:t>": [</w:t>
+        <w:t>          "name": "</w:t>
+      </w:r>
+      <w:r>
+        <w:rPr>
+          <w:rFonts w:ascii="Courier New" w:hAnsi="Courier New" w:cs="Courier New"/>
+          <w:sz w:val="20"/>
+          <w:szCs w:val="20"/>
+        </w:rPr>
+        <w:t>my_gemfire_service</w:t>
+      </w:r>
+      <w:r>
+        <w:rPr>
+          <w:rFonts w:ascii="Courier New" w:hAnsi="Courier New" w:cs="Courier New"/>
+          <w:sz w:val="20"/>
+          <w:szCs w:val="20"/>
+        </w:rPr>
+        <w:t>",</w:t>
       </w:r>
     </w:p>
     <w:p>
@@ -5839,7 +5227,7 @@
           <w:sz w:val="20"/>
           <w:szCs w:val="20"/>
         </w:rPr>
-        <w:t>        {</w:t>
+        <w:t>          "label": "p-gemfire",</w:t>
       </w:r>
     </w:p>
     <w:p>
@@ -5859,43 +5247,47 @@
           <w:sz w:val="20"/>
           <w:szCs w:val="20"/>
         </w:rPr>
-        <w:t>          "</w:t>
-      </w:r>
-      <w:proofErr w:type="gramStart"/>
-      <w:r>
+        <w:t>          "tags": [</w:t>
+      </w:r>
+    </w:p>
+    <w:p>
+      <w:pPr>
+        <w:pStyle w:val="BodyText"/>
+        <w:spacing w:after="0"/>
+        <w:ind w:left="720"/>
         <w:rPr>
           <w:rFonts w:ascii="Courier New" w:hAnsi="Courier New" w:cs="Courier New"/>
           <w:sz w:val="20"/>
           <w:szCs w:val="20"/>
         </w:rPr>
-        <w:t>name</w:t>
-      </w:r>
-      <w:proofErr w:type="gramEnd"/>
+      </w:pPr>
       <w:r>
         <w:rPr>
           <w:rFonts w:ascii="Courier New" w:hAnsi="Courier New" w:cs="Courier New"/>
           <w:sz w:val="20"/>
           <w:szCs w:val="20"/>
         </w:rPr>
-        <w:t>": "</w:t>
-      </w:r>
-      <w:proofErr w:type="spellStart"/>
-      <w:r>
+        <w:t>            "gemfire"</w:t>
+      </w:r>
+    </w:p>
+    <w:p>
+      <w:pPr>
+        <w:pStyle w:val="BodyText"/>
+        <w:spacing w:after="0"/>
+        <w:ind w:left="720"/>
         <w:rPr>
           <w:rFonts w:ascii="Courier New" w:hAnsi="Courier New" w:cs="Courier New"/>
           <w:sz w:val="20"/>
           <w:szCs w:val="20"/>
         </w:rPr>
-        <w:t>my_gemfire_service</w:t>
-      </w:r>
-      <w:proofErr w:type="spellEnd"/>
+      </w:pPr>
       <w:r>
         <w:rPr>
           <w:rFonts w:ascii="Courier New" w:hAnsi="Courier New" w:cs="Courier New"/>
           <w:sz w:val="20"/>
           <w:szCs w:val="20"/>
         </w:rPr>
-        <w:t>",</w:t>
+        <w:t>          ],</w:t>
       </w:r>
     </w:p>
     <w:p>
@@ -5915,43 +5307,47 @@
           <w:sz w:val="20"/>
           <w:szCs w:val="20"/>
         </w:rPr>
-        <w:t>          "</w:t>
-      </w:r>
-      <w:proofErr w:type="gramStart"/>
-      <w:r>
+        <w:t>          "plan": "Gemfire Service Plan 3",</w:t>
+      </w:r>
+    </w:p>
+    <w:p>
+      <w:pPr>
+        <w:pStyle w:val="BodyText"/>
+        <w:spacing w:after="0"/>
+        <w:ind w:left="720"/>
         <w:rPr>
           <w:rFonts w:ascii="Courier New" w:hAnsi="Courier New" w:cs="Courier New"/>
           <w:sz w:val="20"/>
           <w:szCs w:val="20"/>
         </w:rPr>
-        <w:t>label</w:t>
-      </w:r>
-      <w:proofErr w:type="gramEnd"/>
+      </w:pPr>
       <w:r>
         <w:rPr>
           <w:rFonts w:ascii="Courier New" w:hAnsi="Courier New" w:cs="Courier New"/>
           <w:sz w:val="20"/>
           <w:szCs w:val="20"/>
         </w:rPr>
-        <w:t>": "p-</w:t>
-      </w:r>
-      <w:proofErr w:type="spellStart"/>
-      <w:r>
+        <w:t>          "credentials": {</w:t>
+      </w:r>
+    </w:p>
+    <w:p>
+      <w:pPr>
+        <w:pStyle w:val="BodyText"/>
+        <w:spacing w:after="0"/>
+        <w:ind w:left="720"/>
         <w:rPr>
           <w:rFonts w:ascii="Courier New" w:hAnsi="Courier New" w:cs="Courier New"/>
           <w:sz w:val="20"/>
           <w:szCs w:val="20"/>
         </w:rPr>
-        <w:t>gemfire</w:t>
-      </w:r>
-      <w:proofErr w:type="spellEnd"/>
+      </w:pPr>
       <w:r>
         <w:rPr>
           <w:rFonts w:ascii="Courier New" w:hAnsi="Courier New" w:cs="Courier New"/>
           <w:sz w:val="20"/>
           <w:szCs w:val="20"/>
         </w:rPr>
-        <w:t>",</w:t>
+        <w:t>            "locators": [</w:t>
       </w:r>
     </w:p>
     <w:p>
@@ -5971,25 +5367,23 @@
           <w:sz w:val="20"/>
           <w:szCs w:val="20"/>
         </w:rPr>
-        <w:t>          "</w:t>
-      </w:r>
-      <w:proofErr w:type="gramStart"/>
+        <w:t>         </w:t>
+      </w:r>
       <w:r>
         <w:rPr>
           <w:rFonts w:ascii="Courier New" w:hAnsi="Courier New" w:cs="Courier New"/>
           <w:sz w:val="20"/>
           <w:szCs w:val="20"/>
         </w:rPr>
-        <w:t>tags</w:t>
-      </w:r>
-      <w:proofErr w:type="gramEnd"/>
+        <w:t xml:space="preserve">     "192.168.100.10[10334</w:t>
+      </w:r>
       <w:r>
         <w:rPr>
           <w:rFonts w:ascii="Courier New" w:hAnsi="Courier New" w:cs="Courier New"/>
           <w:sz w:val="20"/>
           <w:szCs w:val="20"/>
         </w:rPr>
-        <w:t>": [</w:t>
+        <w:t>]",</w:t>
       </w:r>
     </w:p>
     <w:p>
@@ -6009,27 +5403,31 @@
           <w:sz w:val="20"/>
           <w:szCs w:val="20"/>
         </w:rPr>
-        <w:t>            "</w:t>
-      </w:r>
-      <w:proofErr w:type="spellStart"/>
-      <w:proofErr w:type="gramStart"/>
+        <w:t>              "192.168.100.11</w:t>
+      </w:r>
       <w:r>
         <w:rPr>
           <w:rFonts w:ascii="Courier New" w:hAnsi="Courier New" w:cs="Courier New"/>
           <w:sz w:val="20"/>
           <w:szCs w:val="20"/>
         </w:rPr>
-        <w:t>gemfire</w:t>
-      </w:r>
-      <w:proofErr w:type="spellEnd"/>
-      <w:proofErr w:type="gramEnd"/>
+        <w:t>[</w:t>
+      </w:r>
       <w:r>
         <w:rPr>
           <w:rFonts w:ascii="Courier New" w:hAnsi="Courier New" w:cs="Courier New"/>
           <w:sz w:val="20"/>
           <w:szCs w:val="20"/>
         </w:rPr>
-        <w:t>"</w:t>
+        <w:t>10334</w:t>
+      </w:r>
+      <w:r>
+        <w:rPr>
+          <w:rFonts w:ascii="Courier New" w:hAnsi="Courier New" w:cs="Courier New"/>
+          <w:sz w:val="20"/>
+          <w:szCs w:val="20"/>
+        </w:rPr>
+        <w:t>]"</w:t>
       </w:r>
     </w:p>
     <w:p>
@@ -6049,7 +5447,7 @@
           <w:sz w:val="20"/>
           <w:szCs w:val="20"/>
         </w:rPr>
-        <w:t>          ],</w:t>
+        <w:t>            ],</w:t>
       </w:r>
     </w:p>
     <w:p>
@@ -6069,25 +5467,23 @@
           <w:sz w:val="20"/>
           <w:szCs w:val="20"/>
         </w:rPr>
-        <w:t>          "</w:t>
-      </w:r>
-      <w:proofErr w:type="gramStart"/>
+        <w:t>            "username": "</w:t>
+      </w:r>
       <w:r>
         <w:rPr>
           <w:rFonts w:ascii="Courier New" w:hAnsi="Courier New" w:cs="Courier New"/>
           <w:sz w:val="20"/>
           <w:szCs w:val="20"/>
         </w:rPr>
-        <w:t>plan</w:t>
-      </w:r>
-      <w:proofErr w:type="gramEnd"/>
+        <w:t>. . .</w:t>
+      </w:r>
       <w:r>
         <w:rPr>
           <w:rFonts w:ascii="Courier New" w:hAnsi="Courier New" w:cs="Courier New"/>
           <w:sz w:val="20"/>
           <w:szCs w:val="20"/>
         </w:rPr>
-        <w:t>": "Gemfire Service Plan 3",</w:t>
+        <w:t>",</w:t>
       </w:r>
     </w:p>
     <w:p>
@@ -6107,25 +5503,23 @@
           <w:sz w:val="20"/>
           <w:szCs w:val="20"/>
         </w:rPr>
-        <w:t>          "</w:t>
-      </w:r>
-      <w:proofErr w:type="gramStart"/>
+        <w:t>            "password": "</w:t>
+      </w:r>
       <w:r>
         <w:rPr>
           <w:rFonts w:ascii="Courier New" w:hAnsi="Courier New" w:cs="Courier New"/>
           <w:sz w:val="20"/>
           <w:szCs w:val="20"/>
         </w:rPr>
-        <w:t>credentials</w:t>
-      </w:r>
-      <w:proofErr w:type="gramEnd"/>
+        <w:t>. . .</w:t>
+      </w:r>
       <w:r>
         <w:rPr>
           <w:rFonts w:ascii="Courier New" w:hAnsi="Courier New" w:cs="Courier New"/>
           <w:sz w:val="20"/>
           <w:szCs w:val="20"/>
         </w:rPr>
-        <w:t>": {</w:t>
+        <w:t>",</w:t>
       </w:r>
     </w:p>
     <w:p>
@@ -6145,25 +5539,27 @@
           <w:sz w:val="20"/>
           <w:szCs w:val="20"/>
         </w:rPr>
-        <w:t>            "</w:t>
-      </w:r>
-      <w:proofErr w:type="gramStart"/>
-      <w:r>
+        <w:t>            "rest_url": ""</w:t>
+      </w:r>
+    </w:p>
+    <w:p>
+      <w:pPr>
+        <w:pStyle w:val="BodyText"/>
+        <w:spacing w:after="0"/>
+        <w:ind w:left="720"/>
         <w:rPr>
           <w:rFonts w:ascii="Courier New" w:hAnsi="Courier New" w:cs="Courier New"/>
           <w:sz w:val="20"/>
           <w:szCs w:val="20"/>
         </w:rPr>
-        <w:t>locators</w:t>
-      </w:r>
-      <w:proofErr w:type="gramEnd"/>
+      </w:pPr>
       <w:r>
         <w:rPr>
           <w:rFonts w:ascii="Courier New" w:hAnsi="Courier New" w:cs="Courier New"/>
           <w:sz w:val="20"/>
           <w:szCs w:val="20"/>
         </w:rPr>
-        <w:t>": [</w:t>
+        <w:t>          }</w:t>
       </w:r>
     </w:p>
     <w:p>
@@ -6183,43 +5579,66 @@
           <w:sz w:val="20"/>
           <w:szCs w:val="20"/>
         </w:rPr>
-        <w:t>         </w:t>
-      </w:r>
-      <w:r>
+        <w:t>        }</w:t>
+      </w:r>
+    </w:p>
+    <w:p>
+      <w:pPr>
+        <w:pStyle w:val="BodyText"/>
+        <w:spacing w:after="0"/>
+        <w:ind w:left="720"/>
         <w:rPr>
           <w:rFonts w:ascii="Courier New" w:hAnsi="Courier New" w:cs="Courier New"/>
           <w:sz w:val="20"/>
           <w:szCs w:val="20"/>
         </w:rPr>
-        <w:t xml:space="preserve">     "192.168.100.10[10334</w:t>
-      </w:r>
+      </w:pPr>
       <w:r>
         <w:rPr>
           <w:rFonts w:ascii="Courier New" w:hAnsi="Courier New" w:cs="Courier New"/>
           <w:sz w:val="20"/>
           <w:szCs w:val="20"/>
         </w:rPr>
-        <w:t>]",</w:t>
-      </w:r>
-    </w:p>
-    <w:p>
-      <w:pPr>
-        <w:pStyle w:val="BodyText"/>
-        <w:spacing w:after="0"/>
+        <w:t>      ]</w:t>
+      </w:r>
+    </w:p>
+    <w:p>
+      <w:pPr>
+        <w:pStyle w:val="BodyText"/>
         <w:ind w:left="720"/>
+      </w:pPr>
+      <w:r>
         <w:rPr>
           <w:rFonts w:ascii="Courier New" w:hAnsi="Courier New" w:cs="Courier New"/>
           <w:sz w:val="20"/>
           <w:szCs w:val="20"/>
         </w:rPr>
-      </w:pPr>
+        <w:t>    }</w:t>
+      </w:r>
+    </w:p>
+    <w:p>
+      <w:pPr>
+        <w:pStyle w:val="BodyText"/>
+      </w:pPr>
+      <w:r>
+        <w:t xml:space="preserve">It is possible to start and debug a Spring Boot/Spring Cloud Gemfire app in Eclipse without PCF at all.  Just create a Spring Boot application in Eclipse, </w:t>
+      </w:r>
+      <w:r>
+        <w:t>and</w:t>
+      </w:r>
+      <w:r>
+        <w:t xml:space="preserve"> set the </w:t>
+      </w:r>
       <w:r>
         <w:rPr>
           <w:rFonts w:ascii="Courier New" w:hAnsi="Courier New" w:cs="Courier New"/>
           <w:sz w:val="20"/>
           <w:szCs w:val="20"/>
         </w:rPr>
-        <w:t>              "192.168.100.11</w:t>
+        <w:t>VCAP_APPLICATION</w:t>
+      </w:r>
+      <w:r>
+        <w:t xml:space="preserve"> and </w:t>
       </w:r>
       <w:r>
         <w:rPr>
@@ -6227,7 +5646,13 @@
           <w:sz w:val="20"/>
           <w:szCs w:val="20"/>
         </w:rPr>
-        <w:t>[</w:t>
+        <w:t>VCAP_SERVICES</w:t>
+      </w:r>
+      <w:r>
+        <w:t xml:space="preserve"> environment variables in the Environment tab of the run configuration.</w:t>
+      </w:r>
+      <w:r>
+        <w:t xml:space="preserve">  Note that the variable must be on one line, so the newlines and formatting must be removed from the </w:t>
       </w:r>
       <w:r>
         <w:rPr>
@@ -6235,318 +5660,11 @@
           <w:sz w:val="20"/>
           <w:szCs w:val="20"/>
         </w:rPr>
-        <w:t>10334</w:t>
-      </w:r>
-      <w:r>
-        <w:rPr>
-          <w:rFonts w:ascii="Courier New" w:hAnsi="Courier New" w:cs="Courier New"/>
-          <w:sz w:val="20"/>
-          <w:szCs w:val="20"/>
-        </w:rPr>
-        <w:t>]"</w:t>
-      </w:r>
-    </w:p>
-    <w:p>
-      <w:pPr>
-        <w:pStyle w:val="BodyText"/>
-        <w:spacing w:after="0"/>
-        <w:ind w:left="720"/>
-        <w:rPr>
-          <w:rFonts w:ascii="Courier New" w:hAnsi="Courier New" w:cs="Courier New"/>
-          <w:sz w:val="20"/>
-          <w:szCs w:val="20"/>
-        </w:rPr>
-      </w:pPr>
-      <w:r>
-        <w:rPr>
-          <w:rFonts w:ascii="Courier New" w:hAnsi="Courier New" w:cs="Courier New"/>
-          <w:sz w:val="20"/>
-          <w:szCs w:val="20"/>
-        </w:rPr>
-        <w:t>            ],</w:t>
-      </w:r>
-    </w:p>
-    <w:p>
-      <w:pPr>
-        <w:pStyle w:val="BodyText"/>
-        <w:spacing w:after="0"/>
-        <w:ind w:left="720"/>
-        <w:rPr>
-          <w:rFonts w:ascii="Courier New" w:hAnsi="Courier New" w:cs="Courier New"/>
-          <w:sz w:val="20"/>
-          <w:szCs w:val="20"/>
-        </w:rPr>
-      </w:pPr>
-      <w:r>
-        <w:rPr>
-          <w:rFonts w:ascii="Courier New" w:hAnsi="Courier New" w:cs="Courier New"/>
-          <w:sz w:val="20"/>
-          <w:szCs w:val="20"/>
-        </w:rPr>
-        <w:t>            "</w:t>
-      </w:r>
-      <w:proofErr w:type="gramStart"/>
-      <w:r>
-        <w:rPr>
-          <w:rFonts w:ascii="Courier New" w:hAnsi="Courier New" w:cs="Courier New"/>
-          <w:sz w:val="20"/>
-          <w:szCs w:val="20"/>
-        </w:rPr>
-        <w:t>username</w:t>
-      </w:r>
-      <w:proofErr w:type="gramEnd"/>
-      <w:r>
-        <w:rPr>
-          <w:rFonts w:ascii="Courier New" w:hAnsi="Courier New" w:cs="Courier New"/>
-          <w:sz w:val="20"/>
-          <w:szCs w:val="20"/>
-        </w:rPr>
-        <w:t>": "</w:t>
-      </w:r>
-      <w:r>
-        <w:rPr>
-          <w:rFonts w:ascii="Courier New" w:hAnsi="Courier New" w:cs="Courier New"/>
-          <w:sz w:val="20"/>
-          <w:szCs w:val="20"/>
-        </w:rPr>
-        <w:t>. . .</w:t>
-      </w:r>
-      <w:r>
-        <w:rPr>
-          <w:rFonts w:ascii="Courier New" w:hAnsi="Courier New" w:cs="Courier New"/>
-          <w:sz w:val="20"/>
-          <w:szCs w:val="20"/>
-        </w:rPr>
-        <w:t>",</w:t>
-      </w:r>
-    </w:p>
-    <w:p>
-      <w:pPr>
-        <w:pStyle w:val="BodyText"/>
-        <w:spacing w:after="0"/>
-        <w:ind w:left="720"/>
-        <w:rPr>
-          <w:rFonts w:ascii="Courier New" w:hAnsi="Courier New" w:cs="Courier New"/>
-          <w:sz w:val="20"/>
-          <w:szCs w:val="20"/>
-        </w:rPr>
-      </w:pPr>
-      <w:r>
-        <w:rPr>
-          <w:rFonts w:ascii="Courier New" w:hAnsi="Courier New" w:cs="Courier New"/>
-          <w:sz w:val="20"/>
-          <w:szCs w:val="20"/>
-        </w:rPr>
-        <w:t>            "</w:t>
-      </w:r>
-      <w:proofErr w:type="gramStart"/>
-      <w:r>
-        <w:rPr>
-          <w:rFonts w:ascii="Courier New" w:hAnsi="Courier New" w:cs="Courier New"/>
-          <w:sz w:val="20"/>
-          <w:szCs w:val="20"/>
-        </w:rPr>
-        <w:t>password</w:t>
-      </w:r>
-      <w:proofErr w:type="gramEnd"/>
-      <w:r>
-        <w:rPr>
-          <w:rFonts w:ascii="Courier New" w:hAnsi="Courier New" w:cs="Courier New"/>
-          <w:sz w:val="20"/>
-          <w:szCs w:val="20"/>
-        </w:rPr>
-        <w:t>": "</w:t>
-      </w:r>
-      <w:r>
-        <w:rPr>
-          <w:rFonts w:ascii="Courier New" w:hAnsi="Courier New" w:cs="Courier New"/>
-          <w:sz w:val="20"/>
-          <w:szCs w:val="20"/>
-        </w:rPr>
-        <w:t>. . .</w:t>
-      </w:r>
-      <w:r>
-        <w:rPr>
-          <w:rFonts w:ascii="Courier New" w:hAnsi="Courier New" w:cs="Courier New"/>
-          <w:sz w:val="20"/>
-          <w:szCs w:val="20"/>
-        </w:rPr>
-        <w:t>",</w:t>
-      </w:r>
-    </w:p>
-    <w:p>
-      <w:pPr>
-        <w:pStyle w:val="BodyText"/>
-        <w:spacing w:after="0"/>
-        <w:ind w:left="720"/>
-        <w:rPr>
-          <w:rFonts w:ascii="Courier New" w:hAnsi="Courier New" w:cs="Courier New"/>
-          <w:sz w:val="20"/>
-          <w:szCs w:val="20"/>
-        </w:rPr>
-      </w:pPr>
-      <w:r>
-        <w:rPr>
-          <w:rFonts w:ascii="Courier New" w:hAnsi="Courier New" w:cs="Courier New"/>
-          <w:sz w:val="20"/>
-          <w:szCs w:val="20"/>
-        </w:rPr>
-        <w:t>            "</w:t>
-      </w:r>
-      <w:proofErr w:type="spellStart"/>
-      <w:proofErr w:type="gramStart"/>
-      <w:r>
-        <w:rPr>
-          <w:rFonts w:ascii="Courier New" w:hAnsi="Courier New" w:cs="Courier New"/>
-          <w:sz w:val="20"/>
-          <w:szCs w:val="20"/>
-        </w:rPr>
-        <w:t>rest</w:t>
-      </w:r>
-      <w:proofErr w:type="gramEnd"/>
-      <w:r>
-        <w:rPr>
-          <w:rFonts w:ascii="Courier New" w:hAnsi="Courier New" w:cs="Courier New"/>
-          <w:sz w:val="20"/>
-          <w:szCs w:val="20"/>
-        </w:rPr>
-        <w:t>_url</w:t>
-      </w:r>
-      <w:proofErr w:type="spellEnd"/>
-      <w:r>
-        <w:rPr>
-          <w:rFonts w:ascii="Courier New" w:hAnsi="Courier New" w:cs="Courier New"/>
-          <w:sz w:val="20"/>
-          <w:szCs w:val="20"/>
-        </w:rPr>
-        <w:t>": ""</w:t>
-      </w:r>
-    </w:p>
-    <w:p>
-      <w:pPr>
-        <w:pStyle w:val="BodyText"/>
-        <w:spacing w:after="0"/>
-        <w:ind w:left="720"/>
-        <w:rPr>
-          <w:rFonts w:ascii="Courier New" w:hAnsi="Courier New" w:cs="Courier New"/>
-          <w:sz w:val="20"/>
-          <w:szCs w:val="20"/>
-        </w:rPr>
-      </w:pPr>
-      <w:r>
-        <w:rPr>
-          <w:rFonts w:ascii="Courier New" w:hAnsi="Courier New" w:cs="Courier New"/>
-          <w:sz w:val="20"/>
-          <w:szCs w:val="20"/>
-        </w:rPr>
-        <w:t>          }</w:t>
-      </w:r>
-    </w:p>
-    <w:p>
-      <w:pPr>
-        <w:pStyle w:val="BodyText"/>
-        <w:spacing w:after="0"/>
-        <w:ind w:left="720"/>
-        <w:rPr>
-          <w:rFonts w:ascii="Courier New" w:hAnsi="Courier New" w:cs="Courier New"/>
-          <w:sz w:val="20"/>
-          <w:szCs w:val="20"/>
-        </w:rPr>
-      </w:pPr>
-      <w:r>
-        <w:rPr>
-          <w:rFonts w:ascii="Courier New" w:hAnsi="Courier New" w:cs="Courier New"/>
-          <w:sz w:val="20"/>
-          <w:szCs w:val="20"/>
-        </w:rPr>
-        <w:t>        }</w:t>
-      </w:r>
-    </w:p>
-    <w:p>
-      <w:pPr>
-        <w:pStyle w:val="BodyText"/>
-        <w:spacing w:after="0"/>
-        <w:ind w:left="720"/>
-        <w:rPr>
-          <w:rFonts w:ascii="Courier New" w:hAnsi="Courier New" w:cs="Courier New"/>
-          <w:sz w:val="20"/>
-          <w:szCs w:val="20"/>
-        </w:rPr>
-      </w:pPr>
-      <w:r>
-        <w:rPr>
-          <w:rFonts w:ascii="Courier New" w:hAnsi="Courier New" w:cs="Courier New"/>
-          <w:sz w:val="20"/>
-          <w:szCs w:val="20"/>
-        </w:rPr>
-        <w:t>      ]</w:t>
-      </w:r>
-    </w:p>
-    <w:p>
-      <w:pPr>
-        <w:pStyle w:val="BodyText"/>
-        <w:ind w:left="720"/>
-      </w:pPr>
-      <w:r>
-        <w:rPr>
-          <w:rFonts w:ascii="Courier New" w:hAnsi="Courier New" w:cs="Courier New"/>
-          <w:sz w:val="20"/>
-          <w:szCs w:val="20"/>
-        </w:rPr>
-        <w:t>    }</w:t>
-      </w:r>
-    </w:p>
-    <w:p>
-      <w:pPr>
-        <w:pStyle w:val="BodyText"/>
-      </w:pPr>
-      <w:r>
-        <w:t xml:space="preserve">It is possible to start and debug a Spring Boot/Spring Cloud Gemfire app in Eclipse without PCF at all.  Just create a Spring Boot application in Eclipse, </w:t>
-      </w:r>
-      <w:r>
-        <w:t>and</w:t>
-      </w:r>
-      <w:r>
-        <w:t xml:space="preserve"> set the </w:t>
-      </w:r>
-      <w:r>
-        <w:rPr>
-          <w:rFonts w:ascii="Courier New" w:hAnsi="Courier New" w:cs="Courier New"/>
-          <w:sz w:val="20"/>
-          <w:szCs w:val="20"/>
-        </w:rPr>
-        <w:t>VCAP_APPLICATION</w:t>
-      </w:r>
-      <w:r>
-        <w:t xml:space="preserve"> and </w:t>
-      </w:r>
-      <w:r>
-        <w:rPr>
-          <w:rFonts w:ascii="Courier New" w:hAnsi="Courier New" w:cs="Courier New"/>
-          <w:sz w:val="20"/>
-          <w:szCs w:val="20"/>
-        </w:rPr>
         <w:t>VCAP_SERVICES</w:t>
       </w:r>
       <w:r>
-        <w:t xml:space="preserve"> environment variables in the Environment tab of the run configuration.</w:t>
-      </w:r>
-      <w:r>
-        <w:t xml:space="preserve">  Note that the variable must be on one line, so the newlines and formatting must be removed from the </w:t>
-      </w:r>
-      <w:r>
-        <w:rPr>
-          <w:rFonts w:ascii="Courier New" w:hAnsi="Courier New" w:cs="Courier New"/>
-          <w:sz w:val="20"/>
-          <w:szCs w:val="20"/>
-        </w:rPr>
-        <w:t>VCAP_SERVICES</w:t>
-      </w:r>
-      <w:r>
         <w:t xml:space="preserve"> value.</w:t>
       </w:r>
-      <w:bookmarkStart w:id="0" w:name="_GoBack"/>
-      <w:bookmarkEnd w:id="0"/>
     </w:p>
     <w:p>
       <w:pPr>
@@ -6680,7 +5798,7 @@
       <w:rPr>
         <w:noProof/>
       </w:rPr>
-      <w:t>14</w:t>
+      <w:t>1</w:t>
     </w:r>
     <w:r>
       <w:fldChar w:fldCharType="end"/>
@@ -6701,7 +5819,7 @@
       <w:rPr>
         <w:noProof/>
       </w:rPr>
-      <w:t>14</w:t>
+      <w:t>1</w:t>
     </w:r>
     <w:r>
       <w:rPr>
@@ -6725,7 +5843,7 @@
       <w:rPr>
         <w:noProof/>
       </w:rPr>
-      <w:t>February 9, 2016</w:t>
+      <w:t>March 3, 2016</w:t>
     </w:r>
     <w:r>
       <w:fldChar w:fldCharType="end"/>
@@ -8498,6 +7616,7 @@
   <w:style w:type="character" w:default="1" w:styleId="DefaultParagraphFont">
     <w:name w:val="Default Paragraph Font"/>
     <w:uiPriority w:val="1"/>
+    <w:semiHidden/>
     <w:unhideWhenUsed/>
   </w:style>
   <w:style w:type="table" w:default="1" w:styleId="TableNormal">
@@ -9011,6 +8130,7 @@
   <w:style w:type="character" w:default="1" w:styleId="DefaultParagraphFont">
     <w:name w:val="Default Paragraph Font"/>
     <w:uiPriority w:val="1"/>
+    <w:semiHidden/>
     <w:unhideWhenUsed/>
   </w:style>
   <w:style w:type="table" w:default="1" w:styleId="TableNormal">
@@ -9401,7 +8521,7 @@
     <w:charset w:val="4E"/>
     <w:family w:val="auto"/>
     <w:pitch w:val="variable"/>
-    <w:sig w:usb0="E00002FF" w:usb1="6AC7FDFB" w:usb2="00000012" w:usb3="00000000" w:csb0="0002009F" w:csb1="00000000"/>
+    <w:sig w:usb0="00000001" w:usb1="08070000" w:usb2="00000010" w:usb3="00000000" w:csb0="00020000" w:csb1="00000000"/>
   </w:font>
   <w:font w:name="Calibri">
     <w:panose1 w:val="020F0502020204030204"/>
@@ -9414,7 +8534,7 @@
     <w:charset w:val="4E"/>
     <w:family w:val="auto"/>
     <w:pitch w:val="variable"/>
-    <w:sig w:usb0="E00002FF" w:usb1="6AC7FDFB" w:usb2="00000012" w:usb3="00000000" w:csb0="0002009F" w:csb1="00000000"/>
+    <w:sig w:usb0="00000001" w:usb1="08070000" w:usb2="00000010" w:usb3="00000000" w:csb0="00020000" w:csb1="00000000"/>
   </w:font>
   <w:font w:name="Courier">
     <w:panose1 w:val="02000500000000000000"/>
@@ -9464,6 +8584,7 @@
   <w:rsids>
     <w:rsidRoot w:val="00DA5AF9"/>
     <w:rsid w:val="000461D2"/>
+    <w:rsid w:val="00465A8F"/>
     <w:rsid w:val="00DA5AF9"/>
     <w:rsid w:val="00F834E9"/>
   </w:rsids>
@@ -10241,7 +9362,7 @@
 </file>
 
 <file path=customXml/itemProps1.xml><?xml version="1.0" encoding="utf-8"?>
-<ds:datastoreItem xmlns:ds="http://schemas.openxmlformats.org/officeDocument/2006/customXml" ds:itemID="{60FEB4BA-AB5E-D548-940E-1CD0703D5C41}">
+<ds:datastoreItem xmlns:ds="http://schemas.openxmlformats.org/officeDocument/2006/customXml" ds:itemID="{F5F30F6B-CF8D-7F45-AFE3-32018D27E76A}">
   <ds:schemaRefs>
     <ds:schemaRef ds:uri="http://schemas.openxmlformats.org/officeDocument/2006/bibliography"/>
   </ds:schemaRefs>

</xml_diff>